<commit_message>
added basic player class
</commit_message>
<xml_diff>
--- a/docs/DJOKOQUEST design doc.docx
+++ b/docs/DJOKOQUEST design doc.docx
@@ -1,13 +1,81 @@
 
 <file path=word/document.xml><?xml version="1.0" encoding="utf-8"?>
-<w:document xmlns:wpc="http://schemas.microsoft.com/office/word/2010/wordprocessingCanvas" xmlns:cx="http://schemas.microsoft.com/office/drawing/2014/chartex" xmlns:cx1="http://schemas.microsoft.com/office/drawing/2015/9/8/chartex" xmlns:cx2="http://schemas.microsoft.com/office/drawing/2015/10/21/chartex" xmlns:cx3="http://schemas.microsoft.com/office/drawing/2016/5/9/chartex" xmlns:cx4="http://schemas.microsoft.com/office/drawing/2016/5/10/chartex" xmlns:cx5="http://schemas.microsoft.com/office/drawing/2016/5/11/chartex" xmlns:cx6="http://schemas.microsoft.com/office/drawing/2016/5/12/chartex" xmlns:cx7="http://schemas.microsoft.com/office/drawing/2016/5/13/chartex" xmlns:cx8="http://schemas.microsoft.com/office/drawing/2016/5/14/chartex" xmlns:mc="http://schemas.openxmlformats.org/markup-compatibility/2006" xmlns:aink="http://schemas.microsoft.com/office/drawing/2016/ink" xmlns:am3d="http://schemas.microsoft.com/office/drawing/2017/model3d" xmlns:o="urn:schemas-microsoft-com:office:office" xmlns:oel="http://schemas.microsoft.com/office/2019/extlst" xmlns:r="http://schemas.openxmlformats.org/officeDocument/2006/relationships" xmlns:m="http://schemas.openxmlformats.org/officeDocument/2006/math" xmlns:v="urn:schemas-microsoft-com:vml" xmlns:wp14="http://schemas.microsoft.com/office/word/2010/wordprocessingDrawing" xmlns:wp="http://schemas.openxmlformats.org/drawingml/2006/wordprocessingDrawing" xmlns:w10="urn:schemas-microsoft-com:office:word" xmlns:w="http://schemas.openxmlformats.org/wordprocessingml/2006/main" xmlns:w14="http://schemas.microsoft.com/office/word/2010/wordml" xmlns:w15="http://schemas.microsoft.com/office/word/2012/wordml" xmlns:w16cex="http://schemas.microsoft.com/office/word/2018/wordml/cex" xmlns:w16cid="http://schemas.microsoft.com/office/word/2016/wordml/cid" xmlns:w16="http://schemas.microsoft.com/office/word/2018/wordml" xmlns:w16sdtdh="http://schemas.microsoft.com/office/word/2020/wordml/sdtdatahash" xmlns:w16se="http://schemas.microsoft.com/office/word/2015/wordml/symex" xmlns:wpg="http://schemas.microsoft.com/office/word/2010/wordprocessingGroup" xmlns:wpi="http://schemas.microsoft.com/office/word/2010/wordprocessingInk" xmlns:wne="http://schemas.microsoft.com/office/word/2006/wordml" xmlns:wps="http://schemas.microsoft.com/office/word/2010/wordprocessingShape" mc:Ignorable="w14 w15 w16se w16cid w16 w16cex w16sdtdh wp14">
+<w:document xmlns:wpc="http://schemas.microsoft.com/office/word/2010/wordprocessingCanvas" xmlns:cx="http://schemas.microsoft.com/office/drawing/2014/chartex" xmlns:cx1="http://schemas.microsoft.com/office/drawing/2015/9/8/chartex" xmlns:cx2="http://schemas.microsoft.com/office/drawing/2015/10/21/chartex" xmlns:cx3="http://schemas.microsoft.com/office/drawing/2016/5/9/chartex" xmlns:cx4="http://schemas.microsoft.com/office/drawing/2016/5/10/chartex" xmlns:cx5="http://schemas.microsoft.com/office/drawing/2016/5/11/chartex" xmlns:cx6="http://schemas.microsoft.com/office/drawing/2016/5/12/chartex" xmlns:cx7="http://schemas.microsoft.com/office/drawing/2016/5/13/chartex" xmlns:cx8="http://schemas.microsoft.com/office/drawing/2016/5/14/chartex" xmlns:mc="http://schemas.openxmlformats.org/markup-compatibility/2006" xmlns:aink="http://schemas.microsoft.com/office/drawing/2016/ink" xmlns:am3d="http://schemas.microsoft.com/office/drawing/2017/model3d" xmlns:o="urn:schemas-microsoft-com:office:office" xmlns:oel="http://schemas.microsoft.com/office/2019/extlst" xmlns:r="http://schemas.openxmlformats.org/officeDocument/2006/relationships" xmlns:m="http://schemas.openxmlformats.org/officeDocument/2006/math" xmlns:v="urn:schemas-microsoft-com:vml" xmlns:wp14="http://schemas.microsoft.com/office/word/2010/wordprocessingDrawing" xmlns:wp="http://schemas.openxmlformats.org/drawingml/2006/wordprocessingDrawing" xmlns:w10="urn:schemas-microsoft-com:office:word" xmlns:w="http://schemas.openxmlformats.org/wordprocessingml/2006/main" xmlns:w14="http://schemas.microsoft.com/office/word/2010/wordml" xmlns:w15="http://schemas.microsoft.com/office/word/2012/wordml" xmlns:w16cex="http://schemas.microsoft.com/office/word/2018/wordml/cex" xmlns:w16cid="http://schemas.microsoft.com/office/word/2016/wordml/cid" xmlns:w16="http://schemas.microsoft.com/office/word/2018/wordml" xmlns:w16du="http://schemas.microsoft.com/office/word/2023/wordml/word16du" xmlns:w16sdtdh="http://schemas.microsoft.com/office/word/2020/wordml/sdtdatahash" xmlns:w16se="http://schemas.microsoft.com/office/word/2015/wordml/symex" xmlns:wpg="http://schemas.microsoft.com/office/word/2010/wordprocessingGroup" xmlns:wpi="http://schemas.microsoft.com/office/word/2010/wordprocessingInk" xmlns:wne="http://schemas.microsoft.com/office/word/2006/wordml" xmlns:wps="http://schemas.microsoft.com/office/word/2010/wordprocessingShape" mc:Ignorable="w14 w15 w16se w16cid w16 w16cex w16sdtdh w16du wp14">
   <w:body>
     <w:p>
       <w:r>
+        <w:fldChar w:fldCharType="begin"/>
+      </w:r>
+      <w:r>
+        <w:rPr>
+          <w:lang w:val="en-US"/>
+        </w:rPr>
+        <w:instrText>HYPERLINK "http://pygametutorials.wikidot.com/tutorials-basic"</w:instrText>
+      </w:r>
+      <w:r>
+        <w:fldChar w:fldCharType="separate"/>
+      </w:r>
+      <w:r>
+        <w:rPr>
+          <w:rStyle w:val="Hyperlink"/>
+          <w:lang w:val="en-US"/>
+        </w:rPr>
+        <w:t xml:space="preserve">Tutorials Basic - </w:t>
+      </w:r>
+      <w:proofErr w:type="spellStart"/>
+      <w:r>
+        <w:rPr>
+          <w:rStyle w:val="Hyperlink"/>
+          <w:lang w:val="en-US"/>
+        </w:rPr>
+        <w:t>PyGame</w:t>
+      </w:r>
+      <w:proofErr w:type="spellEnd"/>
+      <w:r>
+        <w:rPr>
+          <w:rStyle w:val="Hyperlink"/>
+          <w:lang w:val="en-US"/>
+        </w:rPr>
+        <w:t xml:space="preserve"> Tutorials (wikidot.com)</w:t>
+      </w:r>
+      <w:r>
+        <w:fldChar w:fldCharType="end"/>
+      </w:r>
+    </w:p>
+    <w:p>
+      <w:pPr>
+        <w:rPr>
+          <w:lang w:val="en-US"/>
+        </w:rPr>
+      </w:pPr>
+    </w:p>
+    <w:p>
+      <w:pPr>
+        <w:rPr>
+          <w:lang w:val="en-US"/>
+        </w:rPr>
+      </w:pPr>
+    </w:p>
+    <w:p>
+      <w:pPr>
+        <w:rPr>
+          <w:lang w:val="en-US"/>
+        </w:rPr>
+      </w:pPr>
+      <w:r>
+        <w:rPr>
+          <w:lang w:val="en-US"/>
+        </w:rPr>
         <w:t>DJOKOQUEST DOC</w:t>
       </w:r>
     </w:p>
-    <w:p/>
+    <w:p>
+      <w:pPr>
+        <w:rPr>
+          <w:lang w:val="en-US"/>
+        </w:rPr>
+      </w:pPr>
+    </w:p>
     <w:p>
       <w:pPr>
         <w:rPr>
@@ -872,6 +940,7 @@
         <w:rPr>
           <w:lang w:val="en-US"/>
         </w:rPr>
+        <w:lastRenderedPageBreak/>
         <w:t xml:space="preserve">        )</w:t>
       </w:r>
     </w:p>
@@ -905,457 +974,457 @@
         <w:rPr>
           <w:lang w:val="en-US"/>
         </w:rPr>
+        <w:t xml:space="preserve">        print(f"{self.name}: {response}")</w:t>
+      </w:r>
+    </w:p>
+    <w:p>
+      <w:pPr>
+        <w:rPr>
+          <w:lang w:val="en-US"/>
+        </w:rPr>
+      </w:pPr>
+    </w:p>
+    <w:p>
+      <w:pPr>
+        <w:rPr>
+          <w:lang w:val="en-US"/>
+        </w:rPr>
+      </w:pPr>
+      <w:r>
+        <w:rPr>
+          <w:lang w:val="en-US"/>
+        </w:rPr>
+        <w:t xml:space="preserve">        # Keeping the last 3 interactions in memory</w:t>
+      </w:r>
+    </w:p>
+    <w:p>
+      <w:pPr>
+        <w:rPr>
+          <w:lang w:val="en-US"/>
+        </w:rPr>
+      </w:pPr>
+      <w:r>
+        <w:rPr>
+          <w:lang w:val="en-US"/>
+        </w:rPr>
+        <w:t xml:space="preserve">        if </w:t>
+      </w:r>
+      <w:proofErr w:type="spellStart"/>
+      <w:r>
+        <w:rPr>
+          <w:lang w:val="en-US"/>
+        </w:rPr>
+        <w:t>len</w:t>
+      </w:r>
+      <w:proofErr w:type="spellEnd"/>
+      <w:r>
+        <w:rPr>
+          <w:lang w:val="en-US"/>
+        </w:rPr>
+        <w:t>(</w:t>
+      </w:r>
+      <w:proofErr w:type="spellStart"/>
+      <w:r>
+        <w:rPr>
+          <w:lang w:val="en-US"/>
+        </w:rPr>
+        <w:t>self.memory</w:t>
+      </w:r>
+      <w:proofErr w:type="spellEnd"/>
+      <w:r>
+        <w:rPr>
+          <w:lang w:val="en-US"/>
+        </w:rPr>
+        <w:t>) &gt; 3:</w:t>
+      </w:r>
+    </w:p>
+    <w:p>
+      <w:pPr>
+        <w:rPr>
+          <w:lang w:val="en-US"/>
+        </w:rPr>
+      </w:pPr>
+      <w:r>
+        <w:rPr>
+          <w:lang w:val="en-US"/>
+        </w:rPr>
+        <w:t xml:space="preserve">            </w:t>
+      </w:r>
+      <w:proofErr w:type="spellStart"/>
+      <w:r>
+        <w:rPr>
+          <w:lang w:val="en-US"/>
+        </w:rPr>
+        <w:t>self.memory.pop</w:t>
+      </w:r>
+      <w:proofErr w:type="spellEnd"/>
+      <w:r>
+        <w:rPr>
+          <w:lang w:val="en-US"/>
+        </w:rPr>
+        <w:t>(0)</w:t>
+      </w:r>
+    </w:p>
+    <w:p>
+      <w:pPr>
+        <w:rPr>
+          <w:lang w:val="en-US"/>
+        </w:rPr>
+      </w:pPr>
+    </w:p>
+    <w:p>
+      <w:pPr>
+        <w:rPr>
+          <w:lang w:val="en-US"/>
+        </w:rPr>
+      </w:pPr>
+      <w:r>
+        <w:rPr>
+          <w:lang w:val="en-US"/>
+        </w:rPr>
+        <w:t xml:space="preserve">    def </w:t>
+      </w:r>
+      <w:proofErr w:type="spellStart"/>
+      <w:r>
+        <w:rPr>
+          <w:lang w:val="en-US"/>
+        </w:rPr>
+        <w:t>generate_prompt</w:t>
+      </w:r>
+      <w:proofErr w:type="spellEnd"/>
+      <w:r>
+        <w:rPr>
+          <w:lang w:val="en-US"/>
+        </w:rPr>
+        <w:t>(self):</w:t>
+      </w:r>
+    </w:p>
+    <w:p>
+      <w:pPr>
+        <w:rPr>
+          <w:lang w:val="en-US"/>
+        </w:rPr>
+      </w:pPr>
+      <w:r>
+        <w:rPr>
+          <w:lang w:val="en-US"/>
+        </w:rPr>
+        <w:t xml:space="preserve">        # Combine instructions with memory of past interactions to form prompt</w:t>
+      </w:r>
+    </w:p>
+    <w:p>
+      <w:pPr>
+        <w:rPr>
+          <w:lang w:val="en-US"/>
+        </w:rPr>
+      </w:pPr>
+      <w:r>
+        <w:rPr>
+          <w:lang w:val="en-US"/>
+        </w:rPr>
+        <w:t xml:space="preserve">        prompt = </w:t>
+      </w:r>
+      <w:proofErr w:type="spellStart"/>
+      <w:r>
+        <w:rPr>
+          <w:lang w:val="en-US"/>
+        </w:rPr>
+        <w:t>self.instructions</w:t>
+      </w:r>
+      <w:proofErr w:type="spellEnd"/>
+      <w:r>
+        <w:rPr>
+          <w:lang w:val="en-US"/>
+        </w:rPr>
+        <w:t xml:space="preserve"> + " ".join(</w:t>
+      </w:r>
+      <w:proofErr w:type="spellStart"/>
+      <w:r>
+        <w:rPr>
+          <w:lang w:val="en-US"/>
+        </w:rPr>
+        <w:t>self.memory</w:t>
+      </w:r>
+      <w:proofErr w:type="spellEnd"/>
+      <w:r>
+        <w:rPr>
+          <w:lang w:val="en-US"/>
+        </w:rPr>
+        <w:t>)</w:t>
+      </w:r>
+    </w:p>
+    <w:p>
+      <w:pPr>
+        <w:rPr>
+          <w:lang w:val="en-US"/>
+        </w:rPr>
+      </w:pPr>
+      <w:r>
+        <w:rPr>
+          <w:lang w:val="en-US"/>
+        </w:rPr>
+        <w:t xml:space="preserve">        return prompt</w:t>
+      </w:r>
+    </w:p>
+    <w:p>
+      <w:pPr>
+        <w:rPr>
+          <w:lang w:val="en-US"/>
+        </w:rPr>
+      </w:pPr>
+    </w:p>
+    <w:p>
+      <w:pPr>
+        <w:rPr>
+          <w:lang w:val="en-US"/>
+        </w:rPr>
+      </w:pPr>
+      <w:r>
+        <w:rPr>
+          <w:lang w:val="en-US"/>
+        </w:rPr>
+        <w:t># Example of creating a character and interacting</w:t>
+      </w:r>
+    </w:p>
+    <w:p>
+      <w:pPr>
+        <w:rPr>
+          <w:lang w:val="en-US"/>
+        </w:rPr>
+      </w:pPr>
+      <w:r>
+        <w:rPr>
+          <w:lang w:val="en-US"/>
+        </w:rPr>
+        <w:t>if __name__ == "__main__":</w:t>
+      </w:r>
+    </w:p>
+    <w:p>
+      <w:pPr>
+        <w:rPr>
+          <w:lang w:val="en-US"/>
+        </w:rPr>
+      </w:pPr>
+      <w:r>
+        <w:rPr>
+          <w:lang w:val="en-US"/>
+        </w:rPr>
+        <w:t xml:space="preserve">    </w:t>
+      </w:r>
+      <w:proofErr w:type="spellStart"/>
+      <w:r>
+        <w:rPr>
+          <w:lang w:val="en-US"/>
+        </w:rPr>
+        <w:t>character_instructions</w:t>
+      </w:r>
+      <w:proofErr w:type="spellEnd"/>
+      <w:r>
+        <w:rPr>
+          <w:lang w:val="en-US"/>
+        </w:rPr>
+        <w:t xml:space="preserve"> = "You are a wise wizard who provides guidance to adventurers."</w:t>
+      </w:r>
+    </w:p>
+    <w:p>
+      <w:pPr>
+        <w:rPr>
+          <w:lang w:val="en-US"/>
+        </w:rPr>
+      </w:pPr>
+      <w:r>
+        <w:rPr>
+          <w:lang w:val="en-US"/>
+        </w:rPr>
+        <w:t xml:space="preserve">    wizard = Character(name="Merlin", instructions=</w:t>
+      </w:r>
+      <w:proofErr w:type="spellStart"/>
+      <w:r>
+        <w:rPr>
+          <w:lang w:val="en-US"/>
+        </w:rPr>
+        <w:t>character_instructions</w:t>
+      </w:r>
+      <w:proofErr w:type="spellEnd"/>
+      <w:r>
+        <w:rPr>
+          <w:lang w:val="en-US"/>
+        </w:rPr>
+        <w:t>)</w:t>
+      </w:r>
+    </w:p>
+    <w:p>
+      <w:pPr>
+        <w:rPr>
+          <w:lang w:val="en-US"/>
+        </w:rPr>
+      </w:pPr>
+    </w:p>
+    <w:p>
+      <w:pPr>
+        <w:rPr>
+          <w:lang w:val="en-US"/>
+        </w:rPr>
+      </w:pPr>
+      <w:r>
+        <w:rPr>
+          <w:lang w:val="en-US"/>
+        </w:rPr>
+        <w:t xml:space="preserve">    while True:</w:t>
+      </w:r>
+    </w:p>
+    <w:p>
+      <w:pPr>
+        <w:rPr>
+          <w:lang w:val="en-US"/>
+        </w:rPr>
+      </w:pPr>
+      <w:r>
+        <w:rPr>
+          <w:lang w:val="en-US"/>
+        </w:rPr>
+        <w:t xml:space="preserve">        </w:t>
+      </w:r>
+      <w:proofErr w:type="spellStart"/>
+      <w:r>
+        <w:rPr>
+          <w:lang w:val="en-US"/>
+        </w:rPr>
+        <w:t>player_input</w:t>
+      </w:r>
+      <w:proofErr w:type="spellEnd"/>
+      <w:r>
+        <w:rPr>
+          <w:lang w:val="en-US"/>
+        </w:rPr>
+        <w:t xml:space="preserve"> = input("You: ")</w:t>
+      </w:r>
+    </w:p>
+    <w:p>
+      <w:pPr>
+        <w:rPr>
+          <w:lang w:val="en-US"/>
+        </w:rPr>
+      </w:pPr>
+      <w:r>
+        <w:rPr>
+          <w:lang w:val="en-US"/>
+        </w:rPr>
+        <w:t xml:space="preserve">        if </w:t>
+      </w:r>
+      <w:proofErr w:type="spellStart"/>
+      <w:r>
+        <w:rPr>
+          <w:lang w:val="en-US"/>
+        </w:rPr>
+        <w:t>player_input.lower</w:t>
+      </w:r>
+      <w:proofErr w:type="spellEnd"/>
+      <w:r>
+        <w:rPr>
+          <w:lang w:val="en-US"/>
+        </w:rPr>
+        <w:t>() == "quit":</w:t>
+      </w:r>
+    </w:p>
+    <w:p>
+      <w:pPr>
+        <w:rPr>
+          <w:lang w:val="en-US"/>
+        </w:rPr>
+      </w:pPr>
+      <w:r>
+        <w:rPr>
+          <w:lang w:val="en-US"/>
+        </w:rPr>
+        <w:t xml:space="preserve">            print("Ending conversation.")</w:t>
+      </w:r>
+    </w:p>
+    <w:p>
+      <w:pPr>
+        <w:rPr>
+          <w:lang w:val="en-US"/>
+        </w:rPr>
+      </w:pPr>
+      <w:r>
+        <w:rPr>
+          <w:lang w:val="en-US"/>
+        </w:rPr>
+        <w:t xml:space="preserve">            break</w:t>
+      </w:r>
+    </w:p>
+    <w:p>
+      <w:pPr>
+        <w:rPr>
+          <w:lang w:val="en-US"/>
+        </w:rPr>
+      </w:pPr>
+      <w:r>
+        <w:rPr>
+          <w:lang w:val="en-US"/>
+        </w:rPr>
+        <w:t xml:space="preserve">        </w:t>
+      </w:r>
+      <w:proofErr w:type="spellStart"/>
+      <w:r>
+        <w:rPr>
+          <w:lang w:val="en-US"/>
+        </w:rPr>
+        <w:t>wizard.interact</w:t>
+      </w:r>
+      <w:proofErr w:type="spellEnd"/>
+      <w:r>
+        <w:rPr>
+          <w:lang w:val="en-US"/>
+        </w:rPr>
+        <w:t>(</w:t>
+      </w:r>
+      <w:proofErr w:type="spellStart"/>
+      <w:r>
+        <w:rPr>
+          <w:lang w:val="en-US"/>
+        </w:rPr>
+        <w:t>player_input</w:t>
+      </w:r>
+      <w:proofErr w:type="spellEnd"/>
+      <w:r>
+        <w:rPr>
+          <w:lang w:val="en-US"/>
+        </w:rPr>
+        <w:t>)</w:t>
+      </w:r>
+    </w:p>
+    <w:p>
+      <w:pPr>
+        <w:rPr>
+          <w:lang w:val="en-US"/>
+        </w:rPr>
+      </w:pPr>
+      <w:r>
+        <w:rPr>
+          <w:lang w:val="en-US"/>
+        </w:rPr>
+        <w:t>```</w:t>
+      </w:r>
+    </w:p>
+    <w:p>
+      <w:pPr>
+        <w:rPr>
+          <w:lang w:val="en-US"/>
+        </w:rPr>
+      </w:pPr>
+    </w:p>
+    <w:p>
+      <w:pPr>
+        <w:rPr>
+          <w:lang w:val="en-US"/>
+        </w:rPr>
+      </w:pPr>
+      <w:r>
+        <w:rPr>
+          <w:lang w:val="en-US"/>
+        </w:rPr>
         <w:lastRenderedPageBreak/>
-        <w:t xml:space="preserve">        print(f"{self.name}: {response}")</w:t>
-      </w:r>
-    </w:p>
-    <w:p>
-      <w:pPr>
-        <w:rPr>
-          <w:lang w:val="en-US"/>
-        </w:rPr>
-      </w:pPr>
-    </w:p>
-    <w:p>
-      <w:pPr>
-        <w:rPr>
-          <w:lang w:val="en-US"/>
-        </w:rPr>
-      </w:pPr>
-      <w:r>
-        <w:rPr>
-          <w:lang w:val="en-US"/>
-        </w:rPr>
-        <w:t xml:space="preserve">        # Keeping the last 3 interactions in memory</w:t>
-      </w:r>
-    </w:p>
-    <w:p>
-      <w:pPr>
-        <w:rPr>
-          <w:lang w:val="en-US"/>
-        </w:rPr>
-      </w:pPr>
-      <w:r>
-        <w:rPr>
-          <w:lang w:val="en-US"/>
-        </w:rPr>
-        <w:t xml:space="preserve">        if </w:t>
-      </w:r>
-      <w:proofErr w:type="spellStart"/>
-      <w:r>
-        <w:rPr>
-          <w:lang w:val="en-US"/>
-        </w:rPr>
-        <w:t>len</w:t>
-      </w:r>
-      <w:proofErr w:type="spellEnd"/>
-      <w:r>
-        <w:rPr>
-          <w:lang w:val="en-US"/>
-        </w:rPr>
-        <w:t>(</w:t>
-      </w:r>
-      <w:proofErr w:type="spellStart"/>
-      <w:r>
-        <w:rPr>
-          <w:lang w:val="en-US"/>
-        </w:rPr>
-        <w:t>self.memory</w:t>
-      </w:r>
-      <w:proofErr w:type="spellEnd"/>
-      <w:r>
-        <w:rPr>
-          <w:lang w:val="en-US"/>
-        </w:rPr>
-        <w:t>) &gt; 3:</w:t>
-      </w:r>
-    </w:p>
-    <w:p>
-      <w:pPr>
-        <w:rPr>
-          <w:lang w:val="en-US"/>
-        </w:rPr>
-      </w:pPr>
-      <w:r>
-        <w:rPr>
-          <w:lang w:val="en-US"/>
-        </w:rPr>
-        <w:t xml:space="preserve">            </w:t>
-      </w:r>
-      <w:proofErr w:type="spellStart"/>
-      <w:r>
-        <w:rPr>
-          <w:lang w:val="en-US"/>
-        </w:rPr>
-        <w:t>self.memory.pop</w:t>
-      </w:r>
-      <w:proofErr w:type="spellEnd"/>
-      <w:r>
-        <w:rPr>
-          <w:lang w:val="en-US"/>
-        </w:rPr>
-        <w:t>(0)</w:t>
-      </w:r>
-    </w:p>
-    <w:p>
-      <w:pPr>
-        <w:rPr>
-          <w:lang w:val="en-US"/>
-        </w:rPr>
-      </w:pPr>
-    </w:p>
-    <w:p>
-      <w:pPr>
-        <w:rPr>
-          <w:lang w:val="en-US"/>
-        </w:rPr>
-      </w:pPr>
-      <w:r>
-        <w:rPr>
-          <w:lang w:val="en-US"/>
-        </w:rPr>
-        <w:t xml:space="preserve">    def </w:t>
-      </w:r>
-      <w:proofErr w:type="spellStart"/>
-      <w:r>
-        <w:rPr>
-          <w:lang w:val="en-US"/>
-        </w:rPr>
-        <w:t>generate_prompt</w:t>
-      </w:r>
-      <w:proofErr w:type="spellEnd"/>
-      <w:r>
-        <w:rPr>
-          <w:lang w:val="en-US"/>
-        </w:rPr>
-        <w:t>(self):</w:t>
-      </w:r>
-    </w:p>
-    <w:p>
-      <w:pPr>
-        <w:rPr>
-          <w:lang w:val="en-US"/>
-        </w:rPr>
-      </w:pPr>
-      <w:r>
-        <w:rPr>
-          <w:lang w:val="en-US"/>
-        </w:rPr>
-        <w:t xml:space="preserve">        # Combine instructions with memory of past interactions to form prompt</w:t>
-      </w:r>
-    </w:p>
-    <w:p>
-      <w:pPr>
-        <w:rPr>
-          <w:lang w:val="en-US"/>
-        </w:rPr>
-      </w:pPr>
-      <w:r>
-        <w:rPr>
-          <w:lang w:val="en-US"/>
-        </w:rPr>
-        <w:t xml:space="preserve">        prompt = </w:t>
-      </w:r>
-      <w:proofErr w:type="spellStart"/>
-      <w:r>
-        <w:rPr>
-          <w:lang w:val="en-US"/>
-        </w:rPr>
-        <w:t>self.instructions</w:t>
-      </w:r>
-      <w:proofErr w:type="spellEnd"/>
-      <w:r>
-        <w:rPr>
-          <w:lang w:val="en-US"/>
-        </w:rPr>
-        <w:t xml:space="preserve"> + " ".join(</w:t>
-      </w:r>
-      <w:proofErr w:type="spellStart"/>
-      <w:r>
-        <w:rPr>
-          <w:lang w:val="en-US"/>
-        </w:rPr>
-        <w:t>self.memory</w:t>
-      </w:r>
-      <w:proofErr w:type="spellEnd"/>
-      <w:r>
-        <w:rPr>
-          <w:lang w:val="en-US"/>
-        </w:rPr>
-        <w:t>)</w:t>
-      </w:r>
-    </w:p>
-    <w:p>
-      <w:pPr>
-        <w:rPr>
-          <w:lang w:val="en-US"/>
-        </w:rPr>
-      </w:pPr>
-      <w:r>
-        <w:rPr>
-          <w:lang w:val="en-US"/>
-        </w:rPr>
-        <w:t xml:space="preserve">        return prompt</w:t>
-      </w:r>
-    </w:p>
-    <w:p>
-      <w:pPr>
-        <w:rPr>
-          <w:lang w:val="en-US"/>
-        </w:rPr>
-      </w:pPr>
-    </w:p>
-    <w:p>
-      <w:pPr>
-        <w:rPr>
-          <w:lang w:val="en-US"/>
-        </w:rPr>
-      </w:pPr>
-      <w:r>
-        <w:rPr>
-          <w:lang w:val="en-US"/>
-        </w:rPr>
-        <w:t># Example of creating a character and interacting</w:t>
-      </w:r>
-    </w:p>
-    <w:p>
-      <w:pPr>
-        <w:rPr>
-          <w:lang w:val="en-US"/>
-        </w:rPr>
-      </w:pPr>
-      <w:r>
-        <w:rPr>
-          <w:lang w:val="en-US"/>
-        </w:rPr>
-        <w:t>if __name__ == "__main__":</w:t>
-      </w:r>
-    </w:p>
-    <w:p>
-      <w:pPr>
-        <w:rPr>
-          <w:lang w:val="en-US"/>
-        </w:rPr>
-      </w:pPr>
-      <w:r>
-        <w:rPr>
-          <w:lang w:val="en-US"/>
-        </w:rPr>
-        <w:t xml:space="preserve">    </w:t>
-      </w:r>
-      <w:proofErr w:type="spellStart"/>
-      <w:r>
-        <w:rPr>
-          <w:lang w:val="en-US"/>
-        </w:rPr>
-        <w:t>character_instructions</w:t>
-      </w:r>
-      <w:proofErr w:type="spellEnd"/>
-      <w:r>
-        <w:rPr>
-          <w:lang w:val="en-US"/>
-        </w:rPr>
-        <w:t xml:space="preserve"> = "You are a wise wizard who provides guidance to adventurers."</w:t>
-      </w:r>
-    </w:p>
-    <w:p>
-      <w:pPr>
-        <w:rPr>
-          <w:lang w:val="en-US"/>
-        </w:rPr>
-      </w:pPr>
-      <w:r>
-        <w:rPr>
-          <w:lang w:val="en-US"/>
-        </w:rPr>
-        <w:t xml:space="preserve">    wizard = Character(name="Merlin", instructions=</w:t>
-      </w:r>
-      <w:proofErr w:type="spellStart"/>
-      <w:r>
-        <w:rPr>
-          <w:lang w:val="en-US"/>
-        </w:rPr>
-        <w:t>character_instructions</w:t>
-      </w:r>
-      <w:proofErr w:type="spellEnd"/>
-      <w:r>
-        <w:rPr>
-          <w:lang w:val="en-US"/>
-        </w:rPr>
-        <w:t>)</w:t>
-      </w:r>
-    </w:p>
-    <w:p>
-      <w:pPr>
-        <w:rPr>
-          <w:lang w:val="en-US"/>
-        </w:rPr>
-      </w:pPr>
-    </w:p>
-    <w:p>
-      <w:pPr>
-        <w:rPr>
-          <w:lang w:val="en-US"/>
-        </w:rPr>
-      </w:pPr>
-      <w:r>
-        <w:rPr>
-          <w:lang w:val="en-US"/>
-        </w:rPr>
-        <w:t xml:space="preserve">    while True:</w:t>
-      </w:r>
-    </w:p>
-    <w:p>
-      <w:pPr>
-        <w:rPr>
-          <w:lang w:val="en-US"/>
-        </w:rPr>
-      </w:pPr>
-      <w:r>
-        <w:rPr>
-          <w:lang w:val="en-US"/>
-        </w:rPr>
-        <w:t xml:space="preserve">        </w:t>
-      </w:r>
-      <w:proofErr w:type="spellStart"/>
-      <w:r>
-        <w:rPr>
-          <w:lang w:val="en-US"/>
-        </w:rPr>
-        <w:t>player_input</w:t>
-      </w:r>
-      <w:proofErr w:type="spellEnd"/>
-      <w:r>
-        <w:rPr>
-          <w:lang w:val="en-US"/>
-        </w:rPr>
-        <w:t xml:space="preserve"> = input("You: ")</w:t>
-      </w:r>
-    </w:p>
-    <w:p>
-      <w:pPr>
-        <w:rPr>
-          <w:lang w:val="en-US"/>
-        </w:rPr>
-      </w:pPr>
-      <w:r>
-        <w:rPr>
-          <w:lang w:val="en-US"/>
-        </w:rPr>
-        <w:t xml:space="preserve">        if </w:t>
-      </w:r>
-      <w:proofErr w:type="spellStart"/>
-      <w:r>
-        <w:rPr>
-          <w:lang w:val="en-US"/>
-        </w:rPr>
-        <w:t>player_input.lower</w:t>
-      </w:r>
-      <w:proofErr w:type="spellEnd"/>
-      <w:r>
-        <w:rPr>
-          <w:lang w:val="en-US"/>
-        </w:rPr>
-        <w:t>() == "quit":</w:t>
-      </w:r>
-    </w:p>
-    <w:p>
-      <w:pPr>
-        <w:rPr>
-          <w:lang w:val="en-US"/>
-        </w:rPr>
-      </w:pPr>
-      <w:r>
-        <w:rPr>
-          <w:lang w:val="en-US"/>
-        </w:rPr>
-        <w:t xml:space="preserve">            print("Ending conversation.")</w:t>
-      </w:r>
-    </w:p>
-    <w:p>
-      <w:pPr>
-        <w:rPr>
-          <w:lang w:val="en-US"/>
-        </w:rPr>
-      </w:pPr>
-      <w:r>
-        <w:rPr>
-          <w:lang w:val="en-US"/>
-        </w:rPr>
-        <w:t xml:space="preserve">            break</w:t>
-      </w:r>
-    </w:p>
-    <w:p>
-      <w:pPr>
-        <w:rPr>
-          <w:lang w:val="en-US"/>
-        </w:rPr>
-      </w:pPr>
-      <w:r>
-        <w:rPr>
-          <w:lang w:val="en-US"/>
-        </w:rPr>
-        <w:t xml:space="preserve">        </w:t>
-      </w:r>
-      <w:proofErr w:type="spellStart"/>
-      <w:r>
-        <w:rPr>
-          <w:lang w:val="en-US"/>
-        </w:rPr>
-        <w:t>wizard.interact</w:t>
-      </w:r>
-      <w:proofErr w:type="spellEnd"/>
-      <w:r>
-        <w:rPr>
-          <w:lang w:val="en-US"/>
-        </w:rPr>
-        <w:t>(</w:t>
-      </w:r>
-      <w:proofErr w:type="spellStart"/>
-      <w:r>
-        <w:rPr>
-          <w:lang w:val="en-US"/>
-        </w:rPr>
-        <w:t>player_input</w:t>
-      </w:r>
-      <w:proofErr w:type="spellEnd"/>
-      <w:r>
-        <w:rPr>
-          <w:lang w:val="en-US"/>
-        </w:rPr>
-        <w:t>)</w:t>
-      </w:r>
-    </w:p>
-    <w:p>
-      <w:pPr>
-        <w:rPr>
-          <w:lang w:val="en-US"/>
-        </w:rPr>
-      </w:pPr>
-      <w:r>
-        <w:rPr>
-          <w:lang w:val="en-US"/>
-        </w:rPr>
-        <w:t>```</w:t>
-      </w:r>
-    </w:p>
-    <w:p>
-      <w:pPr>
-        <w:rPr>
-          <w:lang w:val="en-US"/>
-        </w:rPr>
-      </w:pPr>
-    </w:p>
-    <w:p>
-      <w:pPr>
-        <w:rPr>
-          <w:lang w:val="en-US"/>
-        </w:rPr>
-      </w:pPr>
-      <w:r>
-        <w:rPr>
-          <w:lang w:val="en-US"/>
-        </w:rPr>
         <w:t>### Points to Note:</w:t>
       </w:r>
     </w:p>
@@ -1389,7 +1458,6 @@
         <w:rPr>
           <w:lang w:val="en-US"/>
         </w:rPr>
-        <w:lastRenderedPageBreak/>
         <w:t xml:space="preserve">- The `interact` method takes player input, adds it to memory, generates a response using </w:t>
       </w:r>
       <w:proofErr w:type="spellStart"/>
@@ -1485,7 +1553,7 @@
 </file>
 
 <file path=word/styles.xml><?xml version="1.0" encoding="utf-8"?>
-<w:styles xmlns:mc="http://schemas.openxmlformats.org/markup-compatibility/2006" xmlns:r="http://schemas.openxmlformats.org/officeDocument/2006/relationships" xmlns:w="http://schemas.openxmlformats.org/wordprocessingml/2006/main" xmlns:w14="http://schemas.microsoft.com/office/word/2010/wordml" xmlns:w15="http://schemas.microsoft.com/office/word/2012/wordml" xmlns:w16cex="http://schemas.microsoft.com/office/word/2018/wordml/cex" xmlns:w16cid="http://schemas.microsoft.com/office/word/2016/wordml/cid" xmlns:w16="http://schemas.microsoft.com/office/word/2018/wordml" xmlns:w16sdtdh="http://schemas.microsoft.com/office/word/2020/wordml/sdtdatahash" xmlns:w16se="http://schemas.microsoft.com/office/word/2015/wordml/symex" mc:Ignorable="w14 w15 w16se w16cid w16 w16cex w16sdtdh">
+<w:styles xmlns:mc="http://schemas.openxmlformats.org/markup-compatibility/2006" xmlns:r="http://schemas.openxmlformats.org/officeDocument/2006/relationships" xmlns:w="http://schemas.openxmlformats.org/wordprocessingml/2006/main" xmlns:w14="http://schemas.microsoft.com/office/word/2010/wordml" xmlns:w15="http://schemas.microsoft.com/office/word/2012/wordml" xmlns:w16cex="http://schemas.microsoft.com/office/word/2018/wordml/cex" xmlns:w16cid="http://schemas.microsoft.com/office/word/2016/wordml/cid" xmlns:w16="http://schemas.microsoft.com/office/word/2018/wordml" xmlns:w16du="http://schemas.microsoft.com/office/word/2023/wordml/word16du" xmlns:w16sdtdh="http://schemas.microsoft.com/office/word/2020/wordml/sdtdatahash" xmlns:w16se="http://schemas.microsoft.com/office/word/2015/wordml/symex" mc:Ignorable="w14 w15 w16se w16cid w16 w16cex w16sdtdh w16du">
   <w:docDefaults>
     <w:rPrDefault>
       <w:rPr>
@@ -2401,6 +2469,18 @@
       <w:spacing w:val="5"/>
     </w:rPr>
   </w:style>
+  <w:style w:type="character" w:styleId="Hyperlink">
+    <w:name w:val="Hyperlink"/>
+    <w:basedOn w:val="Standaardalinea-lettertype"/>
+    <w:uiPriority w:val="99"/>
+    <w:semiHidden/>
+    <w:unhideWhenUsed/>
+    <w:rsid w:val="00655684"/>
+    <w:rPr>
+      <w:color w:val="0000FF"/>
+      <w:u w:val="single"/>
+    </w:rPr>
+  </w:style>
 </w:styles>
 </file>
 

</xml_diff>

<commit_message>
stage 2 intro scenes added
</commit_message>
<xml_diff>
--- a/docs/DJOKOQUEST design doc.docx
+++ b/docs/DJOKOQUEST design doc.docx
@@ -28,24 +28,70 @@
         <w:t>DJOKOQUEST DOC</w:t>
       </w:r>
     </w:p>
-    <w:p/>
-    <w:p>
+    <w:p>
+      <w:pPr>
+        <w:rPr>
+          <w:lang w:val="en-US"/>
+        </w:rPr>
+      </w:pPr>
+    </w:p>
+    <w:p>
+      <w:pPr>
+        <w:rPr>
+          <w:lang w:val="en-US"/>
+        </w:rPr>
+      </w:pPr>
       <w:hyperlink r:id="rId4" w:history="1">
         <w:r>
           <w:rPr>
             <w:rStyle w:val="Hyperlink"/>
+            <w:lang w:val="en-US"/>
           </w:rPr>
           <w:t>Full Emoji List, v15.1 (unicode.org)</w:t>
         </w:r>
       </w:hyperlink>
       <w:r>
-        <w:t xml:space="preserve"> (lijst met</w:t>
-      </w:r>
-      <w:r>
-        <w:t xml:space="preserve"> emoji unicodes)</w:t>
-      </w:r>
-    </w:p>
-    <w:p/>
+        <w:rPr>
+          <w:lang w:val="en-US"/>
+        </w:rPr>
+        <w:t xml:space="preserve"> (</w:t>
+      </w:r>
+      <w:proofErr w:type="spellStart"/>
+      <w:r>
+        <w:rPr>
+          <w:lang w:val="en-US"/>
+        </w:rPr>
+        <w:t>lijst</w:t>
+      </w:r>
+      <w:proofErr w:type="spellEnd"/>
+      <w:r>
+        <w:rPr>
+          <w:lang w:val="en-US"/>
+        </w:rPr>
+        <w:t xml:space="preserve"> met emoji </w:t>
+      </w:r>
+      <w:proofErr w:type="spellStart"/>
+      <w:r>
+        <w:rPr>
+          <w:lang w:val="en-US"/>
+        </w:rPr>
+        <w:t>unicodes</w:t>
+      </w:r>
+      <w:proofErr w:type="spellEnd"/>
+      <w:r>
+        <w:rPr>
+          <w:lang w:val="en-US"/>
+        </w:rPr>
+        <w:t>)</w:t>
+      </w:r>
+    </w:p>
+    <w:p>
+      <w:pPr>
+        <w:rPr>
+          <w:lang w:val="en-US"/>
+        </w:rPr>
+      </w:pPr>
+    </w:p>
     <w:p>
       <w:pPr>
         <w:rPr>
@@ -58,7 +104,23 @@
             <w:rStyle w:val="Hyperlink"/>
             <w:lang w:val="en-US"/>
           </w:rPr>
-          <w:t>Tutorials Basic - PyGame Tutorials (wikidot.com)</w:t>
+          <w:t xml:space="preserve">Tutorials Basic - </w:t>
+        </w:r>
+        <w:proofErr w:type="spellStart"/>
+        <w:r>
+          <w:rPr>
+            <w:rStyle w:val="Hyperlink"/>
+            <w:lang w:val="en-US"/>
+          </w:rPr>
+          <w:t>PyGame</w:t>
+        </w:r>
+        <w:proofErr w:type="spellEnd"/>
+        <w:r>
+          <w:rPr>
+            <w:rStyle w:val="Hyperlink"/>
+            <w:lang w:val="en-US"/>
+          </w:rPr>
+          <w:t xml:space="preserve"> Tutorials (wikidot.com)</w:t>
         </w:r>
       </w:hyperlink>
     </w:p>
@@ -75,17 +137,44 @@
           <w:rPr>
             <w:rStyle w:val="Hyperlink"/>
           </w:rPr>
-          <w:t>ASCII Art Moomintroll - asciiart.eu</w:t>
+          <w:t xml:space="preserve">ASCII Art </w:t>
+        </w:r>
+        <w:proofErr w:type="spellStart"/>
+        <w:r>
+          <w:rPr>
+            <w:rStyle w:val="Hyperlink"/>
+          </w:rPr>
+          <w:t>Moomintroll</w:t>
+        </w:r>
+        <w:proofErr w:type="spellEnd"/>
+        <w:r>
+          <w:rPr>
+            <w:rStyle w:val="Hyperlink"/>
+          </w:rPr>
+          <w:t xml:space="preserve"> - asciiart.eu</w:t>
         </w:r>
       </w:hyperlink>
       <w:r>
         <w:t xml:space="preserve"> (</w:t>
       </w:r>
-      <w:r>
-        <w:t xml:space="preserve">moomins, </w:t>
-      </w:r>
-      <w:r>
-        <w:t>voor puzzels en opleuking)</w:t>
+      <w:proofErr w:type="spellStart"/>
+      <w:r>
+        <w:t>moomins</w:t>
+      </w:r>
+      <w:proofErr w:type="spellEnd"/>
+      <w:r>
+        <w:t xml:space="preserve">, </w:t>
+      </w:r>
+      <w:r>
+        <w:t xml:space="preserve">voor puzzels en </w:t>
+      </w:r>
+      <w:proofErr w:type="spellStart"/>
+      <w:r>
+        <w:t>opleuking</w:t>
+      </w:r>
+      <w:proofErr w:type="spellEnd"/>
+      <w:r>
+        <w:t>)</w:t>
       </w:r>
     </w:p>
     <w:p/>
@@ -114,7 +203,21 @@
         <w:rPr>
           <w:lang w:val="en-US"/>
         </w:rPr>
-        <w:t>(beertjes)</w:t>
+        <w:t>(</w:t>
+      </w:r>
+      <w:proofErr w:type="spellStart"/>
+      <w:r>
+        <w:rPr>
+          <w:lang w:val="en-US"/>
+        </w:rPr>
+        <w:t>beertjes</w:t>
+      </w:r>
+      <w:proofErr w:type="spellEnd"/>
+      <w:r>
+        <w:rPr>
+          <w:lang w:val="en-US"/>
+        </w:rPr>
+        <w:t>)</w:t>
       </w:r>
     </w:p>
     <w:p>
@@ -145,7 +248,7 @@
           <w:kern w:val="0"/>
           <w:sz w:val="21"/>
           <w:szCs w:val="21"/>
-          <w:lang w:eastAsia="nl-NL"/>
+          <w:lang w:val="en-US" w:eastAsia="nl-NL"/>
           <w14:ligatures w14:val="none"/>
         </w:rPr>
       </w:pPr>
@@ -168,7 +271,7 @@
           <w:kern w:val="0"/>
           <w:sz w:val="21"/>
           <w:szCs w:val="21"/>
-          <w:lang w:eastAsia="nl-NL"/>
+          <w:lang w:val="en-US" w:eastAsia="nl-NL"/>
           <w14:ligatures w14:val="none"/>
         </w:rPr>
         <w:t>_.</w:t>
@@ -202,18 +305,18 @@
           <w:kern w:val="0"/>
           <w:sz w:val="21"/>
           <w:szCs w:val="21"/>
-          <w:lang w:eastAsia="nl-NL"/>
-          <w14:ligatures w14:val="none"/>
-        </w:rPr>
-      </w:pPr>
-      <w:r>
-        <w:rPr>
-          <w:rFonts w:ascii="Consolas" w:eastAsia="Times New Roman" w:hAnsi="Consolas" w:cs="Courier New"/>
-          <w:color w:val="000000"/>
-          <w:kern w:val="0"/>
-          <w:sz w:val="21"/>
-          <w:szCs w:val="21"/>
-          <w:lang w:eastAsia="nl-NL"/>
+          <w:lang w:val="en-US" w:eastAsia="nl-NL"/>
+          <w14:ligatures w14:val="none"/>
+        </w:rPr>
+      </w:pPr>
+      <w:r>
+        <w:rPr>
+          <w:rFonts w:ascii="Consolas" w:eastAsia="Times New Roman" w:hAnsi="Consolas" w:cs="Courier New"/>
+          <w:color w:val="000000"/>
+          <w:kern w:val="0"/>
+          <w:sz w:val="21"/>
+          <w:szCs w:val="21"/>
+          <w:lang w:val="en-US" w:eastAsia="nl-NL"/>
           <w14:ligatures w14:val="none"/>
         </w:rPr>
         <w:t xml:space="preserve">      ,-.,-"`""-./  \</w:t>
@@ -247,18 +350,18 @@
           <w:kern w:val="0"/>
           <w:sz w:val="21"/>
           <w:szCs w:val="21"/>
-          <w:lang w:eastAsia="nl-NL"/>
-          <w14:ligatures w14:val="none"/>
-        </w:rPr>
-      </w:pPr>
-      <w:r>
-        <w:rPr>
-          <w:rFonts w:ascii="Consolas" w:eastAsia="Times New Roman" w:hAnsi="Consolas" w:cs="Courier New"/>
-          <w:color w:val="000000"/>
-          <w:kern w:val="0"/>
-          <w:sz w:val="21"/>
-          <w:szCs w:val="21"/>
-          <w:lang w:eastAsia="nl-NL"/>
+          <w:lang w:val="en-US" w:eastAsia="nl-NL"/>
+          <w14:ligatures w14:val="none"/>
+        </w:rPr>
+      </w:pPr>
+      <w:r>
+        <w:rPr>
+          <w:rFonts w:ascii="Consolas" w:eastAsia="Times New Roman" w:hAnsi="Consolas" w:cs="Courier New"/>
+          <w:color w:val="000000"/>
+          <w:kern w:val="0"/>
+          <w:sz w:val="21"/>
+          <w:szCs w:val="21"/>
+          <w:lang w:val="en-US" w:eastAsia="nl-NL"/>
           <w14:ligatures w14:val="none"/>
         </w:rPr>
         <w:t xml:space="preserve">     /   \        `-.|       .:::.:::.</w:t>
@@ -292,18 +395,18 @@
           <w:kern w:val="0"/>
           <w:sz w:val="21"/>
           <w:szCs w:val="21"/>
-          <w:lang w:eastAsia="nl-NL"/>
-          <w14:ligatures w14:val="none"/>
-        </w:rPr>
-      </w:pPr>
-      <w:r>
-        <w:rPr>
-          <w:rFonts w:ascii="Consolas" w:eastAsia="Times New Roman" w:hAnsi="Consolas" w:cs="Courier New"/>
-          <w:color w:val="000000"/>
-          <w:kern w:val="0"/>
-          <w:sz w:val="21"/>
-          <w:szCs w:val="21"/>
-          <w:lang w:eastAsia="nl-NL"/>
+          <w:lang w:val="en-US" w:eastAsia="nl-NL"/>
+          <w14:ligatures w14:val="none"/>
+        </w:rPr>
+      </w:pPr>
+      <w:r>
+        <w:rPr>
+          <w:rFonts w:ascii="Consolas" w:eastAsia="Times New Roman" w:hAnsi="Consolas" w:cs="Courier New"/>
+          <w:color w:val="000000"/>
+          <w:kern w:val="0"/>
+          <w:sz w:val="21"/>
+          <w:szCs w:val="21"/>
+          <w:lang w:val="en-US" w:eastAsia="nl-NL"/>
           <w14:ligatures w14:val="none"/>
         </w:rPr>
         <w:t xml:space="preserve">     \   /           `-._    :::::::::</w:t>
@@ -337,18 +440,18 @@
           <w:kern w:val="0"/>
           <w:sz w:val="21"/>
           <w:szCs w:val="21"/>
-          <w:lang w:eastAsia="nl-NL"/>
-          <w14:ligatures w14:val="none"/>
-        </w:rPr>
-      </w:pPr>
-      <w:r>
-        <w:rPr>
-          <w:rFonts w:ascii="Consolas" w:eastAsia="Times New Roman" w:hAnsi="Consolas" w:cs="Courier New"/>
-          <w:color w:val="000000"/>
-          <w:kern w:val="0"/>
-          <w:sz w:val="21"/>
-          <w:szCs w:val="21"/>
-          <w:lang w:eastAsia="nl-NL"/>
+          <w:lang w:val="en-US" w:eastAsia="nl-NL"/>
+          <w14:ligatures w14:val="none"/>
+        </w:rPr>
+      </w:pPr>
+      <w:r>
+        <w:rPr>
+          <w:rFonts w:ascii="Consolas" w:eastAsia="Times New Roman" w:hAnsi="Consolas" w:cs="Courier New"/>
+          <w:color w:val="000000"/>
+          <w:kern w:val="0"/>
+          <w:sz w:val="21"/>
+          <w:szCs w:val="21"/>
+          <w:lang w:val="en-US" w:eastAsia="nl-NL"/>
           <w14:ligatures w14:val="none"/>
         </w:rPr>
         <w:t xml:space="preserve">     |                 "=\    ':::::'</w:t>
@@ -382,18 +485,18 @@
           <w:kern w:val="0"/>
           <w:sz w:val="21"/>
           <w:szCs w:val="21"/>
-          <w:lang w:eastAsia="nl-NL"/>
-          <w14:ligatures w14:val="none"/>
-        </w:rPr>
-      </w:pPr>
-      <w:r>
-        <w:rPr>
-          <w:rFonts w:ascii="Consolas" w:eastAsia="Times New Roman" w:hAnsi="Consolas" w:cs="Courier New"/>
-          <w:color w:val="000000"/>
-          <w:kern w:val="0"/>
-          <w:sz w:val="21"/>
-          <w:szCs w:val="21"/>
-          <w:lang w:eastAsia="nl-NL"/>
+          <w:lang w:val="en-US" w:eastAsia="nl-NL"/>
+          <w14:ligatures w14:val="none"/>
+        </w:rPr>
+      </w:pPr>
+      <w:r>
+        <w:rPr>
+          <w:rFonts w:ascii="Consolas" w:eastAsia="Times New Roman" w:hAnsi="Consolas" w:cs="Courier New"/>
+          <w:color w:val="000000"/>
+          <w:kern w:val="0"/>
+          <w:sz w:val="21"/>
+          <w:szCs w:val="21"/>
+          <w:lang w:val="en-US" w:eastAsia="nl-NL"/>
           <w14:ligatures w14:val="none"/>
         </w:rPr>
         <w:t xml:space="preserve">     |        .=="    |o_|_     ':'</w:t>
@@ -427,18 +530,18 @@
           <w:kern w:val="0"/>
           <w:sz w:val="21"/>
           <w:szCs w:val="21"/>
-          <w:lang w:eastAsia="nl-NL"/>
-          <w14:ligatures w14:val="none"/>
-        </w:rPr>
-      </w:pPr>
-      <w:r>
-        <w:rPr>
-          <w:rFonts w:ascii="Consolas" w:eastAsia="Times New Roman" w:hAnsi="Consolas" w:cs="Courier New"/>
-          <w:color w:val="000000"/>
-          <w:kern w:val="0"/>
-          <w:sz w:val="21"/>
-          <w:szCs w:val="21"/>
-          <w:lang w:eastAsia="nl-NL"/>
+          <w:lang w:val="en-US" w:eastAsia="nl-NL"/>
+          <w14:ligatures w14:val="none"/>
+        </w:rPr>
+      </w:pPr>
+      <w:r>
+        <w:rPr>
+          <w:rFonts w:ascii="Consolas" w:eastAsia="Times New Roman" w:hAnsi="Consolas" w:cs="Courier New"/>
+          <w:color w:val="000000"/>
+          <w:kern w:val="0"/>
+          <w:sz w:val="21"/>
+          <w:szCs w:val="21"/>
+          <w:lang w:val="en-US" w:eastAsia="nl-NL"/>
           <w14:ligatures w14:val="none"/>
         </w:rPr>
         <w:t xml:space="preserve">     |         _o.     ` (_)          ,;;;,;;;,</w:t>
@@ -472,18 +575,18 @@
           <w:kern w:val="0"/>
           <w:sz w:val="21"/>
           <w:szCs w:val="21"/>
-          <w:lang w:eastAsia="nl-NL"/>
-          <w14:ligatures w14:val="none"/>
-        </w:rPr>
-      </w:pPr>
-      <w:r>
-        <w:rPr>
-          <w:rFonts w:ascii="Consolas" w:eastAsia="Times New Roman" w:hAnsi="Consolas" w:cs="Courier New"/>
-          <w:color w:val="000000"/>
-          <w:kern w:val="0"/>
-          <w:sz w:val="21"/>
-          <w:szCs w:val="21"/>
-          <w:lang w:eastAsia="nl-NL"/>
+          <w:lang w:val="en-US" w:eastAsia="nl-NL"/>
+          <w14:ligatures w14:val="none"/>
+        </w:rPr>
+      </w:pPr>
+      <w:r>
+        <w:rPr>
+          <w:rFonts w:ascii="Consolas" w:eastAsia="Times New Roman" w:hAnsi="Consolas" w:cs="Courier New"/>
+          <w:color w:val="000000"/>
+          <w:kern w:val="0"/>
+          <w:sz w:val="21"/>
+          <w:szCs w:val="21"/>
+          <w:lang w:val="en-US" w:eastAsia="nl-NL"/>
           <w14:ligatures w14:val="none"/>
         </w:rPr>
         <w:t xml:space="preserve">     |                     \\         ;;;;;;;;;</w:t>
@@ -517,18 +620,18 @@
           <w:kern w:val="0"/>
           <w:sz w:val="21"/>
           <w:szCs w:val="21"/>
-          <w:lang w:eastAsia="nl-NL"/>
-          <w14:ligatures w14:val="none"/>
-        </w:rPr>
-      </w:pPr>
-      <w:r>
-        <w:rPr>
-          <w:rFonts w:ascii="Consolas" w:eastAsia="Times New Roman" w:hAnsi="Consolas" w:cs="Courier New"/>
-          <w:color w:val="000000"/>
-          <w:kern w:val="0"/>
-          <w:sz w:val="21"/>
-          <w:szCs w:val="21"/>
-          <w:lang w:eastAsia="nl-NL"/>
+          <w:lang w:val="en-US" w:eastAsia="nl-NL"/>
+          <w14:ligatures w14:val="none"/>
+        </w:rPr>
+      </w:pPr>
+      <w:r>
+        <w:rPr>
+          <w:rFonts w:ascii="Consolas" w:eastAsia="Times New Roman" w:hAnsi="Consolas" w:cs="Courier New"/>
+          <w:color w:val="000000"/>
+          <w:kern w:val="0"/>
+          <w:sz w:val="21"/>
+          <w:szCs w:val="21"/>
+          <w:lang w:val="en-US" w:eastAsia="nl-NL"/>
           <w14:ligatures w14:val="none"/>
         </w:rPr>
         <w:t xml:space="preserve">      \             _.     /|-.        ';;;;;'</w:t>
@@ -562,18 +665,18 @@
           <w:kern w:val="0"/>
           <w:sz w:val="21"/>
           <w:szCs w:val="21"/>
-          <w:lang w:eastAsia="nl-NL"/>
-          <w14:ligatures w14:val="none"/>
-        </w:rPr>
-      </w:pPr>
-      <w:r>
-        <w:rPr>
-          <w:rFonts w:ascii="Consolas" w:eastAsia="Times New Roman" w:hAnsi="Consolas" w:cs="Courier New"/>
-          <w:color w:val="000000"/>
-          <w:kern w:val="0"/>
-          <w:sz w:val="21"/>
-          <w:szCs w:val="21"/>
-          <w:lang w:eastAsia="nl-NL"/>
+          <w:lang w:val="en-US" w:eastAsia="nl-NL"/>
+          <w14:ligatures w14:val="none"/>
+        </w:rPr>
+      </w:pPr>
+      <w:r>
+        <w:rPr>
+          <w:rFonts w:ascii="Consolas" w:eastAsia="Times New Roman" w:hAnsi="Consolas" w:cs="Courier New"/>
+          <w:color w:val="000000"/>
+          <w:kern w:val="0"/>
+          <w:sz w:val="21"/>
+          <w:szCs w:val="21"/>
+          <w:lang w:val="en-US" w:eastAsia="nl-NL"/>
           <w14:ligatures w14:val="none"/>
         </w:rPr>
         <w:t xml:space="preserve">       \           ` `'---'/   \         ';'</w:t>
@@ -607,18 +710,18 @@
           <w:kern w:val="0"/>
           <w:sz w:val="21"/>
           <w:szCs w:val="21"/>
-          <w:lang w:eastAsia="nl-NL"/>
-          <w14:ligatures w14:val="none"/>
-        </w:rPr>
-      </w:pPr>
-      <w:r>
-        <w:rPr>
-          <w:rFonts w:ascii="Consolas" w:eastAsia="Times New Roman" w:hAnsi="Consolas" w:cs="Courier New"/>
-          <w:color w:val="000000"/>
-          <w:kern w:val="0"/>
-          <w:sz w:val="21"/>
-          <w:szCs w:val="21"/>
-          <w:lang w:eastAsia="nl-NL"/>
+          <w:lang w:val="en-US" w:eastAsia="nl-NL"/>
+          <w14:ligatures w14:val="none"/>
+        </w:rPr>
+      </w:pPr>
+      <w:r>
+        <w:rPr>
+          <w:rFonts w:ascii="Consolas" w:eastAsia="Times New Roman" w:hAnsi="Consolas" w:cs="Courier New"/>
+          <w:color w:val="000000"/>
+          <w:kern w:val="0"/>
+          <w:sz w:val="21"/>
+          <w:szCs w:val="21"/>
+          <w:lang w:val="en-US" w:eastAsia="nl-NL"/>
           <w14:ligatures w14:val="none"/>
         </w:rPr>
         <w:t xml:space="preserve">        \     .-""-._     /-'   |</w:t>
@@ -652,18 +755,18 @@
           <w:kern w:val="0"/>
           <w:sz w:val="21"/>
           <w:szCs w:val="21"/>
-          <w:lang w:eastAsia="nl-NL"/>
-          <w14:ligatures w14:val="none"/>
-        </w:rPr>
-      </w:pPr>
-      <w:r>
-        <w:rPr>
-          <w:rFonts w:ascii="Consolas" w:eastAsia="Times New Roman" w:hAnsi="Consolas" w:cs="Courier New"/>
-          <w:color w:val="000000"/>
-          <w:kern w:val="0"/>
-          <w:sz w:val="21"/>
-          <w:szCs w:val="21"/>
-          <w:lang w:eastAsia="nl-NL"/>
+          <w:lang w:val="en-US" w:eastAsia="nl-NL"/>
+          <w14:ligatures w14:val="none"/>
+        </w:rPr>
+      </w:pPr>
+      <w:r>
+        <w:rPr>
+          <w:rFonts w:ascii="Consolas" w:eastAsia="Times New Roman" w:hAnsi="Consolas" w:cs="Courier New"/>
+          <w:color w:val="000000"/>
+          <w:kern w:val="0"/>
+          <w:sz w:val="21"/>
+          <w:szCs w:val="21"/>
+          <w:lang w:val="en-US" w:eastAsia="nl-NL"/>
           <w14:ligatures w14:val="none"/>
         </w:rPr>
         <w:t xml:space="preserve">       ,-`.  /       `-._(     /</w:t>
@@ -697,18 +800,18 @@
           <w:kern w:val="0"/>
           <w:sz w:val="21"/>
           <w:szCs w:val="21"/>
-          <w:lang w:eastAsia="nl-NL"/>
-          <w14:ligatures w14:val="none"/>
-        </w:rPr>
-      </w:pPr>
-      <w:r>
-        <w:rPr>
-          <w:rFonts w:ascii="Consolas" w:eastAsia="Times New Roman" w:hAnsi="Consolas" w:cs="Courier New"/>
-          <w:color w:val="000000"/>
-          <w:kern w:val="0"/>
-          <w:sz w:val="21"/>
-          <w:szCs w:val="21"/>
-          <w:lang w:eastAsia="nl-NL"/>
+          <w:lang w:val="en-US" w:eastAsia="nl-NL"/>
+          <w14:ligatures w14:val="none"/>
+        </w:rPr>
+      </w:pPr>
+      <w:r>
+        <w:rPr>
+          <w:rFonts w:ascii="Consolas" w:eastAsia="Times New Roman" w:hAnsi="Consolas" w:cs="Courier New"/>
+          <w:color w:val="000000"/>
+          <w:kern w:val="0"/>
+          <w:sz w:val="21"/>
+          <w:szCs w:val="21"/>
+          <w:lang w:val="en-US" w:eastAsia="nl-NL"/>
           <w14:ligatures w14:val="none"/>
         </w:rPr>
         <w:t xml:space="preserve">       `-._`-\           `\   '\</w:t>
@@ -742,18 +845,18 @@
           <w:kern w:val="0"/>
           <w:sz w:val="21"/>
           <w:szCs w:val="21"/>
-          <w:lang w:eastAsia="nl-NL"/>
-          <w14:ligatures w14:val="none"/>
-        </w:rPr>
-      </w:pPr>
-      <w:r>
-        <w:rPr>
-          <w:rFonts w:ascii="Consolas" w:eastAsia="Times New Roman" w:hAnsi="Consolas" w:cs="Courier New"/>
-          <w:color w:val="000000"/>
-          <w:kern w:val="0"/>
-          <w:sz w:val="21"/>
-          <w:szCs w:val="21"/>
-          <w:lang w:eastAsia="nl-NL"/>
+          <w:lang w:val="en-US" w:eastAsia="nl-NL"/>
+          <w14:ligatures w14:val="none"/>
+        </w:rPr>
+      </w:pPr>
+      <w:r>
+        <w:rPr>
+          <w:rFonts w:ascii="Consolas" w:eastAsia="Times New Roman" w:hAnsi="Consolas" w:cs="Courier New"/>
+          <w:color w:val="000000"/>
+          <w:kern w:val="0"/>
+          <w:sz w:val="21"/>
+          <w:szCs w:val="21"/>
+          <w:lang w:val="en-US" w:eastAsia="nl-NL"/>
           <w14:ligatures w14:val="none"/>
         </w:rPr>
         <w:t xml:space="preserve">         ( `  `'.___  _,   |    \</w:t>
@@ -787,18 +890,18 @@
           <w:kern w:val="0"/>
           <w:sz w:val="21"/>
           <w:szCs w:val="21"/>
-          <w:lang w:eastAsia="nl-NL"/>
-          <w14:ligatures w14:val="none"/>
-        </w:rPr>
-      </w:pPr>
-      <w:r>
-        <w:rPr>
-          <w:rFonts w:ascii="Consolas" w:eastAsia="Times New Roman" w:hAnsi="Consolas" w:cs="Courier New"/>
-          <w:color w:val="000000"/>
-          <w:kern w:val="0"/>
-          <w:sz w:val="21"/>
-          <w:szCs w:val="21"/>
-          <w:lang w:eastAsia="nl-NL"/>
+          <w:lang w:val="en-US" w:eastAsia="nl-NL"/>
+          <w14:ligatures w14:val="none"/>
+        </w:rPr>
+      </w:pPr>
+      <w:r>
+        <w:rPr>
+          <w:rFonts w:ascii="Consolas" w:eastAsia="Times New Roman" w:hAnsi="Consolas" w:cs="Courier New"/>
+          <w:color w:val="000000"/>
+          <w:kern w:val="0"/>
+          <w:sz w:val="21"/>
+          <w:szCs w:val="21"/>
+          <w:lang w:val="en-US" w:eastAsia="nl-NL"/>
           <w14:ligatures w14:val="none"/>
         </w:rPr>
         <w:t xml:space="preserve">         /    ~-.   `|     |    |</w:t>
@@ -832,18 +935,18 @@
           <w:kern w:val="0"/>
           <w:sz w:val="21"/>
           <w:szCs w:val="21"/>
-          <w:lang w:eastAsia="nl-NL"/>
-          <w14:ligatures w14:val="none"/>
-        </w:rPr>
-      </w:pPr>
-      <w:r>
-        <w:rPr>
-          <w:rFonts w:ascii="Consolas" w:eastAsia="Times New Roman" w:hAnsi="Consolas" w:cs="Courier New"/>
-          <w:color w:val="000000"/>
-          <w:kern w:val="0"/>
-          <w:sz w:val="21"/>
-          <w:szCs w:val="21"/>
-          <w:lang w:eastAsia="nl-NL"/>
+          <w:lang w:val="en-US" w:eastAsia="nl-NL"/>
+          <w14:ligatures w14:val="none"/>
+        </w:rPr>
+      </w:pPr>
+      <w:r>
+        <w:rPr>
+          <w:rFonts w:ascii="Consolas" w:eastAsia="Times New Roman" w:hAnsi="Consolas" w:cs="Courier New"/>
+          <w:color w:val="000000"/>
+          <w:kern w:val="0"/>
+          <w:sz w:val="21"/>
+          <w:szCs w:val="21"/>
+          <w:lang w:val="en-US" w:eastAsia="nl-NL"/>
           <w14:ligatures w14:val="none"/>
         </w:rPr>
         <w:t xml:space="preserve">        /        `;-.|     |    |</w:t>
@@ -877,18 +980,18 @@
           <w:kern w:val="0"/>
           <w:sz w:val="21"/>
           <w:szCs w:val="21"/>
-          <w:lang w:eastAsia="nl-NL"/>
-          <w14:ligatures w14:val="none"/>
-        </w:rPr>
-      </w:pPr>
-      <w:r>
-        <w:rPr>
-          <w:rFonts w:ascii="Consolas" w:eastAsia="Times New Roman" w:hAnsi="Consolas" w:cs="Courier New"/>
-          <w:color w:val="000000"/>
-          <w:kern w:val="0"/>
-          <w:sz w:val="21"/>
-          <w:szCs w:val="21"/>
-          <w:lang w:eastAsia="nl-NL"/>
+          <w:lang w:val="en-US" w:eastAsia="nl-NL"/>
+          <w14:ligatures w14:val="none"/>
+        </w:rPr>
+      </w:pPr>
+      <w:r>
+        <w:rPr>
+          <w:rFonts w:ascii="Consolas" w:eastAsia="Times New Roman" w:hAnsi="Consolas" w:cs="Courier New"/>
+          <w:color w:val="000000"/>
+          <w:kern w:val="0"/>
+          <w:sz w:val="21"/>
+          <w:szCs w:val="21"/>
+          <w:lang w:val="en-US" w:eastAsia="nl-NL"/>
           <w14:ligatures w14:val="none"/>
         </w:rPr>
         <w:t xml:space="preserve">      .'   \        /|     |    /</w:t>
@@ -922,18 +1025,18 @@
           <w:kern w:val="0"/>
           <w:sz w:val="21"/>
           <w:szCs w:val="21"/>
-          <w:lang w:eastAsia="nl-NL"/>
-          <w14:ligatures w14:val="none"/>
-        </w:rPr>
-      </w:pPr>
-      <w:r>
-        <w:rPr>
-          <w:rFonts w:ascii="Consolas" w:eastAsia="Times New Roman" w:hAnsi="Consolas" w:cs="Courier New"/>
-          <w:color w:val="000000"/>
-          <w:kern w:val="0"/>
-          <w:sz w:val="21"/>
-          <w:szCs w:val="21"/>
-          <w:lang w:eastAsia="nl-NL"/>
+          <w:lang w:val="en-US" w:eastAsia="nl-NL"/>
+          <w14:ligatures w14:val="none"/>
+        </w:rPr>
+      </w:pPr>
+      <w:r>
+        <w:rPr>
+          <w:rFonts w:ascii="Consolas" w:eastAsia="Times New Roman" w:hAnsi="Consolas" w:cs="Courier New"/>
+          <w:color w:val="000000"/>
+          <w:kern w:val="0"/>
+          <w:sz w:val="21"/>
+          <w:szCs w:val="21"/>
+          <w:lang w:val="en-US" w:eastAsia="nl-NL"/>
           <w14:ligatures w14:val="none"/>
         </w:rPr>
         <w:t xml:space="preserve">    .'-.    '.     | \     |  .'</w:t>
@@ -967,18 +1070,18 @@
           <w:kern w:val="0"/>
           <w:sz w:val="21"/>
           <w:szCs w:val="21"/>
-          <w:lang w:eastAsia="nl-NL"/>
-          <w14:ligatures w14:val="none"/>
-        </w:rPr>
-      </w:pPr>
-      <w:r>
-        <w:rPr>
-          <w:rFonts w:ascii="Consolas" w:eastAsia="Times New Roman" w:hAnsi="Consolas" w:cs="Courier New"/>
-          <w:color w:val="000000"/>
-          <w:kern w:val="0"/>
-          <w:sz w:val="21"/>
-          <w:szCs w:val="21"/>
-          <w:lang w:eastAsia="nl-NL"/>
+          <w:lang w:val="en-US" w:eastAsia="nl-NL"/>
+          <w14:ligatures w14:val="none"/>
+        </w:rPr>
+      </w:pPr>
+      <w:r>
+        <w:rPr>
+          <w:rFonts w:ascii="Consolas" w:eastAsia="Times New Roman" w:hAnsi="Consolas" w:cs="Courier New"/>
+          <w:color w:val="000000"/>
+          <w:kern w:val="0"/>
+          <w:sz w:val="21"/>
+          <w:szCs w:val="21"/>
+          <w:lang w:val="en-US" w:eastAsia="nl-NL"/>
           <w14:ligatures w14:val="none"/>
         </w:rPr>
         <w:t xml:space="preserve">    `-._      '.   |       /"` `\</w:t>
@@ -1012,21 +1115,35 @@
           <w:kern w:val="0"/>
           <w:sz w:val="21"/>
           <w:szCs w:val="21"/>
-          <w:lang w:eastAsia="nl-NL"/>
-          <w14:ligatures w14:val="none"/>
-        </w:rPr>
-      </w:pPr>
-      <w:r>
-        <w:rPr>
-          <w:rFonts w:ascii="Consolas" w:eastAsia="Times New Roman" w:hAnsi="Consolas" w:cs="Courier New"/>
-          <w:color w:val="000000"/>
-          <w:kern w:val="0"/>
-          <w:sz w:val="21"/>
-          <w:szCs w:val="21"/>
-          <w:lang w:eastAsia="nl-NL"/>
-          <w14:ligatures w14:val="none"/>
-        </w:rPr>
-        <w:t>jgs  /  `"--.,__'._\-.___.'_     ;</w:t>
+          <w:lang w:val="en-US" w:eastAsia="nl-NL"/>
+          <w14:ligatures w14:val="none"/>
+        </w:rPr>
+      </w:pPr>
+      <w:proofErr w:type="spellStart"/>
+      <w:r>
+        <w:rPr>
+          <w:rFonts w:ascii="Consolas" w:eastAsia="Times New Roman" w:hAnsi="Consolas" w:cs="Courier New"/>
+          <w:color w:val="000000"/>
+          <w:kern w:val="0"/>
+          <w:sz w:val="21"/>
+          <w:szCs w:val="21"/>
+          <w:lang w:val="en-US" w:eastAsia="nl-NL"/>
+          <w14:ligatures w14:val="none"/>
+        </w:rPr>
+        <w:t>jgs</w:t>
+      </w:r>
+      <w:proofErr w:type="spellEnd"/>
+      <w:r>
+        <w:rPr>
+          <w:rFonts w:ascii="Consolas" w:eastAsia="Times New Roman" w:hAnsi="Consolas" w:cs="Courier New"/>
+          <w:color w:val="000000"/>
+          <w:kern w:val="0"/>
+          <w:sz w:val="21"/>
+          <w:szCs w:val="21"/>
+          <w:lang w:val="en-US" w:eastAsia="nl-NL"/>
+          <w14:ligatures w14:val="none"/>
+        </w:rPr>
+        <w:t xml:space="preserve">  /  `"--.,__'._\-.___.'_     ;</w:t>
       </w:r>
     </w:p>
     <w:p>
@@ -1057,18 +1174,18 @@
           <w:kern w:val="0"/>
           <w:sz w:val="21"/>
           <w:szCs w:val="21"/>
-          <w:lang w:eastAsia="nl-NL"/>
-          <w14:ligatures w14:val="none"/>
-        </w:rPr>
-      </w:pPr>
-      <w:r>
-        <w:rPr>
-          <w:rFonts w:ascii="Consolas" w:eastAsia="Times New Roman" w:hAnsi="Consolas" w:cs="Courier New"/>
-          <w:color w:val="000000"/>
-          <w:kern w:val="0"/>
-          <w:sz w:val="21"/>
-          <w:szCs w:val="21"/>
-          <w:lang w:eastAsia="nl-NL"/>
+          <w:lang w:val="en-US" w:eastAsia="nl-NL"/>
+          <w14:ligatures w14:val="none"/>
+        </w:rPr>
+      </w:pPr>
+      <w:r>
+        <w:rPr>
+          <w:rFonts w:ascii="Consolas" w:eastAsia="Times New Roman" w:hAnsi="Consolas" w:cs="Courier New"/>
+          <w:color w:val="000000"/>
+          <w:kern w:val="0"/>
+          <w:sz w:val="21"/>
+          <w:szCs w:val="21"/>
+          <w:lang w:val="en-US" w:eastAsia="nl-NL"/>
           <w14:ligatures w14:val="none"/>
         </w:rPr>
         <w:t xml:space="preserve">    /          `""";--'     `.   |</w:t>
@@ -1102,18 +1219,18 @@
           <w:kern w:val="0"/>
           <w:sz w:val="21"/>
           <w:szCs w:val="21"/>
-          <w:lang w:eastAsia="nl-NL"/>
-          <w14:ligatures w14:val="none"/>
-        </w:rPr>
-      </w:pPr>
-      <w:r>
-        <w:rPr>
-          <w:rFonts w:ascii="Consolas" w:eastAsia="Times New Roman" w:hAnsi="Consolas" w:cs="Courier New"/>
-          <w:color w:val="000000"/>
-          <w:kern w:val="0"/>
-          <w:sz w:val="21"/>
-          <w:szCs w:val="21"/>
-          <w:lang w:eastAsia="nl-NL"/>
+          <w:lang w:val="en-US" w:eastAsia="nl-NL"/>
+          <w14:ligatures w14:val="none"/>
+        </w:rPr>
+      </w:pPr>
+      <w:r>
+        <w:rPr>
+          <w:rFonts w:ascii="Consolas" w:eastAsia="Times New Roman" w:hAnsi="Consolas" w:cs="Courier New"/>
+          <w:color w:val="000000"/>
+          <w:kern w:val="0"/>
+          <w:sz w:val="21"/>
+          <w:szCs w:val="21"/>
+          <w:lang w:val="en-US" w:eastAsia="nl-NL"/>
           <w14:ligatures w14:val="none"/>
         </w:rPr>
         <w:t xml:space="preserve">   /            .'`            \ /""-.</w:t>
@@ -1147,18 +1264,18 @@
           <w:kern w:val="0"/>
           <w:sz w:val="21"/>
           <w:szCs w:val="21"/>
-          <w:lang w:eastAsia="nl-NL"/>
-          <w14:ligatures w14:val="none"/>
-        </w:rPr>
-      </w:pPr>
-      <w:r>
-        <w:rPr>
-          <w:rFonts w:ascii="Consolas" w:eastAsia="Times New Roman" w:hAnsi="Consolas" w:cs="Courier New"/>
-          <w:color w:val="000000"/>
-          <w:kern w:val="0"/>
-          <w:sz w:val="21"/>
-          <w:szCs w:val="21"/>
-          <w:lang w:eastAsia="nl-NL"/>
+          <w:lang w:val="en-US" w:eastAsia="nl-NL"/>
+          <w14:ligatures w14:val="none"/>
+        </w:rPr>
+      </w:pPr>
+      <w:r>
+        <w:rPr>
+          <w:rFonts w:ascii="Consolas" w:eastAsia="Times New Roman" w:hAnsi="Consolas" w:cs="Courier New"/>
+          <w:color w:val="000000"/>
+          <w:kern w:val="0"/>
+          <w:sz w:val="21"/>
+          <w:szCs w:val="21"/>
+          <w:lang w:val="en-US" w:eastAsia="nl-NL"/>
           <w14:ligatures w14:val="none"/>
         </w:rPr>
         <w:t xml:space="preserve">  ;            /                \""-, \</w:t>
@@ -1192,18 +1309,18 @@
           <w:kern w:val="0"/>
           <w:sz w:val="21"/>
           <w:szCs w:val="21"/>
-          <w:lang w:eastAsia="nl-NL"/>
-          <w14:ligatures w14:val="none"/>
-        </w:rPr>
-      </w:pPr>
-      <w:r>
-        <w:rPr>
-          <w:rFonts w:ascii="Consolas" w:eastAsia="Times New Roman" w:hAnsi="Consolas" w:cs="Courier New"/>
-          <w:color w:val="000000"/>
-          <w:kern w:val="0"/>
-          <w:sz w:val="21"/>
-          <w:szCs w:val="21"/>
-          <w:lang w:eastAsia="nl-NL"/>
+          <w:lang w:val="en-US" w:eastAsia="nl-NL"/>
+          <w14:ligatures w14:val="none"/>
+        </w:rPr>
+      </w:pPr>
+      <w:r>
+        <w:rPr>
+          <w:rFonts w:ascii="Consolas" w:eastAsia="Times New Roman" w:hAnsi="Consolas" w:cs="Courier New"/>
+          <w:color w:val="000000"/>
+          <w:kern w:val="0"/>
+          <w:sz w:val="21"/>
+          <w:szCs w:val="21"/>
+          <w:lang w:val="en-US" w:eastAsia="nl-NL"/>
           <w14:ligatures w14:val="none"/>
         </w:rPr>
         <w:t xml:space="preserve">  |           /                  |   \ |</w:t>
@@ -1237,18 +1354,18 @@
           <w:kern w:val="0"/>
           <w:sz w:val="21"/>
           <w:szCs w:val="21"/>
-          <w:lang w:eastAsia="nl-NL"/>
-          <w14:ligatures w14:val="none"/>
-        </w:rPr>
-      </w:pPr>
-      <w:r>
-        <w:rPr>
-          <w:rFonts w:ascii="Consolas" w:eastAsia="Times New Roman" w:hAnsi="Consolas" w:cs="Courier New"/>
-          <w:color w:val="000000"/>
-          <w:kern w:val="0"/>
-          <w:sz w:val="21"/>
-          <w:szCs w:val="21"/>
-          <w:lang w:eastAsia="nl-NL"/>
+          <w:lang w:val="en-US" w:eastAsia="nl-NL"/>
+          <w14:ligatures w14:val="none"/>
+        </w:rPr>
+      </w:pPr>
+      <w:r>
+        <w:rPr>
+          <w:rFonts w:ascii="Consolas" w:eastAsia="Times New Roman" w:hAnsi="Consolas" w:cs="Courier New"/>
+          <w:color w:val="000000"/>
+          <w:kern w:val="0"/>
+          <w:sz w:val="21"/>
+          <w:szCs w:val="21"/>
+          <w:lang w:val="en-US" w:eastAsia="nl-NL"/>
           <w14:ligatures w14:val="none"/>
         </w:rPr>
         <w:t xml:space="preserve">  \           |          '.           |/</w:t>
@@ -1282,18 +1399,18 @@
           <w:kern w:val="0"/>
           <w:sz w:val="21"/>
           <w:szCs w:val="21"/>
-          <w:lang w:eastAsia="nl-NL"/>
-          <w14:ligatures w14:val="none"/>
-        </w:rPr>
-      </w:pPr>
-      <w:r>
-        <w:rPr>
-          <w:rFonts w:ascii="Consolas" w:eastAsia="Times New Roman" w:hAnsi="Consolas" w:cs="Courier New"/>
-          <w:color w:val="000000"/>
-          <w:kern w:val="0"/>
-          <w:sz w:val="21"/>
-          <w:szCs w:val="21"/>
-          <w:lang w:eastAsia="nl-NL"/>
+          <w:lang w:val="en-US" w:eastAsia="nl-NL"/>
+          <w14:ligatures w14:val="none"/>
+        </w:rPr>
+      </w:pPr>
+      <w:r>
+        <w:rPr>
+          <w:rFonts w:ascii="Consolas" w:eastAsia="Times New Roman" w:hAnsi="Consolas" w:cs="Courier New"/>
+          <w:color w:val="000000"/>
+          <w:kern w:val="0"/>
+          <w:sz w:val="21"/>
+          <w:szCs w:val="21"/>
+          <w:lang w:val="en-US" w:eastAsia="nl-NL"/>
           <w14:ligatures w14:val="none"/>
         </w:rPr>
         <w:t xml:space="preserve">   '.          \         .';-.        /</w:t>
@@ -1327,18 +1444,18 @@
           <w:kern w:val="0"/>
           <w:sz w:val="21"/>
           <w:szCs w:val="21"/>
-          <w:lang w:eastAsia="nl-NL"/>
-          <w14:ligatures w14:val="none"/>
-        </w:rPr>
-      </w:pPr>
-      <w:r>
-        <w:rPr>
-          <w:rFonts w:ascii="Consolas" w:eastAsia="Times New Roman" w:hAnsi="Consolas" w:cs="Courier New"/>
-          <w:color w:val="000000"/>
-          <w:kern w:val="0"/>
-          <w:sz w:val="21"/>
-          <w:szCs w:val="21"/>
-          <w:lang w:eastAsia="nl-NL"/>
+          <w:lang w:val="en-US" w:eastAsia="nl-NL"/>
+          <w14:ligatures w14:val="none"/>
+        </w:rPr>
+      </w:pPr>
+      <w:r>
+        <w:rPr>
+          <w:rFonts w:ascii="Consolas" w:eastAsia="Times New Roman" w:hAnsi="Consolas" w:cs="Courier New"/>
+          <w:color w:val="000000"/>
+          <w:kern w:val="0"/>
+          <w:sz w:val="21"/>
+          <w:szCs w:val="21"/>
+          <w:lang w:val="en-US" w:eastAsia="nl-NL"/>
           <w14:ligatures w14:val="none"/>
         </w:rPr>
         <w:t xml:space="preserve">     '._        '.,___,.'.'   '-.___.'</w:t>
@@ -1372,24 +1489,30 @@
           <w:kern w:val="0"/>
           <w:sz w:val="21"/>
           <w:szCs w:val="21"/>
-          <w:lang w:eastAsia="nl-NL"/>
-          <w14:ligatures w14:val="none"/>
-        </w:rPr>
-      </w:pPr>
-      <w:r>
-        <w:rPr>
-          <w:rFonts w:ascii="Consolas" w:eastAsia="Times New Roman" w:hAnsi="Consolas" w:cs="Courier New"/>
-          <w:color w:val="000000"/>
-          <w:kern w:val="0"/>
-          <w:sz w:val="21"/>
-          <w:szCs w:val="21"/>
-          <w:lang w:eastAsia="nl-NL"/>
+          <w:lang w:val="en-US" w:eastAsia="nl-NL"/>
+          <w14:ligatures w14:val="none"/>
+        </w:rPr>
+      </w:pPr>
+      <w:r>
+        <w:rPr>
+          <w:rFonts w:ascii="Consolas" w:eastAsia="Times New Roman" w:hAnsi="Consolas" w:cs="Courier New"/>
+          <w:color w:val="000000"/>
+          <w:kern w:val="0"/>
+          <w:sz w:val="21"/>
+          <w:szCs w:val="21"/>
+          <w:lang w:val="en-US" w:eastAsia="nl-NL"/>
           <w14:ligatures w14:val="none"/>
         </w:rPr>
         <w:t xml:space="preserve">        `"""----------'"`</w:t>
       </w:r>
     </w:p>
-    <w:p/>
+    <w:p>
+      <w:pPr>
+        <w:rPr>
+          <w:lang w:val="en-US"/>
+        </w:rPr>
+      </w:pPr>
+    </w:p>
     <w:p>
       <w:pPr>
         <w:rPr>
@@ -1420,7 +1543,21 @@
         <w:rPr>
           <w:lang w:val="en-US"/>
         </w:rPr>
-        <w:t xml:space="preserve">        player_input = input("You: ")</w:t>
+        <w:t xml:space="preserve">        </w:t>
+      </w:r>
+      <w:proofErr w:type="spellStart"/>
+      <w:r>
+        <w:rPr>
+          <w:lang w:val="en-US"/>
+        </w:rPr>
+        <w:t>player_input</w:t>
+      </w:r>
+      <w:proofErr w:type="spellEnd"/>
+      <w:r>
+        <w:rPr>
+          <w:lang w:val="en-US"/>
+        </w:rPr>
+        <w:t xml:space="preserve"> = input("You: ")</w:t>
       </w:r>
     </w:p>
     <w:p>
@@ -1434,7 +1571,21 @@
           <w:lang w:val="en-US"/>
         </w:rPr>
         <w:lastRenderedPageBreak/>
-        <w:t xml:space="preserve">        if player_input.lower() == "quit":</w:t>
+        <w:t xml:space="preserve">        if </w:t>
+      </w:r>
+      <w:proofErr w:type="spellStart"/>
+      <w:r>
+        <w:rPr>
+          <w:lang w:val="en-US"/>
+        </w:rPr>
+        <w:t>player_input.lower</w:t>
+      </w:r>
+      <w:proofErr w:type="spellEnd"/>
+      <w:r>
+        <w:rPr>
+          <w:lang w:val="en-US"/>
+        </w:rPr>
+        <w:t>() == "quit":</w:t>
       </w:r>
     </w:p>
     <w:p>
@@ -1473,42 +1624,70 @@
         <w:rPr>
           <w:lang w:val="en-US"/>
         </w:rPr>
-        <w:t xml:space="preserve">        wizard.interact(player_input)</w:t>
-      </w:r>
-    </w:p>
-    <w:p>
-      <w:pPr>
-        <w:rPr>
-          <w:lang w:val="en-US"/>
-        </w:rPr>
-      </w:pPr>
-    </w:p>
-    <w:p>
-      <w:pPr>
-        <w:shd w:val="clear" w:color="auto" w:fill="1F1F1F"/>
-        <w:spacing w:after="0" w:line="285" w:lineRule="atLeast"/>
-        <w:rPr>
-          <w:rFonts w:ascii="Consolas" w:eastAsia="Times New Roman" w:hAnsi="Consolas" w:cs="Times New Roman"/>
-          <w:color w:val="CCCCCC"/>
-          <w:kern w:val="0"/>
-          <w:sz w:val="21"/>
-          <w:szCs w:val="21"/>
-          <w:lang w:eastAsia="nl-NL"/>
-          <w14:ligatures w14:val="none"/>
-        </w:rPr>
-      </w:pPr>
-    </w:p>
-    <w:p>
-      <w:pPr>
-        <w:shd w:val="clear" w:color="auto" w:fill="1F1F1F"/>
-        <w:spacing w:after="0" w:line="285" w:lineRule="atLeast"/>
-        <w:rPr>
-          <w:rFonts w:ascii="Consolas" w:eastAsia="Times New Roman" w:hAnsi="Consolas" w:cs="Times New Roman"/>
-          <w:color w:val="CCCCCC"/>
-          <w:kern w:val="0"/>
-          <w:sz w:val="21"/>
-          <w:szCs w:val="21"/>
-          <w:lang w:eastAsia="nl-NL"/>
+        <w:t xml:space="preserve">        </w:t>
+      </w:r>
+      <w:proofErr w:type="spellStart"/>
+      <w:r>
+        <w:rPr>
+          <w:lang w:val="en-US"/>
+        </w:rPr>
+        <w:t>wizard.interact</w:t>
+      </w:r>
+      <w:proofErr w:type="spellEnd"/>
+      <w:r>
+        <w:rPr>
+          <w:lang w:val="en-US"/>
+        </w:rPr>
+        <w:t>(</w:t>
+      </w:r>
+      <w:proofErr w:type="spellStart"/>
+      <w:r>
+        <w:rPr>
+          <w:lang w:val="en-US"/>
+        </w:rPr>
+        <w:t>player_input</w:t>
+      </w:r>
+      <w:proofErr w:type="spellEnd"/>
+      <w:r>
+        <w:rPr>
+          <w:lang w:val="en-US"/>
+        </w:rPr>
+        <w:t>)</w:t>
+      </w:r>
+    </w:p>
+    <w:p>
+      <w:pPr>
+        <w:rPr>
+          <w:lang w:val="en-US"/>
+        </w:rPr>
+      </w:pPr>
+    </w:p>
+    <w:p>
+      <w:pPr>
+        <w:shd w:val="clear" w:color="auto" w:fill="1F1F1F"/>
+        <w:spacing w:after="0" w:line="285" w:lineRule="atLeast"/>
+        <w:rPr>
+          <w:rFonts w:ascii="Consolas" w:eastAsia="Times New Roman" w:hAnsi="Consolas" w:cs="Times New Roman"/>
+          <w:color w:val="CCCCCC"/>
+          <w:kern w:val="0"/>
+          <w:sz w:val="21"/>
+          <w:szCs w:val="21"/>
+          <w:lang w:val="en-US" w:eastAsia="nl-NL"/>
+          <w14:ligatures w14:val="none"/>
+        </w:rPr>
+      </w:pPr>
+    </w:p>
+    <w:p>
+      <w:pPr>
+        <w:shd w:val="clear" w:color="auto" w:fill="1F1F1F"/>
+        <w:spacing w:after="0" w:line="285" w:lineRule="atLeast"/>
+        <w:rPr>
+          <w:rFonts w:ascii="Consolas" w:eastAsia="Times New Roman" w:hAnsi="Consolas" w:cs="Times New Roman"/>
+          <w:color w:val="CCCCCC"/>
+          <w:kern w:val="0"/>
+          <w:sz w:val="21"/>
+          <w:szCs w:val="21"/>
+          <w:lang w:val="en-US" w:eastAsia="nl-NL"/>
           <w14:ligatures w14:val="none"/>
         </w:rPr>
       </w:pPr>
@@ -1519,7 +1698,7 @@
           <w:kern w:val="0"/>
           <w:sz w:val="21"/>
           <w:szCs w:val="21"/>
-          <w:lang w:eastAsia="nl-NL"/>
+          <w:lang w:val="en-US" w:eastAsia="nl-NL"/>
           <w14:ligatures w14:val="none"/>
         </w:rPr>
         <w:t>print</w:t>
@@ -1531,7 +1710,7 @@
           <w:kern w:val="0"/>
           <w:sz w:val="21"/>
           <w:szCs w:val="21"/>
-          <w:lang w:eastAsia="nl-NL"/>
+          <w:lang w:val="en-US" w:eastAsia="nl-NL"/>
           <w14:ligatures w14:val="none"/>
         </w:rPr>
         <w:t>(</w:t>
@@ -1543,7 +1722,7 @@
           <w:kern w:val="0"/>
           <w:sz w:val="21"/>
           <w:szCs w:val="21"/>
-          <w:lang w:eastAsia="nl-NL"/>
+          <w:lang w:val="en-US" w:eastAsia="nl-NL"/>
           <w14:ligatures w14:val="none"/>
         </w:rPr>
         <w:t>""""                                            ██                                          </w:t>
@@ -1559,18 +1738,18 @@
           <w:kern w:val="0"/>
           <w:sz w:val="21"/>
           <w:szCs w:val="21"/>
-          <w:lang w:eastAsia="nl-NL"/>
-          <w14:ligatures w14:val="none"/>
-        </w:rPr>
-      </w:pPr>
-      <w:r>
-        <w:rPr>
-          <w:rFonts w:ascii="Consolas" w:eastAsia="Times New Roman" w:hAnsi="Consolas" w:cs="Times New Roman"/>
-          <w:color w:val="CE9178"/>
-          <w:kern w:val="0"/>
-          <w:sz w:val="21"/>
-          <w:szCs w:val="21"/>
-          <w:lang w:eastAsia="nl-NL"/>
+          <w:lang w:val="en-US" w:eastAsia="nl-NL"/>
+          <w14:ligatures w14:val="none"/>
+        </w:rPr>
+      </w:pPr>
+      <w:r>
+        <w:rPr>
+          <w:rFonts w:ascii="Consolas" w:eastAsia="Times New Roman" w:hAnsi="Consolas" w:cs="Times New Roman"/>
+          <w:color w:val="CE9178"/>
+          <w:kern w:val="0"/>
+          <w:sz w:val="21"/>
+          <w:szCs w:val="21"/>
+          <w:lang w:val="en-US" w:eastAsia="nl-NL"/>
           <w14:ligatures w14:val="none"/>
         </w:rPr>
         <w:t>                                          ██████                                        </w:t>
@@ -1586,18 +1765,18 @@
           <w:kern w:val="0"/>
           <w:sz w:val="21"/>
           <w:szCs w:val="21"/>
-          <w:lang w:eastAsia="nl-NL"/>
-          <w14:ligatures w14:val="none"/>
-        </w:rPr>
-      </w:pPr>
-      <w:r>
-        <w:rPr>
-          <w:rFonts w:ascii="Consolas" w:eastAsia="Times New Roman" w:hAnsi="Consolas" w:cs="Times New Roman"/>
-          <w:color w:val="CE9178"/>
-          <w:kern w:val="0"/>
-          <w:sz w:val="21"/>
-          <w:szCs w:val="21"/>
-          <w:lang w:eastAsia="nl-NL"/>
+          <w:lang w:val="en-US" w:eastAsia="nl-NL"/>
+          <w14:ligatures w14:val="none"/>
+        </w:rPr>
+      </w:pPr>
+      <w:r>
+        <w:rPr>
+          <w:rFonts w:ascii="Consolas" w:eastAsia="Times New Roman" w:hAnsi="Consolas" w:cs="Times New Roman"/>
+          <w:color w:val="CE9178"/>
+          <w:kern w:val="0"/>
+          <w:sz w:val="21"/>
+          <w:szCs w:val="21"/>
+          <w:lang w:val="en-US" w:eastAsia="nl-NL"/>
           <w14:ligatures w14:val="none"/>
         </w:rPr>
         <w:t>                                        ██████████                                      </w:t>
@@ -1613,18 +1792,18 @@
           <w:kern w:val="0"/>
           <w:sz w:val="21"/>
           <w:szCs w:val="21"/>
-          <w:lang w:eastAsia="nl-NL"/>
-          <w14:ligatures w14:val="none"/>
-        </w:rPr>
-      </w:pPr>
-      <w:r>
-        <w:rPr>
-          <w:rFonts w:ascii="Consolas" w:eastAsia="Times New Roman" w:hAnsi="Consolas" w:cs="Times New Roman"/>
-          <w:color w:val="CE9178"/>
-          <w:kern w:val="0"/>
-          <w:sz w:val="21"/>
-          <w:szCs w:val="21"/>
-          <w:lang w:eastAsia="nl-NL"/>
+          <w:lang w:val="en-US" w:eastAsia="nl-NL"/>
+          <w14:ligatures w14:val="none"/>
+        </w:rPr>
+      </w:pPr>
+      <w:r>
+        <w:rPr>
+          <w:rFonts w:ascii="Consolas" w:eastAsia="Times New Roman" w:hAnsi="Consolas" w:cs="Times New Roman"/>
+          <w:color w:val="CE9178"/>
+          <w:kern w:val="0"/>
+          <w:sz w:val="21"/>
+          <w:szCs w:val="21"/>
+          <w:lang w:val="en-US" w:eastAsia="nl-NL"/>
           <w14:ligatures w14:val="none"/>
         </w:rPr>
         <w:t>                    ░░                  ██████▒▒██                                      </w:t>
@@ -1640,18 +1819,18 @@
           <w:kern w:val="0"/>
           <w:sz w:val="21"/>
           <w:szCs w:val="21"/>
-          <w:lang w:eastAsia="nl-NL"/>
-          <w14:ligatures w14:val="none"/>
-        </w:rPr>
-      </w:pPr>
-      <w:r>
-        <w:rPr>
-          <w:rFonts w:ascii="Consolas" w:eastAsia="Times New Roman" w:hAnsi="Consolas" w:cs="Times New Roman"/>
-          <w:color w:val="CE9178"/>
-          <w:kern w:val="0"/>
-          <w:sz w:val="21"/>
-          <w:szCs w:val="21"/>
-          <w:lang w:eastAsia="nl-NL"/>
+          <w:lang w:val="en-US" w:eastAsia="nl-NL"/>
+          <w14:ligatures w14:val="none"/>
+        </w:rPr>
+      </w:pPr>
+      <w:r>
+        <w:rPr>
+          <w:rFonts w:ascii="Consolas" w:eastAsia="Times New Roman" w:hAnsi="Consolas" w:cs="Times New Roman"/>
+          <w:color w:val="CE9178"/>
+          <w:kern w:val="0"/>
+          <w:sz w:val="21"/>
+          <w:szCs w:val="21"/>
+          <w:lang w:val="en-US" w:eastAsia="nl-NL"/>
           <w14:ligatures w14:val="none"/>
         </w:rPr>
         <w:t>                                      ██▒▒▒▒▒▒██████                                    </w:t>
@@ -1667,18 +1846,18 @@
           <w:kern w:val="0"/>
           <w:sz w:val="21"/>
           <w:szCs w:val="21"/>
-          <w:lang w:eastAsia="nl-NL"/>
-          <w14:ligatures w14:val="none"/>
-        </w:rPr>
-      </w:pPr>
-      <w:r>
-        <w:rPr>
-          <w:rFonts w:ascii="Consolas" w:eastAsia="Times New Roman" w:hAnsi="Consolas" w:cs="Times New Roman"/>
-          <w:color w:val="CE9178"/>
-          <w:kern w:val="0"/>
-          <w:sz w:val="21"/>
-          <w:szCs w:val="21"/>
-          <w:lang w:eastAsia="nl-NL"/>
+          <w:lang w:val="en-US" w:eastAsia="nl-NL"/>
+          <w14:ligatures w14:val="none"/>
+        </w:rPr>
+      </w:pPr>
+      <w:r>
+        <w:rPr>
+          <w:rFonts w:ascii="Consolas" w:eastAsia="Times New Roman" w:hAnsi="Consolas" w:cs="Times New Roman"/>
+          <w:color w:val="CE9178"/>
+          <w:kern w:val="0"/>
+          <w:sz w:val="21"/>
+          <w:szCs w:val="21"/>
+          <w:lang w:val="en-US" w:eastAsia="nl-NL"/>
           <w14:ligatures w14:val="none"/>
         </w:rPr>
         <w:t>                                    ▒▒▒▒██████████████                                  </w:t>
@@ -1694,18 +1873,18 @@
           <w:kern w:val="0"/>
           <w:sz w:val="21"/>
           <w:szCs w:val="21"/>
-          <w:lang w:eastAsia="nl-NL"/>
-          <w14:ligatures w14:val="none"/>
-        </w:rPr>
-      </w:pPr>
-      <w:r>
-        <w:rPr>
-          <w:rFonts w:ascii="Consolas" w:eastAsia="Times New Roman" w:hAnsi="Consolas" w:cs="Times New Roman"/>
-          <w:color w:val="CE9178"/>
-          <w:kern w:val="0"/>
-          <w:sz w:val="21"/>
-          <w:szCs w:val="21"/>
-          <w:lang w:eastAsia="nl-NL"/>
+          <w:lang w:val="en-US" w:eastAsia="nl-NL"/>
+          <w14:ligatures w14:val="none"/>
+        </w:rPr>
+      </w:pPr>
+      <w:r>
+        <w:rPr>
+          <w:rFonts w:ascii="Consolas" w:eastAsia="Times New Roman" w:hAnsi="Consolas" w:cs="Times New Roman"/>
+          <w:color w:val="CE9178"/>
+          <w:kern w:val="0"/>
+          <w:sz w:val="21"/>
+          <w:szCs w:val="21"/>
+          <w:lang w:val="en-US" w:eastAsia="nl-NL"/>
           <w14:ligatures w14:val="none"/>
         </w:rPr>
         <w:t>                                ████████████▒▒▒▒▒▒▒▒████              ██                </w:t>
@@ -1721,18 +1900,18 @@
           <w:kern w:val="0"/>
           <w:sz w:val="21"/>
           <w:szCs w:val="21"/>
-          <w:lang w:eastAsia="nl-NL"/>
-          <w14:ligatures w14:val="none"/>
-        </w:rPr>
-      </w:pPr>
-      <w:r>
-        <w:rPr>
-          <w:rFonts w:ascii="Consolas" w:eastAsia="Times New Roman" w:hAnsi="Consolas" w:cs="Times New Roman"/>
-          <w:color w:val="CE9178"/>
-          <w:kern w:val="0"/>
-          <w:sz w:val="21"/>
-          <w:szCs w:val="21"/>
-          <w:lang w:eastAsia="nl-NL"/>
+          <w:lang w:val="en-US" w:eastAsia="nl-NL"/>
+          <w14:ligatures w14:val="none"/>
+        </w:rPr>
+      </w:pPr>
+      <w:r>
+        <w:rPr>
+          <w:rFonts w:ascii="Consolas" w:eastAsia="Times New Roman" w:hAnsi="Consolas" w:cs="Times New Roman"/>
+          <w:color w:val="CE9178"/>
+          <w:kern w:val="0"/>
+          <w:sz w:val="21"/>
+          <w:szCs w:val="21"/>
+          <w:lang w:val="en-US" w:eastAsia="nl-NL"/>
           <w14:ligatures w14:val="none"/>
         </w:rPr>
         <w:t>                              ████████▒▒▒▒▒▒████████▒▒▒▒████        ████                </w:t>
@@ -1748,18 +1927,18 @@
           <w:kern w:val="0"/>
           <w:sz w:val="21"/>
           <w:szCs w:val="21"/>
-          <w:lang w:eastAsia="nl-NL"/>
-          <w14:ligatures w14:val="none"/>
-        </w:rPr>
-      </w:pPr>
-      <w:r>
-        <w:rPr>
-          <w:rFonts w:ascii="Consolas" w:eastAsia="Times New Roman" w:hAnsi="Consolas" w:cs="Times New Roman"/>
-          <w:color w:val="CE9178"/>
-          <w:kern w:val="0"/>
-          <w:sz w:val="21"/>
-          <w:szCs w:val="21"/>
-          <w:lang w:eastAsia="nl-NL"/>
+          <w:lang w:val="en-US" w:eastAsia="nl-NL"/>
+          <w14:ligatures w14:val="none"/>
+        </w:rPr>
+      </w:pPr>
+      <w:r>
+        <w:rPr>
+          <w:rFonts w:ascii="Consolas" w:eastAsia="Times New Roman" w:hAnsi="Consolas" w:cs="Times New Roman"/>
+          <w:color w:val="CE9178"/>
+          <w:kern w:val="0"/>
+          <w:sz w:val="21"/>
+          <w:szCs w:val="21"/>
+          <w:lang w:val="en-US" w:eastAsia="nl-NL"/>
           <w14:ligatures w14:val="none"/>
         </w:rPr>
         <w:t>                          ████▓▓▒▒▒▒▒▒██▒▒▒▒▓▓▒▒▒▒▒▒▒▒██▒▒▒▒████  ██████                </w:t>
@@ -1775,18 +1954,18 @@
           <w:kern w:val="0"/>
           <w:sz w:val="21"/>
           <w:szCs w:val="21"/>
-          <w:lang w:eastAsia="nl-NL"/>
-          <w14:ligatures w14:val="none"/>
-        </w:rPr>
-      </w:pPr>
-      <w:r>
-        <w:rPr>
-          <w:rFonts w:ascii="Consolas" w:eastAsia="Times New Roman" w:hAnsi="Consolas" w:cs="Times New Roman"/>
-          <w:color w:val="CE9178"/>
-          <w:kern w:val="0"/>
-          <w:sz w:val="21"/>
-          <w:szCs w:val="21"/>
-          <w:lang w:eastAsia="nl-NL"/>
+          <w:lang w:val="en-US" w:eastAsia="nl-NL"/>
+          <w14:ligatures w14:val="none"/>
+        </w:rPr>
+      </w:pPr>
+      <w:r>
+        <w:rPr>
+          <w:rFonts w:ascii="Consolas" w:eastAsia="Times New Roman" w:hAnsi="Consolas" w:cs="Times New Roman"/>
+          <w:color w:val="CE9178"/>
+          <w:kern w:val="0"/>
+          <w:sz w:val="21"/>
+          <w:szCs w:val="21"/>
+          <w:lang w:val="en-US" w:eastAsia="nl-NL"/>
           <w14:ligatures w14:val="none"/>
         </w:rPr>
         <w:t>                      ██████▒▒████▒▒▒▒▒▒▒▒▓▓░░▓▓▒▒▒▒▒▒▒▒▒▒██▒▒████████                  </w:t>
@@ -1802,18 +1981,18 @@
           <w:kern w:val="0"/>
           <w:sz w:val="21"/>
           <w:szCs w:val="21"/>
-          <w:lang w:eastAsia="nl-NL"/>
-          <w14:ligatures w14:val="none"/>
-        </w:rPr>
-      </w:pPr>
-      <w:r>
-        <w:rPr>
-          <w:rFonts w:ascii="Consolas" w:eastAsia="Times New Roman" w:hAnsi="Consolas" w:cs="Times New Roman"/>
-          <w:color w:val="CE9178"/>
-          <w:kern w:val="0"/>
-          <w:sz w:val="21"/>
-          <w:szCs w:val="21"/>
-          <w:lang w:eastAsia="nl-NL"/>
+          <w:lang w:val="en-US" w:eastAsia="nl-NL"/>
+          <w14:ligatures w14:val="none"/>
+        </w:rPr>
+      </w:pPr>
+      <w:r>
+        <w:rPr>
+          <w:rFonts w:ascii="Consolas" w:eastAsia="Times New Roman" w:hAnsi="Consolas" w:cs="Times New Roman"/>
+          <w:color w:val="CE9178"/>
+          <w:kern w:val="0"/>
+          <w:sz w:val="21"/>
+          <w:szCs w:val="21"/>
+          <w:lang w:val="en-US" w:eastAsia="nl-NL"/>
           <w14:ligatures w14:val="none"/>
         </w:rPr>
         <w:t>                    ██████▒▒▒▒▒▒▒▒▒▒▓▓▓▓▓▓░░░░░░▓▓▓▓▓▓▒▒▒▒▒▒██▒▒██▒▒                    </w:t>
@@ -1829,18 +2008,18 @@
           <w:kern w:val="0"/>
           <w:sz w:val="21"/>
           <w:szCs w:val="21"/>
-          <w:lang w:eastAsia="nl-NL"/>
-          <w14:ligatures w14:val="none"/>
-        </w:rPr>
-      </w:pPr>
-      <w:r>
-        <w:rPr>
-          <w:rFonts w:ascii="Consolas" w:eastAsia="Times New Roman" w:hAnsi="Consolas" w:cs="Times New Roman"/>
-          <w:color w:val="CE9178"/>
-          <w:kern w:val="0"/>
-          <w:sz w:val="21"/>
-          <w:szCs w:val="21"/>
-          <w:lang w:eastAsia="nl-NL"/>
+          <w:lang w:val="en-US" w:eastAsia="nl-NL"/>
+          <w14:ligatures w14:val="none"/>
+        </w:rPr>
+      </w:pPr>
+      <w:r>
+        <w:rPr>
+          <w:rFonts w:ascii="Consolas" w:eastAsia="Times New Roman" w:hAnsi="Consolas" w:cs="Times New Roman"/>
+          <w:color w:val="CE9178"/>
+          <w:kern w:val="0"/>
+          <w:sz w:val="21"/>
+          <w:szCs w:val="21"/>
+          <w:lang w:val="en-US" w:eastAsia="nl-NL"/>
           <w14:ligatures w14:val="none"/>
         </w:rPr>
         <w:t>                    ██▒▒▒▒██▒▒▓▓▒▒▓▓░░▒▒▓▓░░░░░░▒▒▓▓░░▓▓▒▒▓▓▒▒██▒▒                      </w:t>
@@ -1856,18 +2035,18 @@
           <w:kern w:val="0"/>
           <w:sz w:val="21"/>
           <w:szCs w:val="21"/>
-          <w:lang w:eastAsia="nl-NL"/>
-          <w14:ligatures w14:val="none"/>
-        </w:rPr>
-      </w:pPr>
-      <w:r>
-        <w:rPr>
-          <w:rFonts w:ascii="Consolas" w:eastAsia="Times New Roman" w:hAnsi="Consolas" w:cs="Times New Roman"/>
-          <w:color w:val="CE9178"/>
-          <w:kern w:val="0"/>
-          <w:sz w:val="21"/>
-          <w:szCs w:val="21"/>
-          <w:lang w:eastAsia="nl-NL"/>
+          <w:lang w:val="en-US" w:eastAsia="nl-NL"/>
+          <w14:ligatures w14:val="none"/>
+        </w:rPr>
+      </w:pPr>
+      <w:r>
+        <w:rPr>
+          <w:rFonts w:ascii="Consolas" w:eastAsia="Times New Roman" w:hAnsi="Consolas" w:cs="Times New Roman"/>
+          <w:color w:val="CE9178"/>
+          <w:kern w:val="0"/>
+          <w:sz w:val="21"/>
+          <w:szCs w:val="21"/>
+          <w:lang w:val="en-US" w:eastAsia="nl-NL"/>
           <w14:ligatures w14:val="none"/>
         </w:rPr>
         <w:t>                  ██▒▒  ▓▓▒▒▒▒▓▓▒▒░░▓▓██  ░░░░░░  ██▒▒░░▒▒▓▓▒▒▒▒                        </w:t>
@@ -1883,18 +2062,18 @@
           <w:kern w:val="0"/>
           <w:sz w:val="21"/>
           <w:szCs w:val="21"/>
-          <w:lang w:eastAsia="nl-NL"/>
-          <w14:ligatures w14:val="none"/>
-        </w:rPr>
-      </w:pPr>
-      <w:r>
-        <w:rPr>
-          <w:rFonts w:ascii="Consolas" w:eastAsia="Times New Roman" w:hAnsi="Consolas" w:cs="Times New Roman"/>
-          <w:color w:val="CE9178"/>
-          <w:kern w:val="0"/>
-          <w:sz w:val="21"/>
-          <w:szCs w:val="21"/>
-          <w:lang w:eastAsia="nl-NL"/>
+          <w:lang w:val="en-US" w:eastAsia="nl-NL"/>
+          <w14:ligatures w14:val="none"/>
+        </w:rPr>
+      </w:pPr>
+      <w:r>
+        <w:rPr>
+          <w:rFonts w:ascii="Consolas" w:eastAsia="Times New Roman" w:hAnsi="Consolas" w:cs="Times New Roman"/>
+          <w:color w:val="CE9178"/>
+          <w:kern w:val="0"/>
+          <w:sz w:val="21"/>
+          <w:szCs w:val="21"/>
+          <w:lang w:val="en-US" w:eastAsia="nl-NL"/>
           <w14:ligatures w14:val="none"/>
         </w:rPr>
         <w:t>                  ▒▒      ▓▓▒▒▒▒▓▓░░  ████░░░░░░████  ░░▓▓▒▒▒▒▓▓                        </w:t>
@@ -1910,18 +2089,18 @@
           <w:kern w:val="0"/>
           <w:sz w:val="21"/>
           <w:szCs w:val="21"/>
-          <w:lang w:eastAsia="nl-NL"/>
-          <w14:ligatures w14:val="none"/>
-        </w:rPr>
-      </w:pPr>
-      <w:r>
-        <w:rPr>
-          <w:rFonts w:ascii="Consolas" w:eastAsia="Times New Roman" w:hAnsi="Consolas" w:cs="Times New Roman"/>
-          <w:color w:val="CE9178"/>
-          <w:kern w:val="0"/>
-          <w:sz w:val="21"/>
-          <w:szCs w:val="21"/>
-          <w:lang w:eastAsia="nl-NL"/>
+          <w:lang w:val="en-US" w:eastAsia="nl-NL"/>
+          <w14:ligatures w14:val="none"/>
+        </w:rPr>
+      </w:pPr>
+      <w:r>
+        <w:rPr>
+          <w:rFonts w:ascii="Consolas" w:eastAsia="Times New Roman" w:hAnsi="Consolas" w:cs="Times New Roman"/>
+          <w:color w:val="CE9178"/>
+          <w:kern w:val="0"/>
+          <w:sz w:val="21"/>
+          <w:szCs w:val="21"/>
+          <w:lang w:val="en-US" w:eastAsia="nl-NL"/>
           <w14:ligatures w14:val="none"/>
         </w:rPr>
         <w:t>                          ▒▒▒▒▒▒▒▒░░    ░░░░░░░░░░    ░░▒▒▒▒▒▒▒▒▓▓                      </w:t>
@@ -1937,18 +2116,18 @@
           <w:kern w:val="0"/>
           <w:sz w:val="21"/>
           <w:szCs w:val="21"/>
-          <w:lang w:eastAsia="nl-NL"/>
-          <w14:ligatures w14:val="none"/>
-        </w:rPr>
-      </w:pPr>
-      <w:r>
-        <w:rPr>
-          <w:rFonts w:ascii="Consolas" w:eastAsia="Times New Roman" w:hAnsi="Consolas" w:cs="Times New Roman"/>
-          <w:color w:val="CE9178"/>
-          <w:kern w:val="0"/>
-          <w:sz w:val="21"/>
-          <w:szCs w:val="21"/>
-          <w:lang w:eastAsia="nl-NL"/>
+          <w:lang w:val="en-US" w:eastAsia="nl-NL"/>
+          <w14:ligatures w14:val="none"/>
+        </w:rPr>
+      </w:pPr>
+      <w:r>
+        <w:rPr>
+          <w:rFonts w:ascii="Consolas" w:eastAsia="Times New Roman" w:hAnsi="Consolas" w:cs="Times New Roman"/>
+          <w:color w:val="CE9178"/>
+          <w:kern w:val="0"/>
+          <w:sz w:val="21"/>
+          <w:szCs w:val="21"/>
+          <w:lang w:val="en-US" w:eastAsia="nl-NL"/>
           <w14:ligatures w14:val="none"/>
         </w:rPr>
         <w:t>                          ▓▓▒▒▒▒▒▒▒▒░░░░░░░░░░░░░░░░░░▒▒▒▒▓▓▒▒▓▓                        </w:t>
@@ -1964,18 +2143,18 @@
           <w:kern w:val="0"/>
           <w:sz w:val="21"/>
           <w:szCs w:val="21"/>
-          <w:lang w:eastAsia="nl-NL"/>
-          <w14:ligatures w14:val="none"/>
-        </w:rPr>
-      </w:pPr>
-      <w:r>
-        <w:rPr>
-          <w:rFonts w:ascii="Consolas" w:eastAsia="Times New Roman" w:hAnsi="Consolas" w:cs="Times New Roman"/>
-          <w:color w:val="CE9178"/>
-          <w:kern w:val="0"/>
-          <w:sz w:val="21"/>
-          <w:szCs w:val="21"/>
-          <w:lang w:eastAsia="nl-NL"/>
+          <w:lang w:val="en-US" w:eastAsia="nl-NL"/>
+          <w14:ligatures w14:val="none"/>
+        </w:rPr>
+      </w:pPr>
+      <w:r>
+        <w:rPr>
+          <w:rFonts w:ascii="Consolas" w:eastAsia="Times New Roman" w:hAnsi="Consolas" w:cs="Times New Roman"/>
+          <w:color w:val="CE9178"/>
+          <w:kern w:val="0"/>
+          <w:sz w:val="21"/>
+          <w:szCs w:val="21"/>
+          <w:lang w:val="en-US" w:eastAsia="nl-NL"/>
           <w14:ligatures w14:val="none"/>
         </w:rPr>
         <w:t>                            ▒▒▓▓▒▒▒▒▒▒░░░░░░░░░░░░░░▒▒▒▒▒▒▓▓▒▒▒▒                        </w:t>
@@ -1991,18 +2170,18 @@
           <w:kern w:val="0"/>
           <w:sz w:val="21"/>
           <w:szCs w:val="21"/>
-          <w:lang w:eastAsia="nl-NL"/>
-          <w14:ligatures w14:val="none"/>
-        </w:rPr>
-      </w:pPr>
-      <w:r>
-        <w:rPr>
-          <w:rFonts w:ascii="Consolas" w:eastAsia="Times New Roman" w:hAnsi="Consolas" w:cs="Times New Roman"/>
-          <w:color w:val="CE9178"/>
-          <w:kern w:val="0"/>
-          <w:sz w:val="21"/>
-          <w:szCs w:val="21"/>
-          <w:lang w:eastAsia="nl-NL"/>
+          <w:lang w:val="en-US" w:eastAsia="nl-NL"/>
+          <w14:ligatures w14:val="none"/>
+        </w:rPr>
+      </w:pPr>
+      <w:r>
+        <w:rPr>
+          <w:rFonts w:ascii="Consolas" w:eastAsia="Times New Roman" w:hAnsi="Consolas" w:cs="Times New Roman"/>
+          <w:color w:val="CE9178"/>
+          <w:kern w:val="0"/>
+          <w:sz w:val="21"/>
+          <w:szCs w:val="21"/>
+          <w:lang w:val="en-US" w:eastAsia="nl-NL"/>
           <w14:ligatures w14:val="none"/>
         </w:rPr>
         <w:t>                            ▒▒▒▒▓▓▒▒▓▓▒▒▒▒░░░░░░▒▒▓▓▒▒▒▒▓▓▒▒▒▒▒▒                        </w:t>
@@ -2018,18 +2197,18 @@
           <w:kern w:val="0"/>
           <w:sz w:val="21"/>
           <w:szCs w:val="21"/>
-          <w:lang w:eastAsia="nl-NL"/>
-          <w14:ligatures w14:val="none"/>
-        </w:rPr>
-      </w:pPr>
-      <w:r>
-        <w:rPr>
-          <w:rFonts w:ascii="Consolas" w:eastAsia="Times New Roman" w:hAnsi="Consolas" w:cs="Times New Roman"/>
-          <w:color w:val="CE9178"/>
-          <w:kern w:val="0"/>
-          <w:sz w:val="21"/>
-          <w:szCs w:val="21"/>
-          <w:lang w:eastAsia="nl-NL"/>
+          <w:lang w:val="en-US" w:eastAsia="nl-NL"/>
+          <w14:ligatures w14:val="none"/>
+        </w:rPr>
+      </w:pPr>
+      <w:r>
+        <w:rPr>
+          <w:rFonts w:ascii="Consolas" w:eastAsia="Times New Roman" w:hAnsi="Consolas" w:cs="Times New Roman"/>
+          <w:color w:val="CE9178"/>
+          <w:kern w:val="0"/>
+          <w:sz w:val="21"/>
+          <w:szCs w:val="21"/>
+          <w:lang w:val="en-US" w:eastAsia="nl-NL"/>
           <w14:ligatures w14:val="none"/>
         </w:rPr>
         <w:t>                        ▒▒▒▒▒▒▓▓▓▓▒▒▓▓▓▓▒▒░░░░░░▒▒▓▓▓▓▒▒▓▓▒▒▒▒██                        </w:t>
@@ -2045,18 +2224,18 @@
           <w:kern w:val="0"/>
           <w:sz w:val="21"/>
           <w:szCs w:val="21"/>
-          <w:lang w:eastAsia="nl-NL"/>
-          <w14:ligatures w14:val="none"/>
-        </w:rPr>
-      </w:pPr>
-      <w:r>
-        <w:rPr>
-          <w:rFonts w:ascii="Consolas" w:eastAsia="Times New Roman" w:hAnsi="Consolas" w:cs="Times New Roman"/>
-          <w:color w:val="CE9178"/>
-          <w:kern w:val="0"/>
-          <w:sz w:val="21"/>
-          <w:szCs w:val="21"/>
-          <w:lang w:eastAsia="nl-NL"/>
+          <w:lang w:val="en-US" w:eastAsia="nl-NL"/>
+          <w14:ligatures w14:val="none"/>
+        </w:rPr>
+      </w:pPr>
+      <w:r>
+        <w:rPr>
+          <w:rFonts w:ascii="Consolas" w:eastAsia="Times New Roman" w:hAnsi="Consolas" w:cs="Times New Roman"/>
+          <w:color w:val="CE9178"/>
+          <w:kern w:val="0"/>
+          <w:sz w:val="21"/>
+          <w:szCs w:val="21"/>
+          <w:lang w:val="en-US" w:eastAsia="nl-NL"/>
           <w14:ligatures w14:val="none"/>
         </w:rPr>
         <w:lastRenderedPageBreak/>
@@ -2073,18 +2252,18 @@
           <w:kern w:val="0"/>
           <w:sz w:val="21"/>
           <w:szCs w:val="21"/>
-          <w:lang w:eastAsia="nl-NL"/>
-          <w14:ligatures w14:val="none"/>
-        </w:rPr>
-      </w:pPr>
-      <w:r>
-        <w:rPr>
-          <w:rFonts w:ascii="Consolas" w:eastAsia="Times New Roman" w:hAnsi="Consolas" w:cs="Times New Roman"/>
-          <w:color w:val="CE9178"/>
-          <w:kern w:val="0"/>
-          <w:sz w:val="21"/>
-          <w:szCs w:val="21"/>
-          <w:lang w:eastAsia="nl-NL"/>
+          <w:lang w:val="en-US" w:eastAsia="nl-NL"/>
+          <w14:ligatures w14:val="none"/>
+        </w:rPr>
+      </w:pPr>
+      <w:r>
+        <w:rPr>
+          <w:rFonts w:ascii="Consolas" w:eastAsia="Times New Roman" w:hAnsi="Consolas" w:cs="Times New Roman"/>
+          <w:color w:val="CE9178"/>
+          <w:kern w:val="0"/>
+          <w:sz w:val="21"/>
+          <w:szCs w:val="21"/>
+          <w:lang w:val="en-US" w:eastAsia="nl-NL"/>
           <w14:ligatures w14:val="none"/>
         </w:rPr>
         <w:t>                            ████████████████▒▒████████████████▒▒                        </w:t>
@@ -2100,18 +2279,18 @@
           <w:kern w:val="0"/>
           <w:sz w:val="21"/>
           <w:szCs w:val="21"/>
-          <w:lang w:eastAsia="nl-NL"/>
-          <w14:ligatures w14:val="none"/>
-        </w:rPr>
-      </w:pPr>
-      <w:r>
-        <w:rPr>
-          <w:rFonts w:ascii="Consolas" w:eastAsia="Times New Roman" w:hAnsi="Consolas" w:cs="Times New Roman"/>
-          <w:color w:val="CE9178"/>
-          <w:kern w:val="0"/>
-          <w:sz w:val="21"/>
-          <w:szCs w:val="21"/>
-          <w:lang w:eastAsia="nl-NL"/>
+          <w:lang w:val="en-US" w:eastAsia="nl-NL"/>
+          <w14:ligatures w14:val="none"/>
+        </w:rPr>
+      </w:pPr>
+      <w:r>
+        <w:rPr>
+          <w:rFonts w:ascii="Consolas" w:eastAsia="Times New Roman" w:hAnsi="Consolas" w:cs="Times New Roman"/>
+          <w:color w:val="CE9178"/>
+          <w:kern w:val="0"/>
+          <w:sz w:val="21"/>
+          <w:szCs w:val="21"/>
+          <w:lang w:val="en-US" w:eastAsia="nl-NL"/>
           <w14:ligatures w14:val="none"/>
         </w:rPr>
         <w:t>                            ██████▒▒██████████████████▒▒██████                          </w:t>
@@ -2127,18 +2306,18 @@
           <w:kern w:val="0"/>
           <w:sz w:val="21"/>
           <w:szCs w:val="21"/>
-          <w:lang w:eastAsia="nl-NL"/>
-          <w14:ligatures w14:val="none"/>
-        </w:rPr>
-      </w:pPr>
-      <w:r>
-        <w:rPr>
-          <w:rFonts w:ascii="Consolas" w:eastAsia="Times New Roman" w:hAnsi="Consolas" w:cs="Times New Roman"/>
-          <w:color w:val="CE9178"/>
-          <w:kern w:val="0"/>
-          <w:sz w:val="21"/>
-          <w:szCs w:val="21"/>
-          <w:lang w:eastAsia="nl-NL"/>
+          <w:lang w:val="en-US" w:eastAsia="nl-NL"/>
+          <w14:ligatures w14:val="none"/>
+        </w:rPr>
+      </w:pPr>
+      <w:r>
+        <w:rPr>
+          <w:rFonts w:ascii="Consolas" w:eastAsia="Times New Roman" w:hAnsi="Consolas" w:cs="Times New Roman"/>
+          <w:color w:val="CE9178"/>
+          <w:kern w:val="0"/>
+          <w:sz w:val="21"/>
+          <w:szCs w:val="21"/>
+          <w:lang w:val="en-US" w:eastAsia="nl-NL"/>
           <w14:ligatures w14:val="none"/>
         </w:rPr>
         <w:t>                          ██████▒▒▒▒▒▒██████████████▒▒▓▓▒▒██████                        </w:t>
@@ -2154,18 +2333,18 @@
           <w:kern w:val="0"/>
           <w:sz w:val="21"/>
           <w:szCs w:val="21"/>
-          <w:lang w:eastAsia="nl-NL"/>
-          <w14:ligatures w14:val="none"/>
-        </w:rPr>
-      </w:pPr>
-      <w:r>
-        <w:rPr>
-          <w:rFonts w:ascii="Consolas" w:eastAsia="Times New Roman" w:hAnsi="Consolas" w:cs="Times New Roman"/>
-          <w:color w:val="CE9178"/>
-          <w:kern w:val="0"/>
-          <w:sz w:val="21"/>
-          <w:szCs w:val="21"/>
-          <w:lang w:eastAsia="nl-NL"/>
+          <w:lang w:val="en-US" w:eastAsia="nl-NL"/>
+          <w14:ligatures w14:val="none"/>
+        </w:rPr>
+      </w:pPr>
+      <w:r>
+        <w:rPr>
+          <w:rFonts w:ascii="Consolas" w:eastAsia="Times New Roman" w:hAnsi="Consolas" w:cs="Times New Roman"/>
+          <w:color w:val="CE9178"/>
+          <w:kern w:val="0"/>
+          <w:sz w:val="21"/>
+          <w:szCs w:val="21"/>
+          <w:lang w:val="en-US" w:eastAsia="nl-NL"/>
           <w14:ligatures w14:val="none"/>
         </w:rPr>
         <w:t>                          ██████████  ▒▒██████████  ▒▒  ████████                        </w:t>
@@ -2181,18 +2360,18 @@
           <w:kern w:val="0"/>
           <w:sz w:val="21"/>
           <w:szCs w:val="21"/>
-          <w:lang w:eastAsia="nl-NL"/>
-          <w14:ligatures w14:val="none"/>
-        </w:rPr>
-      </w:pPr>
-      <w:r>
-        <w:rPr>
-          <w:rFonts w:ascii="Consolas" w:eastAsia="Times New Roman" w:hAnsi="Consolas" w:cs="Times New Roman"/>
-          <w:color w:val="CE9178"/>
-          <w:kern w:val="0"/>
-          <w:sz w:val="21"/>
-          <w:szCs w:val="21"/>
-          <w:lang w:eastAsia="nl-NL"/>
+          <w:lang w:val="en-US" w:eastAsia="nl-NL"/>
+          <w14:ligatures w14:val="none"/>
+        </w:rPr>
+      </w:pPr>
+      <w:r>
+        <w:rPr>
+          <w:rFonts w:ascii="Consolas" w:eastAsia="Times New Roman" w:hAnsi="Consolas" w:cs="Times New Roman"/>
+          <w:color w:val="CE9178"/>
+          <w:kern w:val="0"/>
+          <w:sz w:val="21"/>
+          <w:szCs w:val="21"/>
+          <w:lang w:val="en-US" w:eastAsia="nl-NL"/>
           <w14:ligatures w14:val="none"/>
         </w:rPr>
         <w:t>                            ████▒▒▒▒    ██████████    ▒▒▒▒████                          </w:t>
@@ -2208,18 +2387,18 @@
           <w:kern w:val="0"/>
           <w:sz w:val="21"/>
           <w:szCs w:val="21"/>
-          <w:lang w:eastAsia="nl-NL"/>
-          <w14:ligatures w14:val="none"/>
-        </w:rPr>
-      </w:pPr>
-      <w:r>
-        <w:rPr>
-          <w:rFonts w:ascii="Consolas" w:eastAsia="Times New Roman" w:hAnsi="Consolas" w:cs="Times New Roman"/>
-          <w:color w:val="CE9178"/>
-          <w:kern w:val="0"/>
-          <w:sz w:val="21"/>
-          <w:szCs w:val="21"/>
-          <w:lang w:eastAsia="nl-NL"/>
+          <w:lang w:val="en-US" w:eastAsia="nl-NL"/>
+          <w14:ligatures w14:val="none"/>
+        </w:rPr>
+      </w:pPr>
+      <w:r>
+        <w:rPr>
+          <w:rFonts w:ascii="Consolas" w:eastAsia="Times New Roman" w:hAnsi="Consolas" w:cs="Times New Roman"/>
+          <w:color w:val="CE9178"/>
+          <w:kern w:val="0"/>
+          <w:sz w:val="21"/>
+          <w:szCs w:val="21"/>
+          <w:lang w:val="en-US" w:eastAsia="nl-NL"/>
           <w14:ligatures w14:val="none"/>
         </w:rPr>
         <w:t>                              ▒▒░░░░░░██████████████░░░░░░▒▒                            </w:t>
@@ -2235,18 +2414,18 @@
           <w:kern w:val="0"/>
           <w:sz w:val="21"/>
           <w:szCs w:val="21"/>
-          <w:lang w:eastAsia="nl-NL"/>
-          <w14:ligatures w14:val="none"/>
-        </w:rPr>
-      </w:pPr>
-      <w:r>
-        <w:rPr>
-          <w:rFonts w:ascii="Consolas" w:eastAsia="Times New Roman" w:hAnsi="Consolas" w:cs="Times New Roman"/>
-          <w:color w:val="CE9178"/>
-          <w:kern w:val="0"/>
-          <w:sz w:val="21"/>
-          <w:szCs w:val="21"/>
-          <w:lang w:eastAsia="nl-NL"/>
+          <w:lang w:val="en-US" w:eastAsia="nl-NL"/>
+          <w14:ligatures w14:val="none"/>
+        </w:rPr>
+      </w:pPr>
+      <w:r>
+        <w:rPr>
+          <w:rFonts w:ascii="Consolas" w:eastAsia="Times New Roman" w:hAnsi="Consolas" w:cs="Times New Roman"/>
+          <w:color w:val="CE9178"/>
+          <w:kern w:val="0"/>
+          <w:sz w:val="21"/>
+          <w:szCs w:val="21"/>
+          <w:lang w:val="en-US" w:eastAsia="nl-NL"/>
           <w14:ligatures w14:val="none"/>
         </w:rPr>
         <w:t>                                ░░░░░░██████████████░░░░░░                              </w:t>
@@ -2262,18 +2441,18 @@
           <w:kern w:val="0"/>
           <w:sz w:val="21"/>
           <w:szCs w:val="21"/>
-          <w:lang w:eastAsia="nl-NL"/>
-          <w14:ligatures w14:val="none"/>
-        </w:rPr>
-      </w:pPr>
-      <w:r>
-        <w:rPr>
-          <w:rFonts w:ascii="Consolas" w:eastAsia="Times New Roman" w:hAnsi="Consolas" w:cs="Times New Roman"/>
-          <w:color w:val="CE9178"/>
-          <w:kern w:val="0"/>
-          <w:sz w:val="21"/>
-          <w:szCs w:val="21"/>
-          <w:lang w:eastAsia="nl-NL"/>
+          <w:lang w:val="en-US" w:eastAsia="nl-NL"/>
+          <w14:ligatures w14:val="none"/>
+        </w:rPr>
+      </w:pPr>
+      <w:r>
+        <w:rPr>
+          <w:rFonts w:ascii="Consolas" w:eastAsia="Times New Roman" w:hAnsi="Consolas" w:cs="Times New Roman"/>
+          <w:color w:val="CE9178"/>
+          <w:kern w:val="0"/>
+          <w:sz w:val="21"/>
+          <w:szCs w:val="21"/>
+          <w:lang w:val="en-US" w:eastAsia="nl-NL"/>
           <w14:ligatures w14:val="none"/>
         </w:rPr>
         <w:t>                                    ██████████████████                                  </w:t>
@@ -2289,18 +2468,18 @@
           <w:kern w:val="0"/>
           <w:sz w:val="21"/>
           <w:szCs w:val="21"/>
-          <w:lang w:eastAsia="nl-NL"/>
-          <w14:ligatures w14:val="none"/>
-        </w:rPr>
-      </w:pPr>
-      <w:r>
-        <w:rPr>
-          <w:rFonts w:ascii="Consolas" w:eastAsia="Times New Roman" w:hAnsi="Consolas" w:cs="Times New Roman"/>
-          <w:color w:val="CE9178"/>
-          <w:kern w:val="0"/>
-          <w:sz w:val="21"/>
-          <w:szCs w:val="21"/>
-          <w:lang w:eastAsia="nl-NL"/>
+          <w:lang w:val="en-US" w:eastAsia="nl-NL"/>
+          <w14:ligatures w14:val="none"/>
+        </w:rPr>
+      </w:pPr>
+      <w:r>
+        <w:rPr>
+          <w:rFonts w:ascii="Consolas" w:eastAsia="Times New Roman" w:hAnsi="Consolas" w:cs="Times New Roman"/>
+          <w:color w:val="CE9178"/>
+          <w:kern w:val="0"/>
+          <w:sz w:val="21"/>
+          <w:szCs w:val="21"/>
+          <w:lang w:val="en-US" w:eastAsia="nl-NL"/>
           <w14:ligatures w14:val="none"/>
         </w:rPr>
         <w:t>                                    ██████████████████                                  </w:t>
@@ -2316,18 +2495,18 @@
           <w:kern w:val="0"/>
           <w:sz w:val="21"/>
           <w:szCs w:val="21"/>
-          <w:lang w:eastAsia="nl-NL"/>
-          <w14:ligatures w14:val="none"/>
-        </w:rPr>
-      </w:pPr>
-      <w:r>
-        <w:rPr>
-          <w:rFonts w:ascii="Consolas" w:eastAsia="Times New Roman" w:hAnsi="Consolas" w:cs="Times New Roman"/>
-          <w:color w:val="CE9178"/>
-          <w:kern w:val="0"/>
-          <w:sz w:val="21"/>
-          <w:szCs w:val="21"/>
-          <w:lang w:eastAsia="nl-NL"/>
+          <w:lang w:val="en-US" w:eastAsia="nl-NL"/>
+          <w14:ligatures w14:val="none"/>
+        </w:rPr>
+      </w:pPr>
+      <w:r>
+        <w:rPr>
+          <w:rFonts w:ascii="Consolas" w:eastAsia="Times New Roman" w:hAnsi="Consolas" w:cs="Times New Roman"/>
+          <w:color w:val="CE9178"/>
+          <w:kern w:val="0"/>
+          <w:sz w:val="21"/>
+          <w:szCs w:val="21"/>
+          <w:lang w:val="en-US" w:eastAsia="nl-NL"/>
           <w14:ligatures w14:val="none"/>
         </w:rPr>
         <w:t>"""</w:t>
@@ -2339,7 +2518,7 @@
           <w:kern w:val="0"/>
           <w:sz w:val="21"/>
           <w:szCs w:val="21"/>
-          <w:lang w:eastAsia="nl-NL"/>
+          <w:lang w:val="en-US" w:eastAsia="nl-NL"/>
           <w14:ligatures w14:val="none"/>
         </w:rPr>
         <w:t>)</w:t>
@@ -2355,22 +2534,22 @@
           <w:kern w:val="0"/>
           <w:sz w:val="21"/>
           <w:szCs w:val="21"/>
-          <w:lang w:eastAsia="nl-NL"/>
-          <w14:ligatures w14:val="none"/>
-        </w:rPr>
-      </w:pPr>
-    </w:p>
-    <w:p>
-      <w:pPr>
-        <w:shd w:val="clear" w:color="auto" w:fill="1F1F1F"/>
-        <w:spacing w:after="0" w:line="285" w:lineRule="atLeast"/>
-        <w:rPr>
-          <w:rFonts w:ascii="Consolas" w:eastAsia="Times New Roman" w:hAnsi="Consolas" w:cs="Times New Roman"/>
-          <w:color w:val="CCCCCC"/>
-          <w:kern w:val="0"/>
-          <w:sz w:val="21"/>
-          <w:szCs w:val="21"/>
-          <w:lang w:eastAsia="nl-NL"/>
+          <w:lang w:val="en-US" w:eastAsia="nl-NL"/>
+          <w14:ligatures w14:val="none"/>
+        </w:rPr>
+      </w:pPr>
+    </w:p>
+    <w:p>
+      <w:pPr>
+        <w:shd w:val="clear" w:color="auto" w:fill="1F1F1F"/>
+        <w:spacing w:after="0" w:line="285" w:lineRule="atLeast"/>
+        <w:rPr>
+          <w:rFonts w:ascii="Consolas" w:eastAsia="Times New Roman" w:hAnsi="Consolas" w:cs="Times New Roman"/>
+          <w:color w:val="CCCCCC"/>
+          <w:kern w:val="0"/>
+          <w:sz w:val="21"/>
+          <w:szCs w:val="21"/>
+          <w:lang w:val="en-US" w:eastAsia="nl-NL"/>
           <w14:ligatures w14:val="none"/>
         </w:rPr>
       </w:pPr>
@@ -2381,7 +2560,7 @@
           <w:kern w:val="0"/>
           <w:sz w:val="21"/>
           <w:szCs w:val="21"/>
-          <w:lang w:eastAsia="nl-NL"/>
+          <w:lang w:val="en-US" w:eastAsia="nl-NL"/>
           <w14:ligatures w14:val="none"/>
         </w:rPr>
         <w:t>print</w:t>
@@ -2393,7 +2572,7 @@
           <w:kern w:val="0"/>
           <w:sz w:val="21"/>
           <w:szCs w:val="21"/>
-          <w:lang w:eastAsia="nl-NL"/>
+          <w:lang w:val="en-US" w:eastAsia="nl-NL"/>
           <w14:ligatures w14:val="none"/>
         </w:rPr>
         <w:t>(</w:t>
@@ -2405,7 +2584,7 @@
           <w:kern w:val="0"/>
           <w:sz w:val="21"/>
           <w:szCs w:val="21"/>
-          <w:lang w:eastAsia="nl-NL"/>
+          <w:lang w:val="en-US" w:eastAsia="nl-NL"/>
           <w14:ligatures w14:val="none"/>
         </w:rPr>
         <w:t>"""                                                          ▒▒▒▒▒▒                </w:t>
@@ -2421,18 +2600,18 @@
           <w:kern w:val="0"/>
           <w:sz w:val="21"/>
           <w:szCs w:val="21"/>
-          <w:lang w:eastAsia="nl-NL"/>
-          <w14:ligatures w14:val="none"/>
-        </w:rPr>
-      </w:pPr>
-      <w:r>
-        <w:rPr>
-          <w:rFonts w:ascii="Consolas" w:eastAsia="Times New Roman" w:hAnsi="Consolas" w:cs="Times New Roman"/>
-          <w:color w:val="CE9178"/>
-          <w:kern w:val="0"/>
-          <w:sz w:val="21"/>
-          <w:szCs w:val="21"/>
-          <w:lang w:eastAsia="nl-NL"/>
+          <w:lang w:val="en-US" w:eastAsia="nl-NL"/>
+          <w14:ligatures w14:val="none"/>
+        </w:rPr>
+      </w:pPr>
+      <w:r>
+        <w:rPr>
+          <w:rFonts w:ascii="Consolas" w:eastAsia="Times New Roman" w:hAnsi="Consolas" w:cs="Times New Roman"/>
+          <w:color w:val="CE9178"/>
+          <w:kern w:val="0"/>
+          <w:sz w:val="21"/>
+          <w:szCs w:val="21"/>
+          <w:lang w:val="en-US" w:eastAsia="nl-NL"/>
           <w14:ligatures w14:val="none"/>
         </w:rPr>
         <w:t>                                                        ▒▒      ▒▒              </w:t>
@@ -2448,18 +2627,18 @@
           <w:kern w:val="0"/>
           <w:sz w:val="21"/>
           <w:szCs w:val="21"/>
-          <w:lang w:eastAsia="nl-NL"/>
-          <w14:ligatures w14:val="none"/>
-        </w:rPr>
-      </w:pPr>
-      <w:r>
-        <w:rPr>
-          <w:rFonts w:ascii="Consolas" w:eastAsia="Times New Roman" w:hAnsi="Consolas" w:cs="Times New Roman"/>
-          <w:color w:val="CE9178"/>
-          <w:kern w:val="0"/>
-          <w:sz w:val="21"/>
-          <w:szCs w:val="21"/>
-          <w:lang w:eastAsia="nl-NL"/>
+          <w:lang w:val="en-US" w:eastAsia="nl-NL"/>
+          <w14:ligatures w14:val="none"/>
+        </w:rPr>
+      </w:pPr>
+      <w:r>
+        <w:rPr>
+          <w:rFonts w:ascii="Consolas" w:eastAsia="Times New Roman" w:hAnsi="Consolas" w:cs="Times New Roman"/>
+          <w:color w:val="CE9178"/>
+          <w:kern w:val="0"/>
+          <w:sz w:val="21"/>
+          <w:szCs w:val="21"/>
+          <w:lang w:val="en-US" w:eastAsia="nl-NL"/>
           <w14:ligatures w14:val="none"/>
         </w:rPr>
         <w:t>                                            ████████▓▓░░░░  ░░▒▒▒▒              </w:t>
@@ -2475,18 +2654,18 @@
           <w:kern w:val="0"/>
           <w:sz w:val="21"/>
           <w:szCs w:val="21"/>
-          <w:lang w:eastAsia="nl-NL"/>
-          <w14:ligatures w14:val="none"/>
-        </w:rPr>
-      </w:pPr>
-      <w:r>
-        <w:rPr>
-          <w:rFonts w:ascii="Consolas" w:eastAsia="Times New Roman" w:hAnsi="Consolas" w:cs="Times New Roman"/>
-          <w:color w:val="CE9178"/>
-          <w:kern w:val="0"/>
-          <w:sz w:val="21"/>
-          <w:szCs w:val="21"/>
-          <w:lang w:eastAsia="nl-NL"/>
+          <w:lang w:val="en-US" w:eastAsia="nl-NL"/>
+          <w14:ligatures w14:val="none"/>
+        </w:rPr>
+      </w:pPr>
+      <w:r>
+        <w:rPr>
+          <w:rFonts w:ascii="Consolas" w:eastAsia="Times New Roman" w:hAnsi="Consolas" w:cs="Times New Roman"/>
+          <w:color w:val="CE9178"/>
+          <w:kern w:val="0"/>
+          <w:sz w:val="21"/>
+          <w:szCs w:val="21"/>
+          <w:lang w:val="en-US" w:eastAsia="nl-NL"/>
           <w14:ligatures w14:val="none"/>
         </w:rPr>
         <w:t>                                        ████▓▓▓▓▓▓▓▓██░░    ▒▒                  </w:t>
@@ -2502,18 +2681,18 @@
           <w:kern w:val="0"/>
           <w:sz w:val="21"/>
           <w:szCs w:val="21"/>
-          <w:lang w:eastAsia="nl-NL"/>
-          <w14:ligatures w14:val="none"/>
-        </w:rPr>
-      </w:pPr>
-      <w:r>
-        <w:rPr>
-          <w:rFonts w:ascii="Consolas" w:eastAsia="Times New Roman" w:hAnsi="Consolas" w:cs="Times New Roman"/>
-          <w:color w:val="CE9178"/>
-          <w:kern w:val="0"/>
-          <w:sz w:val="21"/>
-          <w:szCs w:val="21"/>
-          <w:lang w:eastAsia="nl-NL"/>
+          <w:lang w:val="en-US" w:eastAsia="nl-NL"/>
+          <w14:ligatures w14:val="none"/>
+        </w:rPr>
+      </w:pPr>
+      <w:r>
+        <w:rPr>
+          <w:rFonts w:ascii="Consolas" w:eastAsia="Times New Roman" w:hAnsi="Consolas" w:cs="Times New Roman"/>
+          <w:color w:val="CE9178"/>
+          <w:kern w:val="0"/>
+          <w:sz w:val="21"/>
+          <w:szCs w:val="21"/>
+          <w:lang w:val="en-US" w:eastAsia="nl-NL"/>
           <w14:ligatures w14:val="none"/>
         </w:rPr>
         <w:t>                                      ██▓▓▓▓▓▓▓▓▓▓██  ▒▒    ▒▒▒▒▒▒              </w:t>
@@ -2529,18 +2708,18 @@
           <w:kern w:val="0"/>
           <w:sz w:val="21"/>
           <w:szCs w:val="21"/>
-          <w:lang w:eastAsia="nl-NL"/>
-          <w14:ligatures w14:val="none"/>
-        </w:rPr>
-      </w:pPr>
-      <w:r>
-        <w:rPr>
-          <w:rFonts w:ascii="Consolas" w:eastAsia="Times New Roman" w:hAnsi="Consolas" w:cs="Times New Roman"/>
-          <w:color w:val="CE9178"/>
-          <w:kern w:val="0"/>
-          <w:sz w:val="21"/>
-          <w:szCs w:val="21"/>
-          <w:lang w:eastAsia="nl-NL"/>
+          <w:lang w:val="en-US" w:eastAsia="nl-NL"/>
+          <w14:ligatures w14:val="none"/>
+        </w:rPr>
+      </w:pPr>
+      <w:r>
+        <w:rPr>
+          <w:rFonts w:ascii="Consolas" w:eastAsia="Times New Roman" w:hAnsi="Consolas" w:cs="Times New Roman"/>
+          <w:color w:val="CE9178"/>
+          <w:kern w:val="0"/>
+          <w:sz w:val="21"/>
+          <w:szCs w:val="21"/>
+          <w:lang w:val="en-US" w:eastAsia="nl-NL"/>
           <w14:ligatures w14:val="none"/>
         </w:rPr>
         <w:t>                                    ██▓▓▓▓▓▓▓▓▓▓██      ░░  ░░  ▒▒              </w:t>
@@ -2556,18 +2735,18 @@
           <w:kern w:val="0"/>
           <w:sz w:val="21"/>
           <w:szCs w:val="21"/>
-          <w:lang w:eastAsia="nl-NL"/>
-          <w14:ligatures w14:val="none"/>
-        </w:rPr>
-      </w:pPr>
-      <w:r>
-        <w:rPr>
-          <w:rFonts w:ascii="Consolas" w:eastAsia="Times New Roman" w:hAnsi="Consolas" w:cs="Times New Roman"/>
-          <w:color w:val="CE9178"/>
-          <w:kern w:val="0"/>
-          <w:sz w:val="21"/>
-          <w:szCs w:val="21"/>
-          <w:lang w:eastAsia="nl-NL"/>
+          <w:lang w:val="en-US" w:eastAsia="nl-NL"/>
+          <w14:ligatures w14:val="none"/>
+        </w:rPr>
+      </w:pPr>
+      <w:r>
+        <w:rPr>
+          <w:rFonts w:ascii="Consolas" w:eastAsia="Times New Roman" w:hAnsi="Consolas" w:cs="Times New Roman"/>
+          <w:color w:val="CE9178"/>
+          <w:kern w:val="0"/>
+          <w:sz w:val="21"/>
+          <w:szCs w:val="21"/>
+          <w:lang w:val="en-US" w:eastAsia="nl-NL"/>
           <w14:ligatures w14:val="none"/>
         </w:rPr>
         <w:t>                                    ██▓▓▓▓▓▓▓▓▓▓██        ▒▒▒▒▒▒                </w:t>
@@ -2583,18 +2762,18 @@
           <w:kern w:val="0"/>
           <w:sz w:val="21"/>
           <w:szCs w:val="21"/>
-          <w:lang w:eastAsia="nl-NL"/>
-          <w14:ligatures w14:val="none"/>
-        </w:rPr>
-      </w:pPr>
-      <w:r>
-        <w:rPr>
-          <w:rFonts w:ascii="Consolas" w:eastAsia="Times New Roman" w:hAnsi="Consolas" w:cs="Times New Roman"/>
-          <w:color w:val="CE9178"/>
-          <w:kern w:val="0"/>
-          <w:sz w:val="21"/>
-          <w:szCs w:val="21"/>
-          <w:lang w:eastAsia="nl-NL"/>
+          <w:lang w:val="en-US" w:eastAsia="nl-NL"/>
+          <w14:ligatures w14:val="none"/>
+        </w:rPr>
+      </w:pPr>
+      <w:r>
+        <w:rPr>
+          <w:rFonts w:ascii="Consolas" w:eastAsia="Times New Roman" w:hAnsi="Consolas" w:cs="Times New Roman"/>
+          <w:color w:val="CE9178"/>
+          <w:kern w:val="0"/>
+          <w:sz w:val="21"/>
+          <w:szCs w:val="21"/>
+          <w:lang w:val="en-US" w:eastAsia="nl-NL"/>
           <w14:ligatures w14:val="none"/>
         </w:rPr>
         <w:t>                                  ▓▓▓▓▓▓▓▓▓▓▓▓██            ░░                  </w:t>
@@ -2610,18 +2789,18 @@
           <w:kern w:val="0"/>
           <w:sz w:val="21"/>
           <w:szCs w:val="21"/>
-          <w:lang w:eastAsia="nl-NL"/>
-          <w14:ligatures w14:val="none"/>
-        </w:rPr>
-      </w:pPr>
-      <w:r>
-        <w:rPr>
-          <w:rFonts w:ascii="Consolas" w:eastAsia="Times New Roman" w:hAnsi="Consolas" w:cs="Times New Roman"/>
-          <w:color w:val="CE9178"/>
-          <w:kern w:val="0"/>
-          <w:sz w:val="21"/>
-          <w:szCs w:val="21"/>
-          <w:lang w:eastAsia="nl-NL"/>
+          <w:lang w:val="en-US" w:eastAsia="nl-NL"/>
+          <w14:ligatures w14:val="none"/>
+        </w:rPr>
+      </w:pPr>
+      <w:r>
+        <w:rPr>
+          <w:rFonts w:ascii="Consolas" w:eastAsia="Times New Roman" w:hAnsi="Consolas" w:cs="Times New Roman"/>
+          <w:color w:val="CE9178"/>
+          <w:kern w:val="0"/>
+          <w:sz w:val="21"/>
+          <w:szCs w:val="21"/>
+          <w:lang w:val="en-US" w:eastAsia="nl-NL"/>
           <w14:ligatures w14:val="none"/>
         </w:rPr>
         <w:t>                                  ██▓▓▓▓▓▓▓▓▓▓██                                </w:t>
@@ -2637,18 +2816,18 @@
           <w:kern w:val="0"/>
           <w:sz w:val="21"/>
           <w:szCs w:val="21"/>
-          <w:lang w:eastAsia="nl-NL"/>
-          <w14:ligatures w14:val="none"/>
-        </w:rPr>
-      </w:pPr>
-      <w:r>
-        <w:rPr>
-          <w:rFonts w:ascii="Consolas" w:eastAsia="Times New Roman" w:hAnsi="Consolas" w:cs="Times New Roman"/>
-          <w:color w:val="CE9178"/>
-          <w:kern w:val="0"/>
-          <w:sz w:val="21"/>
-          <w:szCs w:val="21"/>
-          <w:lang w:eastAsia="nl-NL"/>
+          <w:lang w:val="en-US" w:eastAsia="nl-NL"/>
+          <w14:ligatures w14:val="none"/>
+        </w:rPr>
+      </w:pPr>
+      <w:r>
+        <w:rPr>
+          <w:rFonts w:ascii="Consolas" w:eastAsia="Times New Roman" w:hAnsi="Consolas" w:cs="Times New Roman"/>
+          <w:color w:val="CE9178"/>
+          <w:kern w:val="0"/>
+          <w:sz w:val="21"/>
+          <w:szCs w:val="21"/>
+          <w:lang w:val="en-US" w:eastAsia="nl-NL"/>
           <w14:ligatures w14:val="none"/>
         </w:rPr>
         <w:t>                                ▓▓▓▓▓▓▓▓▓▓▓▓▓▓██                                </w:t>
@@ -2664,18 +2843,18 @@
           <w:kern w:val="0"/>
           <w:sz w:val="21"/>
           <w:szCs w:val="21"/>
-          <w:lang w:eastAsia="nl-NL"/>
-          <w14:ligatures w14:val="none"/>
-        </w:rPr>
-      </w:pPr>
-      <w:r>
-        <w:rPr>
-          <w:rFonts w:ascii="Consolas" w:eastAsia="Times New Roman" w:hAnsi="Consolas" w:cs="Times New Roman"/>
-          <w:color w:val="CE9178"/>
-          <w:kern w:val="0"/>
-          <w:sz w:val="21"/>
-          <w:szCs w:val="21"/>
-          <w:lang w:eastAsia="nl-NL"/>
+          <w:lang w:val="en-US" w:eastAsia="nl-NL"/>
+          <w14:ligatures w14:val="none"/>
+        </w:rPr>
+      </w:pPr>
+      <w:r>
+        <w:rPr>
+          <w:rFonts w:ascii="Consolas" w:eastAsia="Times New Roman" w:hAnsi="Consolas" w:cs="Times New Roman"/>
+          <w:color w:val="CE9178"/>
+          <w:kern w:val="0"/>
+          <w:sz w:val="21"/>
+          <w:szCs w:val="21"/>
+          <w:lang w:val="en-US" w:eastAsia="nl-NL"/>
           <w14:ligatures w14:val="none"/>
         </w:rPr>
         <w:t>                                ██▓▓▓▓▓▓▓▓▓▓▓▓██                                </w:t>
@@ -2691,18 +2870,18 @@
           <w:kern w:val="0"/>
           <w:sz w:val="21"/>
           <w:szCs w:val="21"/>
-          <w:lang w:eastAsia="nl-NL"/>
-          <w14:ligatures w14:val="none"/>
-        </w:rPr>
-      </w:pPr>
-      <w:r>
-        <w:rPr>
-          <w:rFonts w:ascii="Consolas" w:eastAsia="Times New Roman" w:hAnsi="Consolas" w:cs="Times New Roman"/>
-          <w:color w:val="CE9178"/>
-          <w:kern w:val="0"/>
-          <w:sz w:val="21"/>
-          <w:szCs w:val="21"/>
-          <w:lang w:eastAsia="nl-NL"/>
+          <w:lang w:val="en-US" w:eastAsia="nl-NL"/>
+          <w14:ligatures w14:val="none"/>
+        </w:rPr>
+      </w:pPr>
+      <w:r>
+        <w:rPr>
+          <w:rFonts w:ascii="Consolas" w:eastAsia="Times New Roman" w:hAnsi="Consolas" w:cs="Times New Roman"/>
+          <w:color w:val="CE9178"/>
+          <w:kern w:val="0"/>
+          <w:sz w:val="21"/>
+          <w:szCs w:val="21"/>
+          <w:lang w:val="en-US" w:eastAsia="nl-NL"/>
           <w14:ligatures w14:val="none"/>
         </w:rPr>
         <w:t>                              ▓▓▓▓▓▓▓▓▓▓▒▒▓▓▓▓▓▓▓▓                              </w:t>
@@ -2718,18 +2897,18 @@
           <w:kern w:val="0"/>
           <w:sz w:val="21"/>
           <w:szCs w:val="21"/>
-          <w:lang w:eastAsia="nl-NL"/>
-          <w14:ligatures w14:val="none"/>
-        </w:rPr>
-      </w:pPr>
-      <w:r>
-        <w:rPr>
-          <w:rFonts w:ascii="Consolas" w:eastAsia="Times New Roman" w:hAnsi="Consolas" w:cs="Times New Roman"/>
-          <w:color w:val="CE9178"/>
-          <w:kern w:val="0"/>
-          <w:sz w:val="21"/>
-          <w:szCs w:val="21"/>
-          <w:lang w:eastAsia="nl-NL"/>
+          <w:lang w:val="en-US" w:eastAsia="nl-NL"/>
+          <w14:ligatures w14:val="none"/>
+        </w:rPr>
+      </w:pPr>
+      <w:r>
+        <w:rPr>
+          <w:rFonts w:ascii="Consolas" w:eastAsia="Times New Roman" w:hAnsi="Consolas" w:cs="Times New Roman"/>
+          <w:color w:val="CE9178"/>
+          <w:kern w:val="0"/>
+          <w:sz w:val="21"/>
+          <w:szCs w:val="21"/>
+          <w:lang w:val="en-US" w:eastAsia="nl-NL"/>
           <w14:ligatures w14:val="none"/>
         </w:rPr>
         <w:t>                              ██▓▓▓▓▓▓▓▓▓▓▓▓▓▓▓▓██                              </w:t>
@@ -2745,18 +2924,18 @@
           <w:kern w:val="0"/>
           <w:sz w:val="21"/>
           <w:szCs w:val="21"/>
-          <w:lang w:eastAsia="nl-NL"/>
-          <w14:ligatures w14:val="none"/>
-        </w:rPr>
-      </w:pPr>
-      <w:r>
-        <w:rPr>
-          <w:rFonts w:ascii="Consolas" w:eastAsia="Times New Roman" w:hAnsi="Consolas" w:cs="Times New Roman"/>
-          <w:color w:val="CE9178"/>
-          <w:kern w:val="0"/>
-          <w:sz w:val="21"/>
-          <w:szCs w:val="21"/>
-          <w:lang w:eastAsia="nl-NL"/>
+          <w:lang w:val="en-US" w:eastAsia="nl-NL"/>
+          <w14:ligatures w14:val="none"/>
+        </w:rPr>
+      </w:pPr>
+      <w:r>
+        <w:rPr>
+          <w:rFonts w:ascii="Consolas" w:eastAsia="Times New Roman" w:hAnsi="Consolas" w:cs="Times New Roman"/>
+          <w:color w:val="CE9178"/>
+          <w:kern w:val="0"/>
+          <w:sz w:val="21"/>
+          <w:szCs w:val="21"/>
+          <w:lang w:val="en-US" w:eastAsia="nl-NL"/>
           <w14:ligatures w14:val="none"/>
         </w:rPr>
         <w:lastRenderedPageBreak/>
@@ -2773,18 +2952,18 @@
           <w:kern w:val="0"/>
           <w:sz w:val="21"/>
           <w:szCs w:val="21"/>
-          <w:lang w:eastAsia="nl-NL"/>
-          <w14:ligatures w14:val="none"/>
-        </w:rPr>
-      </w:pPr>
-      <w:r>
-        <w:rPr>
-          <w:rFonts w:ascii="Consolas" w:eastAsia="Times New Roman" w:hAnsi="Consolas" w:cs="Times New Roman"/>
-          <w:color w:val="CE9178"/>
-          <w:kern w:val="0"/>
-          <w:sz w:val="21"/>
-          <w:szCs w:val="21"/>
-          <w:lang w:eastAsia="nl-NL"/>
+          <w:lang w:val="en-US" w:eastAsia="nl-NL"/>
+          <w14:ligatures w14:val="none"/>
+        </w:rPr>
+      </w:pPr>
+      <w:r>
+        <w:rPr>
+          <w:rFonts w:ascii="Consolas" w:eastAsia="Times New Roman" w:hAnsi="Consolas" w:cs="Times New Roman"/>
+          <w:color w:val="CE9178"/>
+          <w:kern w:val="0"/>
+          <w:sz w:val="21"/>
+          <w:szCs w:val="21"/>
+          <w:lang w:val="en-US" w:eastAsia="nl-NL"/>
           <w14:ligatures w14:val="none"/>
         </w:rPr>
         <w:t>                          ██▓▓▓▓▓▓▓▓▓▓▓▓▓▓▓▓▓▓▓▓▓▓▓▓▓▓                          </w:t>
@@ -2800,18 +2979,18 @@
           <w:kern w:val="0"/>
           <w:sz w:val="21"/>
           <w:szCs w:val="21"/>
-          <w:lang w:eastAsia="nl-NL"/>
-          <w14:ligatures w14:val="none"/>
-        </w:rPr>
-      </w:pPr>
-      <w:r>
-        <w:rPr>
-          <w:rFonts w:ascii="Consolas" w:eastAsia="Times New Roman" w:hAnsi="Consolas" w:cs="Times New Roman"/>
-          <w:color w:val="CE9178"/>
-          <w:kern w:val="0"/>
-          <w:sz w:val="21"/>
-          <w:szCs w:val="21"/>
-          <w:lang w:eastAsia="nl-NL"/>
+          <w:lang w:val="en-US" w:eastAsia="nl-NL"/>
+          <w14:ligatures w14:val="none"/>
+        </w:rPr>
+      </w:pPr>
+      <w:r>
+        <w:rPr>
+          <w:rFonts w:ascii="Consolas" w:eastAsia="Times New Roman" w:hAnsi="Consolas" w:cs="Times New Roman"/>
+          <w:color w:val="CE9178"/>
+          <w:kern w:val="0"/>
+          <w:sz w:val="21"/>
+          <w:szCs w:val="21"/>
+          <w:lang w:val="en-US" w:eastAsia="nl-NL"/>
           <w14:ligatures w14:val="none"/>
         </w:rPr>
         <w:t>▓▓▓▓                ▓▓▓▓▓▓▓▓▒▒▓▓▓▓▓▓▓▓▓▓▓▓▓▓▓▓▓▓▓▓▓▓▓▓▓▓▓▓▓▓                ▓▓▓▓</w:t>
@@ -2827,18 +3006,18 @@
           <w:kern w:val="0"/>
           <w:sz w:val="21"/>
           <w:szCs w:val="21"/>
-          <w:lang w:eastAsia="nl-NL"/>
-          <w14:ligatures w14:val="none"/>
-        </w:rPr>
-      </w:pPr>
-      <w:r>
-        <w:rPr>
-          <w:rFonts w:ascii="Consolas" w:eastAsia="Times New Roman" w:hAnsi="Consolas" w:cs="Times New Roman"/>
-          <w:color w:val="CE9178"/>
-          <w:kern w:val="0"/>
-          <w:sz w:val="21"/>
-          <w:szCs w:val="21"/>
-          <w:lang w:eastAsia="nl-NL"/>
+          <w:lang w:val="en-US" w:eastAsia="nl-NL"/>
+          <w14:ligatures w14:val="none"/>
+        </w:rPr>
+      </w:pPr>
+      <w:r>
+        <w:rPr>
+          <w:rFonts w:ascii="Consolas" w:eastAsia="Times New Roman" w:hAnsi="Consolas" w:cs="Times New Roman"/>
+          <w:color w:val="CE9178"/>
+          <w:kern w:val="0"/>
+          <w:sz w:val="21"/>
+          <w:szCs w:val="21"/>
+          <w:lang w:val="en-US" w:eastAsia="nl-NL"/>
           <w14:ligatures w14:val="none"/>
         </w:rPr>
         <w:t>██▓▓▓▓████████████▓▓▓▓▓▓▓▓▒▒▒▒▓▓▓▓▓▓▓▓▓▓▓▓▓▓▓▓▓▓▓▓▒▒▒▒▒▒▓▓▓▓██████████████▓▓▓▓██</w:t>
@@ -2854,18 +3033,18 @@
           <w:kern w:val="0"/>
           <w:sz w:val="21"/>
           <w:szCs w:val="21"/>
-          <w:lang w:eastAsia="nl-NL"/>
-          <w14:ligatures w14:val="none"/>
-        </w:rPr>
-      </w:pPr>
-      <w:r>
-        <w:rPr>
-          <w:rFonts w:ascii="Consolas" w:eastAsia="Times New Roman" w:hAnsi="Consolas" w:cs="Times New Roman"/>
-          <w:color w:val="CE9178"/>
-          <w:kern w:val="0"/>
-          <w:sz w:val="21"/>
-          <w:szCs w:val="21"/>
-          <w:lang w:eastAsia="nl-NL"/>
+          <w:lang w:val="en-US" w:eastAsia="nl-NL"/>
+          <w14:ligatures w14:val="none"/>
+        </w:rPr>
+      </w:pPr>
+      <w:r>
+        <w:rPr>
+          <w:rFonts w:ascii="Consolas" w:eastAsia="Times New Roman" w:hAnsi="Consolas" w:cs="Times New Roman"/>
+          <w:color w:val="CE9178"/>
+          <w:kern w:val="0"/>
+          <w:sz w:val="21"/>
+          <w:szCs w:val="21"/>
+          <w:lang w:val="en-US" w:eastAsia="nl-NL"/>
           <w14:ligatures w14:val="none"/>
         </w:rPr>
         <w:t>  ██▓▓▓▓▓▓▓▓▓▓▓▓▓▓▓▓▓▓▓▓▒▒▒▒▓▓▓▓▓▓▓▓▓▓▓▓▓▓▓▓▓▓▓▓▓▓▒▒▒▒▒▒▒▒▓▓▓▓▓▓▓▓▓▓▓▓▓▓▒▒▓▓██  </w:t>
@@ -2881,18 +3060,18 @@
           <w:kern w:val="0"/>
           <w:sz w:val="21"/>
           <w:szCs w:val="21"/>
-          <w:lang w:eastAsia="nl-NL"/>
-          <w14:ligatures w14:val="none"/>
-        </w:rPr>
-      </w:pPr>
-      <w:r>
-        <w:rPr>
-          <w:rFonts w:ascii="Consolas" w:eastAsia="Times New Roman" w:hAnsi="Consolas" w:cs="Times New Roman"/>
-          <w:color w:val="CE9178"/>
-          <w:kern w:val="0"/>
-          <w:sz w:val="21"/>
-          <w:szCs w:val="21"/>
-          <w:lang w:eastAsia="nl-NL"/>
+          <w:lang w:val="en-US" w:eastAsia="nl-NL"/>
+          <w14:ligatures w14:val="none"/>
+        </w:rPr>
+      </w:pPr>
+      <w:r>
+        <w:rPr>
+          <w:rFonts w:ascii="Consolas" w:eastAsia="Times New Roman" w:hAnsi="Consolas" w:cs="Times New Roman"/>
+          <w:color w:val="CE9178"/>
+          <w:kern w:val="0"/>
+          <w:sz w:val="21"/>
+          <w:szCs w:val="21"/>
+          <w:lang w:val="en-US" w:eastAsia="nl-NL"/>
           <w14:ligatures w14:val="none"/>
         </w:rPr>
         <w:t>    ████▓▓▓▓▓▓▓▓▓▓▓▓▓▓▓▓▒▒▒▒▓▓▓▓▓▓▓▓▓▓▓▓▓▓▓▓▓▓▓▓▓▓▒▒▓▓▒▒▓▓▓▓▓▓▓▓▓▓▓▓▓▓▓▓████    </w:t>
@@ -2908,18 +3087,18 @@
           <w:kern w:val="0"/>
           <w:sz w:val="21"/>
           <w:szCs w:val="21"/>
-          <w:lang w:eastAsia="nl-NL"/>
-          <w14:ligatures w14:val="none"/>
-        </w:rPr>
-      </w:pPr>
-      <w:r>
-        <w:rPr>
-          <w:rFonts w:ascii="Consolas" w:eastAsia="Times New Roman" w:hAnsi="Consolas" w:cs="Times New Roman"/>
-          <w:color w:val="CE9178"/>
-          <w:kern w:val="0"/>
-          <w:sz w:val="21"/>
-          <w:szCs w:val="21"/>
-          <w:lang w:eastAsia="nl-NL"/>
+          <w:lang w:val="en-US" w:eastAsia="nl-NL"/>
+          <w14:ligatures w14:val="none"/>
+        </w:rPr>
+      </w:pPr>
+      <w:r>
+        <w:rPr>
+          <w:rFonts w:ascii="Consolas" w:eastAsia="Times New Roman" w:hAnsi="Consolas" w:cs="Times New Roman"/>
+          <w:color w:val="CE9178"/>
+          <w:kern w:val="0"/>
+          <w:sz w:val="21"/>
+          <w:szCs w:val="21"/>
+          <w:lang w:val="en-US" w:eastAsia="nl-NL"/>
           <w14:ligatures w14:val="none"/>
         </w:rPr>
         <w:t>        ██████████▓▓▓▓▒▒▒▒▓▓▓▓▓▓▓▓▓▓▓▓▓▓▓▓▓▓▓▓▓▓▓▓▓▓▒▒▓▓▓▓▓▓▓▓██████████        </w:t>
@@ -2935,18 +3114,18 @@
           <w:kern w:val="0"/>
           <w:sz w:val="21"/>
           <w:szCs w:val="21"/>
-          <w:lang w:eastAsia="nl-NL"/>
-          <w14:ligatures w14:val="none"/>
-        </w:rPr>
-      </w:pPr>
-      <w:r>
-        <w:rPr>
-          <w:rFonts w:ascii="Consolas" w:eastAsia="Times New Roman" w:hAnsi="Consolas" w:cs="Times New Roman"/>
-          <w:color w:val="CE9178"/>
-          <w:kern w:val="0"/>
-          <w:sz w:val="21"/>
-          <w:szCs w:val="21"/>
-          <w:lang w:eastAsia="nl-NL"/>
+          <w:lang w:val="en-US" w:eastAsia="nl-NL"/>
+          <w14:ligatures w14:val="none"/>
+        </w:rPr>
+      </w:pPr>
+      <w:r>
+        <w:rPr>
+          <w:rFonts w:ascii="Consolas" w:eastAsia="Times New Roman" w:hAnsi="Consolas" w:cs="Times New Roman"/>
+          <w:color w:val="CE9178"/>
+          <w:kern w:val="0"/>
+          <w:sz w:val="21"/>
+          <w:szCs w:val="21"/>
+          <w:lang w:val="en-US" w:eastAsia="nl-NL"/>
           <w14:ligatures w14:val="none"/>
         </w:rPr>
         <w:t>                  ████████████████████████████████████████████                  </w:t>
@@ -2962,18 +3141,18 @@
           <w:kern w:val="0"/>
           <w:sz w:val="21"/>
           <w:szCs w:val="21"/>
-          <w:lang w:eastAsia="nl-NL"/>
-          <w14:ligatures w14:val="none"/>
-        </w:rPr>
-      </w:pPr>
-      <w:r>
-        <w:rPr>
-          <w:rFonts w:ascii="Consolas" w:eastAsia="Times New Roman" w:hAnsi="Consolas" w:cs="Times New Roman"/>
-          <w:color w:val="CE9178"/>
-          <w:kern w:val="0"/>
-          <w:sz w:val="21"/>
-          <w:szCs w:val="21"/>
-          <w:lang w:eastAsia="nl-NL"/>
+          <w:lang w:val="en-US" w:eastAsia="nl-NL"/>
+          <w14:ligatures w14:val="none"/>
+        </w:rPr>
+      </w:pPr>
+      <w:r>
+        <w:rPr>
+          <w:rFonts w:ascii="Consolas" w:eastAsia="Times New Roman" w:hAnsi="Consolas" w:cs="Times New Roman"/>
+          <w:color w:val="CE9178"/>
+          <w:kern w:val="0"/>
+          <w:sz w:val="21"/>
+          <w:szCs w:val="21"/>
+          <w:lang w:val="en-US" w:eastAsia="nl-NL"/>
           <w14:ligatures w14:val="none"/>
         </w:rPr>
         <w:t>                        ██░░░░██  ░░██░░░░██    ██░░░░██                        </w:t>
@@ -2989,18 +3168,18 @@
           <w:kern w:val="0"/>
           <w:sz w:val="21"/>
           <w:szCs w:val="21"/>
-          <w:lang w:eastAsia="nl-NL"/>
-          <w14:ligatures w14:val="none"/>
-        </w:rPr>
-      </w:pPr>
-      <w:r>
-        <w:rPr>
-          <w:rFonts w:ascii="Consolas" w:eastAsia="Times New Roman" w:hAnsi="Consolas" w:cs="Times New Roman"/>
-          <w:color w:val="CE9178"/>
-          <w:kern w:val="0"/>
-          <w:sz w:val="21"/>
-          <w:szCs w:val="21"/>
-          <w:lang w:eastAsia="nl-NL"/>
+          <w:lang w:val="en-US" w:eastAsia="nl-NL"/>
+          <w14:ligatures w14:val="none"/>
+        </w:rPr>
+      </w:pPr>
+      <w:r>
+        <w:rPr>
+          <w:rFonts w:ascii="Consolas" w:eastAsia="Times New Roman" w:hAnsi="Consolas" w:cs="Times New Roman"/>
+          <w:color w:val="CE9178"/>
+          <w:kern w:val="0"/>
+          <w:sz w:val="21"/>
+          <w:szCs w:val="21"/>
+          <w:lang w:val="en-US" w:eastAsia="nl-NL"/>
           <w14:ligatures w14:val="none"/>
         </w:rPr>
         <w:t>                        ██░░██      ░░████      ░░██░░██                        </w:t>
@@ -3016,18 +3195,18 @@
           <w:kern w:val="0"/>
           <w:sz w:val="21"/>
           <w:szCs w:val="21"/>
-          <w:lang w:eastAsia="nl-NL"/>
-          <w14:ligatures w14:val="none"/>
-        </w:rPr>
-      </w:pPr>
-      <w:r>
-        <w:rPr>
-          <w:rFonts w:ascii="Consolas" w:eastAsia="Times New Roman" w:hAnsi="Consolas" w:cs="Times New Roman"/>
-          <w:color w:val="CE9178"/>
-          <w:kern w:val="0"/>
-          <w:sz w:val="21"/>
-          <w:szCs w:val="21"/>
-          <w:lang w:eastAsia="nl-NL"/>
+          <w:lang w:val="en-US" w:eastAsia="nl-NL"/>
+          <w14:ligatures w14:val="none"/>
+        </w:rPr>
+      </w:pPr>
+      <w:r>
+        <w:rPr>
+          <w:rFonts w:ascii="Consolas" w:eastAsia="Times New Roman" w:hAnsi="Consolas" w:cs="Times New Roman"/>
+          <w:color w:val="CE9178"/>
+          <w:kern w:val="0"/>
+          <w:sz w:val="21"/>
+          <w:szCs w:val="21"/>
+          <w:lang w:val="en-US" w:eastAsia="nl-NL"/>
           <w14:ligatures w14:val="none"/>
         </w:rPr>
         <w:t>                        ██░░██▒▒▒▒▒▒        ▒▒▒▒▒▒██░░██                        </w:t>
@@ -3043,18 +3222,18 @@
           <w:kern w:val="0"/>
           <w:sz w:val="21"/>
           <w:szCs w:val="21"/>
-          <w:lang w:eastAsia="nl-NL"/>
-          <w14:ligatures w14:val="none"/>
-        </w:rPr>
-      </w:pPr>
-      <w:r>
-        <w:rPr>
-          <w:rFonts w:ascii="Consolas" w:eastAsia="Times New Roman" w:hAnsi="Consolas" w:cs="Times New Roman"/>
-          <w:color w:val="CE9178"/>
-          <w:kern w:val="0"/>
-          <w:sz w:val="21"/>
-          <w:szCs w:val="21"/>
-          <w:lang w:eastAsia="nl-NL"/>
+          <w:lang w:val="en-US" w:eastAsia="nl-NL"/>
+          <w14:ligatures w14:val="none"/>
+        </w:rPr>
+      </w:pPr>
+      <w:r>
+        <w:rPr>
+          <w:rFonts w:ascii="Consolas" w:eastAsia="Times New Roman" w:hAnsi="Consolas" w:cs="Times New Roman"/>
+          <w:color w:val="CE9178"/>
+          <w:kern w:val="0"/>
+          <w:sz w:val="21"/>
+          <w:szCs w:val="21"/>
+          <w:lang w:val="en-US" w:eastAsia="nl-NL"/>
           <w14:ligatures w14:val="none"/>
         </w:rPr>
         <w:t>                        ██░░██░░  ▓▓          ▓▓░░██░░██                        </w:t>
@@ -3070,18 +3249,18 @@
           <w:kern w:val="0"/>
           <w:sz w:val="21"/>
           <w:szCs w:val="21"/>
-          <w:lang w:eastAsia="nl-NL"/>
-          <w14:ligatures w14:val="none"/>
-        </w:rPr>
-      </w:pPr>
-      <w:r>
-        <w:rPr>
-          <w:rFonts w:ascii="Consolas" w:eastAsia="Times New Roman" w:hAnsi="Consolas" w:cs="Times New Roman"/>
-          <w:color w:val="CE9178"/>
-          <w:kern w:val="0"/>
-          <w:sz w:val="21"/>
-          <w:szCs w:val="21"/>
-          <w:lang w:eastAsia="nl-NL"/>
+          <w:lang w:val="en-US" w:eastAsia="nl-NL"/>
+          <w14:ligatures w14:val="none"/>
+        </w:rPr>
+      </w:pPr>
+      <w:r>
+        <w:rPr>
+          <w:rFonts w:ascii="Consolas" w:eastAsia="Times New Roman" w:hAnsi="Consolas" w:cs="Times New Roman"/>
+          <w:color w:val="CE9178"/>
+          <w:kern w:val="0"/>
+          <w:sz w:val="21"/>
+          <w:szCs w:val="21"/>
+          <w:lang w:val="en-US" w:eastAsia="nl-NL"/>
           <w14:ligatures w14:val="none"/>
         </w:rPr>
         <w:t>                        ██░░██  ▓▓▓▓        ▓▓▓▓  ██░░██                        </w:t>
@@ -3097,18 +3276,18 @@
           <w:kern w:val="0"/>
           <w:sz w:val="21"/>
           <w:szCs w:val="21"/>
-          <w:lang w:eastAsia="nl-NL"/>
-          <w14:ligatures w14:val="none"/>
-        </w:rPr>
-      </w:pPr>
-      <w:r>
-        <w:rPr>
-          <w:rFonts w:ascii="Consolas" w:eastAsia="Times New Roman" w:hAnsi="Consolas" w:cs="Times New Roman"/>
-          <w:color w:val="CE9178"/>
-          <w:kern w:val="0"/>
-          <w:sz w:val="21"/>
-          <w:szCs w:val="21"/>
-          <w:lang w:eastAsia="nl-NL"/>
+          <w:lang w:val="en-US" w:eastAsia="nl-NL"/>
+          <w14:ligatures w14:val="none"/>
+        </w:rPr>
+      </w:pPr>
+      <w:r>
+        <w:rPr>
+          <w:rFonts w:ascii="Consolas" w:eastAsia="Times New Roman" w:hAnsi="Consolas" w:cs="Times New Roman"/>
+          <w:color w:val="CE9178"/>
+          <w:kern w:val="0"/>
+          <w:sz w:val="21"/>
+          <w:szCs w:val="21"/>
+          <w:lang w:val="en-US" w:eastAsia="nl-NL"/>
           <w14:ligatures w14:val="none"/>
         </w:rPr>
         <w:t>                        ██░░██                    ██░░██                        </w:t>
@@ -3124,18 +3303,18 @@
           <w:kern w:val="0"/>
           <w:sz w:val="21"/>
           <w:szCs w:val="21"/>
-          <w:lang w:eastAsia="nl-NL"/>
-          <w14:ligatures w14:val="none"/>
-        </w:rPr>
-      </w:pPr>
-      <w:r>
-        <w:rPr>
-          <w:rFonts w:ascii="Consolas" w:eastAsia="Times New Roman" w:hAnsi="Consolas" w:cs="Times New Roman"/>
-          <w:color w:val="CE9178"/>
-          <w:kern w:val="0"/>
-          <w:sz w:val="21"/>
-          <w:szCs w:val="21"/>
-          <w:lang w:eastAsia="nl-NL"/>
+          <w:lang w:val="en-US" w:eastAsia="nl-NL"/>
+          <w14:ligatures w14:val="none"/>
+        </w:rPr>
+      </w:pPr>
+      <w:r>
+        <w:rPr>
+          <w:rFonts w:ascii="Consolas" w:eastAsia="Times New Roman" w:hAnsi="Consolas" w:cs="Times New Roman"/>
+          <w:color w:val="CE9178"/>
+          <w:kern w:val="0"/>
+          <w:sz w:val="21"/>
+          <w:szCs w:val="21"/>
+          <w:lang w:val="en-US" w:eastAsia="nl-NL"/>
           <w14:ligatures w14:val="none"/>
         </w:rPr>
         <w:t>                      ▓▓░░░░██      ▒▒░░  ▒▒      ██░░░░▓▓                      </w:t>
@@ -3151,18 +3330,18 @@
           <w:kern w:val="0"/>
           <w:sz w:val="21"/>
           <w:szCs w:val="21"/>
-          <w:lang w:eastAsia="nl-NL"/>
-          <w14:ligatures w14:val="none"/>
-        </w:rPr>
-      </w:pPr>
-      <w:r>
-        <w:rPr>
-          <w:rFonts w:ascii="Consolas" w:eastAsia="Times New Roman" w:hAnsi="Consolas" w:cs="Times New Roman"/>
-          <w:color w:val="CE9178"/>
-          <w:kern w:val="0"/>
-          <w:sz w:val="21"/>
-          <w:szCs w:val="21"/>
-          <w:lang w:eastAsia="nl-NL"/>
+          <w:lang w:val="en-US" w:eastAsia="nl-NL"/>
+          <w14:ligatures w14:val="none"/>
+        </w:rPr>
+      </w:pPr>
+      <w:r>
+        <w:rPr>
+          <w:rFonts w:ascii="Consolas" w:eastAsia="Times New Roman" w:hAnsi="Consolas" w:cs="Times New Roman"/>
+          <w:color w:val="CE9178"/>
+          <w:kern w:val="0"/>
+          <w:sz w:val="21"/>
+          <w:szCs w:val="21"/>
+          <w:lang w:val="en-US" w:eastAsia="nl-NL"/>
           <w14:ligatures w14:val="none"/>
         </w:rPr>
         <w:t>                      ██░░░░██      ▒▒▒▒▒▒▒▒      ██░░░░██                      </w:t>
@@ -3178,18 +3357,18 @@
           <w:kern w:val="0"/>
           <w:sz w:val="21"/>
           <w:szCs w:val="21"/>
-          <w:lang w:eastAsia="nl-NL"/>
-          <w14:ligatures w14:val="none"/>
-        </w:rPr>
-      </w:pPr>
-      <w:r>
-        <w:rPr>
-          <w:rFonts w:ascii="Consolas" w:eastAsia="Times New Roman" w:hAnsi="Consolas" w:cs="Times New Roman"/>
-          <w:color w:val="CE9178"/>
-          <w:kern w:val="0"/>
-          <w:sz w:val="21"/>
-          <w:szCs w:val="21"/>
-          <w:lang w:eastAsia="nl-NL"/>
+          <w:lang w:val="en-US" w:eastAsia="nl-NL"/>
+          <w14:ligatures w14:val="none"/>
+        </w:rPr>
+      </w:pPr>
+      <w:r>
+        <w:rPr>
+          <w:rFonts w:ascii="Consolas" w:eastAsia="Times New Roman" w:hAnsi="Consolas" w:cs="Times New Roman"/>
+          <w:color w:val="CE9178"/>
+          <w:kern w:val="0"/>
+          <w:sz w:val="21"/>
+          <w:szCs w:val="21"/>
+          <w:lang w:val="en-US" w:eastAsia="nl-NL"/>
           <w14:ligatures w14:val="none"/>
         </w:rPr>
         <w:t>                      ██░░░░░░██    ▒▒▒▒▒▒▒▒    ██░░░░░░▓▓                      </w:t>
@@ -3205,18 +3384,18 @@
           <w:kern w:val="0"/>
           <w:sz w:val="21"/>
           <w:szCs w:val="21"/>
-          <w:lang w:eastAsia="nl-NL"/>
-          <w14:ligatures w14:val="none"/>
-        </w:rPr>
-      </w:pPr>
-      <w:r>
-        <w:rPr>
-          <w:rFonts w:ascii="Consolas" w:eastAsia="Times New Roman" w:hAnsi="Consolas" w:cs="Times New Roman"/>
-          <w:color w:val="CE9178"/>
-          <w:kern w:val="0"/>
-          <w:sz w:val="21"/>
-          <w:szCs w:val="21"/>
-          <w:lang w:eastAsia="nl-NL"/>
+          <w:lang w:val="en-US" w:eastAsia="nl-NL"/>
+          <w14:ligatures w14:val="none"/>
+        </w:rPr>
+      </w:pPr>
+      <w:r>
+        <w:rPr>
+          <w:rFonts w:ascii="Consolas" w:eastAsia="Times New Roman" w:hAnsi="Consolas" w:cs="Times New Roman"/>
+          <w:color w:val="CE9178"/>
+          <w:kern w:val="0"/>
+          <w:sz w:val="21"/>
+          <w:szCs w:val="21"/>
+          <w:lang w:val="en-US" w:eastAsia="nl-NL"/>
           <w14:ligatures w14:val="none"/>
         </w:rPr>
         <w:t>                      ██░░░░░░██▓▓██████▓▓██▓▓████░░░░░░██                      </w:t>
@@ -3232,18 +3411,18 @@
           <w:kern w:val="0"/>
           <w:sz w:val="21"/>
           <w:szCs w:val="21"/>
-          <w:lang w:eastAsia="nl-NL"/>
-          <w14:ligatures w14:val="none"/>
-        </w:rPr>
-      </w:pPr>
-      <w:r>
-        <w:rPr>
-          <w:rFonts w:ascii="Consolas" w:eastAsia="Times New Roman" w:hAnsi="Consolas" w:cs="Times New Roman"/>
-          <w:color w:val="CE9178"/>
-          <w:kern w:val="0"/>
-          <w:sz w:val="21"/>
-          <w:szCs w:val="21"/>
-          <w:lang w:eastAsia="nl-NL"/>
+          <w:lang w:val="en-US" w:eastAsia="nl-NL"/>
+          <w14:ligatures w14:val="none"/>
+        </w:rPr>
+      </w:pPr>
+      <w:r>
+        <w:rPr>
+          <w:rFonts w:ascii="Consolas" w:eastAsia="Times New Roman" w:hAnsi="Consolas" w:cs="Times New Roman"/>
+          <w:color w:val="CE9178"/>
+          <w:kern w:val="0"/>
+          <w:sz w:val="21"/>
+          <w:szCs w:val="21"/>
+          <w:lang w:val="en-US" w:eastAsia="nl-NL"/>
           <w14:ligatures w14:val="none"/>
         </w:rPr>
         <w:t>                      ██░░░░▓▓▓▓░░▓▓▓▓▓▓▓▓▓▓▓▓░░▓▓▓▓░░░░██                      </w:t>
@@ -3259,18 +3438,18 @@
           <w:kern w:val="0"/>
           <w:sz w:val="21"/>
           <w:szCs w:val="21"/>
-          <w:lang w:eastAsia="nl-NL"/>
-          <w14:ligatures w14:val="none"/>
-        </w:rPr>
-      </w:pPr>
-      <w:r>
-        <w:rPr>
-          <w:rFonts w:ascii="Consolas" w:eastAsia="Times New Roman" w:hAnsi="Consolas" w:cs="Times New Roman"/>
-          <w:color w:val="CE9178"/>
-          <w:kern w:val="0"/>
-          <w:sz w:val="21"/>
-          <w:szCs w:val="21"/>
-          <w:lang w:eastAsia="nl-NL"/>
+          <w:lang w:val="en-US" w:eastAsia="nl-NL"/>
+          <w14:ligatures w14:val="none"/>
+        </w:rPr>
+      </w:pPr>
+      <w:r>
+        <w:rPr>
+          <w:rFonts w:ascii="Consolas" w:eastAsia="Times New Roman" w:hAnsi="Consolas" w:cs="Times New Roman"/>
+          <w:color w:val="CE9178"/>
+          <w:kern w:val="0"/>
+          <w:sz w:val="21"/>
+          <w:szCs w:val="21"/>
+          <w:lang w:val="en-US" w:eastAsia="nl-NL"/>
           <w14:ligatures w14:val="none"/>
         </w:rPr>
         <w:t>                      ██░░░░██▓▓▓▓░░▓▓▒▒▒▒▓▓░░▓▓▓▓██░░░░██                      </w:t>
@@ -3286,18 +3465,18 @@
           <w:kern w:val="0"/>
           <w:sz w:val="21"/>
           <w:szCs w:val="21"/>
-          <w:lang w:eastAsia="nl-NL"/>
-          <w14:ligatures w14:val="none"/>
-        </w:rPr>
-      </w:pPr>
-      <w:r>
-        <w:rPr>
-          <w:rFonts w:ascii="Consolas" w:eastAsia="Times New Roman" w:hAnsi="Consolas" w:cs="Times New Roman"/>
-          <w:color w:val="CE9178"/>
-          <w:kern w:val="0"/>
-          <w:sz w:val="21"/>
-          <w:szCs w:val="21"/>
-          <w:lang w:eastAsia="nl-NL"/>
+          <w:lang w:val="en-US" w:eastAsia="nl-NL"/>
+          <w14:ligatures w14:val="none"/>
+        </w:rPr>
+      </w:pPr>
+      <w:r>
+        <w:rPr>
+          <w:rFonts w:ascii="Consolas" w:eastAsia="Times New Roman" w:hAnsi="Consolas" w:cs="Times New Roman"/>
+          <w:color w:val="CE9178"/>
+          <w:kern w:val="0"/>
+          <w:sz w:val="21"/>
+          <w:szCs w:val="21"/>
+          <w:lang w:val="en-US" w:eastAsia="nl-NL"/>
           <w14:ligatures w14:val="none"/>
         </w:rPr>
         <w:t>                      ██░░░░██▓▓▓▓▒▒▒▒░░░░▒▒▒▒▓▓▓▓██░░░░██                      </w:t>
@@ -3313,18 +3492,18 @@
           <w:kern w:val="0"/>
           <w:sz w:val="21"/>
           <w:szCs w:val="21"/>
-          <w:lang w:eastAsia="nl-NL"/>
-          <w14:ligatures w14:val="none"/>
-        </w:rPr>
-      </w:pPr>
-      <w:r>
-        <w:rPr>
-          <w:rFonts w:ascii="Consolas" w:eastAsia="Times New Roman" w:hAnsi="Consolas" w:cs="Times New Roman"/>
-          <w:color w:val="CE9178"/>
-          <w:kern w:val="0"/>
-          <w:sz w:val="21"/>
-          <w:szCs w:val="21"/>
-          <w:lang w:eastAsia="nl-NL"/>
+          <w:lang w:val="en-US" w:eastAsia="nl-NL"/>
+          <w14:ligatures w14:val="none"/>
+        </w:rPr>
+      </w:pPr>
+      <w:r>
+        <w:rPr>
+          <w:rFonts w:ascii="Consolas" w:eastAsia="Times New Roman" w:hAnsi="Consolas" w:cs="Times New Roman"/>
+          <w:color w:val="CE9178"/>
+          <w:kern w:val="0"/>
+          <w:sz w:val="21"/>
+          <w:szCs w:val="21"/>
+          <w:lang w:val="en-US" w:eastAsia="nl-NL"/>
           <w14:ligatures w14:val="none"/>
         </w:rPr>
         <w:t>                        ██░░██▓▓▓▓▓▓▒▒    ▒▒▓▓▓▓▓▓██░░▓▓                        </w:t>
@@ -3340,18 +3519,18 @@
           <w:kern w:val="0"/>
           <w:sz w:val="21"/>
           <w:szCs w:val="21"/>
-          <w:lang w:eastAsia="nl-NL"/>
-          <w14:ligatures w14:val="none"/>
-        </w:rPr>
-      </w:pPr>
-      <w:r>
-        <w:rPr>
-          <w:rFonts w:ascii="Consolas" w:eastAsia="Times New Roman" w:hAnsi="Consolas" w:cs="Times New Roman"/>
-          <w:color w:val="CE9178"/>
-          <w:kern w:val="0"/>
-          <w:sz w:val="21"/>
-          <w:szCs w:val="21"/>
-          <w:lang w:eastAsia="nl-NL"/>
+          <w:lang w:val="en-US" w:eastAsia="nl-NL"/>
+          <w14:ligatures w14:val="none"/>
+        </w:rPr>
+      </w:pPr>
+      <w:r>
+        <w:rPr>
+          <w:rFonts w:ascii="Consolas" w:eastAsia="Times New Roman" w:hAnsi="Consolas" w:cs="Times New Roman"/>
+          <w:color w:val="CE9178"/>
+          <w:kern w:val="0"/>
+          <w:sz w:val="21"/>
+          <w:szCs w:val="21"/>
+          <w:lang w:val="en-US" w:eastAsia="nl-NL"/>
           <w14:ligatures w14:val="none"/>
         </w:rPr>
         <w:t>                          ████▓▓▓▓▒▒▓▓▒▒▒▒▓▓▓▓▓▓▓▓████                          </w:t>
@@ -3367,18 +3546,18 @@
           <w:kern w:val="0"/>
           <w:sz w:val="21"/>
           <w:szCs w:val="21"/>
-          <w:lang w:eastAsia="nl-NL"/>
-          <w14:ligatures w14:val="none"/>
-        </w:rPr>
-      </w:pPr>
-      <w:r>
-        <w:rPr>
-          <w:rFonts w:ascii="Consolas" w:eastAsia="Times New Roman" w:hAnsi="Consolas" w:cs="Times New Roman"/>
-          <w:color w:val="CE9178"/>
-          <w:kern w:val="0"/>
-          <w:sz w:val="21"/>
-          <w:szCs w:val="21"/>
-          <w:lang w:eastAsia="nl-NL"/>
+          <w:lang w:val="en-US" w:eastAsia="nl-NL"/>
+          <w14:ligatures w14:val="none"/>
+        </w:rPr>
+      </w:pPr>
+      <w:r>
+        <w:rPr>
+          <w:rFonts w:ascii="Consolas" w:eastAsia="Times New Roman" w:hAnsi="Consolas" w:cs="Times New Roman"/>
+          <w:color w:val="CE9178"/>
+          <w:kern w:val="0"/>
+          <w:sz w:val="21"/>
+          <w:szCs w:val="21"/>
+          <w:lang w:val="en-US" w:eastAsia="nl-NL"/>
           <w14:ligatures w14:val="none"/>
         </w:rPr>
         <w:t>                            ██▓▓▓▓▓▓▓▓▓▓▓▓▓▓▓▓▓▓▓▓██                            </w:t>
@@ -3394,18 +3573,18 @@
           <w:kern w:val="0"/>
           <w:sz w:val="21"/>
           <w:szCs w:val="21"/>
-          <w:lang w:eastAsia="nl-NL"/>
-          <w14:ligatures w14:val="none"/>
-        </w:rPr>
-      </w:pPr>
-      <w:r>
-        <w:rPr>
-          <w:rFonts w:ascii="Consolas" w:eastAsia="Times New Roman" w:hAnsi="Consolas" w:cs="Times New Roman"/>
-          <w:color w:val="CE9178"/>
-          <w:kern w:val="0"/>
-          <w:sz w:val="21"/>
-          <w:szCs w:val="21"/>
-          <w:lang w:eastAsia="nl-NL"/>
+          <w:lang w:val="en-US" w:eastAsia="nl-NL"/>
+          <w14:ligatures w14:val="none"/>
+        </w:rPr>
+      </w:pPr>
+      <w:r>
+        <w:rPr>
+          <w:rFonts w:ascii="Consolas" w:eastAsia="Times New Roman" w:hAnsi="Consolas" w:cs="Times New Roman"/>
+          <w:color w:val="CE9178"/>
+          <w:kern w:val="0"/>
+          <w:sz w:val="21"/>
+          <w:szCs w:val="21"/>
+          <w:lang w:val="en-US" w:eastAsia="nl-NL"/>
           <w14:ligatures w14:val="none"/>
         </w:rPr>
         <w:lastRenderedPageBreak/>
@@ -3422,18 +3601,18 @@
           <w:kern w:val="0"/>
           <w:sz w:val="21"/>
           <w:szCs w:val="21"/>
-          <w:lang w:eastAsia="nl-NL"/>
-          <w14:ligatures w14:val="none"/>
-        </w:rPr>
-      </w:pPr>
-      <w:r>
-        <w:rPr>
-          <w:rFonts w:ascii="Consolas" w:eastAsia="Times New Roman" w:hAnsi="Consolas" w:cs="Times New Roman"/>
-          <w:color w:val="CE9178"/>
-          <w:kern w:val="0"/>
-          <w:sz w:val="21"/>
-          <w:szCs w:val="21"/>
-          <w:lang w:eastAsia="nl-NL"/>
+          <w:lang w:val="en-US" w:eastAsia="nl-NL"/>
+          <w14:ligatures w14:val="none"/>
+        </w:rPr>
+      </w:pPr>
+      <w:r>
+        <w:rPr>
+          <w:rFonts w:ascii="Consolas" w:eastAsia="Times New Roman" w:hAnsi="Consolas" w:cs="Times New Roman"/>
+          <w:color w:val="CE9178"/>
+          <w:kern w:val="0"/>
+          <w:sz w:val="21"/>
+          <w:szCs w:val="21"/>
+          <w:lang w:val="en-US" w:eastAsia="nl-NL"/>
           <w14:ligatures w14:val="none"/>
         </w:rPr>
         <w:t>                            ██▓▓▓▓▓▓▓▓▓▓▒▒▓▓▓▓▓▓▓▓██                            </w:t>
@@ -3449,18 +3628,18 @@
           <w:kern w:val="0"/>
           <w:sz w:val="21"/>
           <w:szCs w:val="21"/>
-          <w:lang w:eastAsia="nl-NL"/>
-          <w14:ligatures w14:val="none"/>
-        </w:rPr>
-      </w:pPr>
-      <w:r>
-        <w:rPr>
-          <w:rFonts w:ascii="Consolas" w:eastAsia="Times New Roman" w:hAnsi="Consolas" w:cs="Times New Roman"/>
-          <w:color w:val="CE9178"/>
-          <w:kern w:val="0"/>
-          <w:sz w:val="21"/>
-          <w:szCs w:val="21"/>
-          <w:lang w:eastAsia="nl-NL"/>
+          <w:lang w:val="en-US" w:eastAsia="nl-NL"/>
+          <w14:ligatures w14:val="none"/>
+        </w:rPr>
+      </w:pPr>
+      <w:r>
+        <w:rPr>
+          <w:rFonts w:ascii="Consolas" w:eastAsia="Times New Roman" w:hAnsi="Consolas" w:cs="Times New Roman"/>
+          <w:color w:val="CE9178"/>
+          <w:kern w:val="0"/>
+          <w:sz w:val="21"/>
+          <w:szCs w:val="21"/>
+          <w:lang w:val="en-US" w:eastAsia="nl-NL"/>
           <w14:ligatures w14:val="none"/>
         </w:rPr>
         <w:t>                            ██▓▓▓▓▓▓▓▓▓▓▓▓▓▓▓▓▓▓▓▓██                            </w:t>
@@ -3476,18 +3655,18 @@
           <w:kern w:val="0"/>
           <w:sz w:val="21"/>
           <w:szCs w:val="21"/>
-          <w:lang w:eastAsia="nl-NL"/>
-          <w14:ligatures w14:val="none"/>
-        </w:rPr>
-      </w:pPr>
-      <w:r>
-        <w:rPr>
-          <w:rFonts w:ascii="Consolas" w:eastAsia="Times New Roman" w:hAnsi="Consolas" w:cs="Times New Roman"/>
-          <w:color w:val="CE9178"/>
-          <w:kern w:val="0"/>
-          <w:sz w:val="21"/>
-          <w:szCs w:val="21"/>
-          <w:lang w:eastAsia="nl-NL"/>
+          <w:lang w:val="en-US" w:eastAsia="nl-NL"/>
+          <w14:ligatures w14:val="none"/>
+        </w:rPr>
+      </w:pPr>
+      <w:r>
+        <w:rPr>
+          <w:rFonts w:ascii="Consolas" w:eastAsia="Times New Roman" w:hAnsi="Consolas" w:cs="Times New Roman"/>
+          <w:color w:val="CE9178"/>
+          <w:kern w:val="0"/>
+          <w:sz w:val="21"/>
+          <w:szCs w:val="21"/>
+          <w:lang w:val="en-US" w:eastAsia="nl-NL"/>
           <w14:ligatures w14:val="none"/>
         </w:rPr>
         <w:t>                            ██▓▓▓▓▓▓▓▓▓▓▓▓▓▓▒▒▓▓▓▓██                            </w:t>
@@ -3503,18 +3682,18 @@
           <w:kern w:val="0"/>
           <w:sz w:val="21"/>
           <w:szCs w:val="21"/>
-          <w:lang w:eastAsia="nl-NL"/>
-          <w14:ligatures w14:val="none"/>
-        </w:rPr>
-      </w:pPr>
-      <w:r>
-        <w:rPr>
-          <w:rFonts w:ascii="Consolas" w:eastAsia="Times New Roman" w:hAnsi="Consolas" w:cs="Times New Roman"/>
-          <w:color w:val="CE9178"/>
-          <w:kern w:val="0"/>
-          <w:sz w:val="21"/>
-          <w:szCs w:val="21"/>
-          <w:lang w:eastAsia="nl-NL"/>
+          <w:lang w:val="en-US" w:eastAsia="nl-NL"/>
+          <w14:ligatures w14:val="none"/>
+        </w:rPr>
+      </w:pPr>
+      <w:r>
+        <w:rPr>
+          <w:rFonts w:ascii="Consolas" w:eastAsia="Times New Roman" w:hAnsi="Consolas" w:cs="Times New Roman"/>
+          <w:color w:val="CE9178"/>
+          <w:kern w:val="0"/>
+          <w:sz w:val="21"/>
+          <w:szCs w:val="21"/>
+          <w:lang w:val="en-US" w:eastAsia="nl-NL"/>
           <w14:ligatures w14:val="none"/>
         </w:rPr>
         <w:t>                          ██▓▓▓▓▓▓▓▓▓▓▓▓▓▓▓▓▓▓▓▓▓▓▓▓██                          </w:t>
@@ -3530,18 +3709,18 @@
           <w:kern w:val="0"/>
           <w:sz w:val="21"/>
           <w:szCs w:val="21"/>
-          <w:lang w:eastAsia="nl-NL"/>
-          <w14:ligatures w14:val="none"/>
-        </w:rPr>
-      </w:pPr>
-      <w:r>
-        <w:rPr>
-          <w:rFonts w:ascii="Consolas" w:eastAsia="Times New Roman" w:hAnsi="Consolas" w:cs="Times New Roman"/>
-          <w:color w:val="CE9178"/>
-          <w:kern w:val="0"/>
-          <w:sz w:val="21"/>
-          <w:szCs w:val="21"/>
-          <w:lang w:eastAsia="nl-NL"/>
+          <w:lang w:val="en-US" w:eastAsia="nl-NL"/>
+          <w14:ligatures w14:val="none"/>
+        </w:rPr>
+      </w:pPr>
+      <w:r>
+        <w:rPr>
+          <w:rFonts w:ascii="Consolas" w:eastAsia="Times New Roman" w:hAnsi="Consolas" w:cs="Times New Roman"/>
+          <w:color w:val="CE9178"/>
+          <w:kern w:val="0"/>
+          <w:sz w:val="21"/>
+          <w:szCs w:val="21"/>
+          <w:lang w:val="en-US" w:eastAsia="nl-NL"/>
           <w14:ligatures w14:val="none"/>
         </w:rPr>
         <w:t>                          ██▓▓▓▓▓▓▓▓▓▓▓▓▓▓▓▓▓▓▓▓▓▓▓▓██                          </w:t>
@@ -3557,18 +3736,18 @@
           <w:kern w:val="0"/>
           <w:sz w:val="21"/>
           <w:szCs w:val="21"/>
-          <w:lang w:eastAsia="nl-NL"/>
-          <w14:ligatures w14:val="none"/>
-        </w:rPr>
-      </w:pPr>
-      <w:r>
-        <w:rPr>
-          <w:rFonts w:ascii="Consolas" w:eastAsia="Times New Roman" w:hAnsi="Consolas" w:cs="Times New Roman"/>
-          <w:color w:val="CE9178"/>
-          <w:kern w:val="0"/>
-          <w:sz w:val="21"/>
-          <w:szCs w:val="21"/>
-          <w:lang w:eastAsia="nl-NL"/>
+          <w:lang w:val="en-US" w:eastAsia="nl-NL"/>
+          <w14:ligatures w14:val="none"/>
+        </w:rPr>
+      </w:pPr>
+      <w:r>
+        <w:rPr>
+          <w:rFonts w:ascii="Consolas" w:eastAsia="Times New Roman" w:hAnsi="Consolas" w:cs="Times New Roman"/>
+          <w:color w:val="CE9178"/>
+          <w:kern w:val="0"/>
+          <w:sz w:val="21"/>
+          <w:szCs w:val="21"/>
+          <w:lang w:val="en-US" w:eastAsia="nl-NL"/>
           <w14:ligatures w14:val="none"/>
         </w:rPr>
         <w:t>                          ██▒▒▓▓▓▓▓▓▓▓▓▓▓▓▓▓▓▓▓▓▓▓▓▓██                          </w:t>
@@ -3584,18 +3763,18 @@
           <w:kern w:val="0"/>
           <w:sz w:val="21"/>
           <w:szCs w:val="21"/>
-          <w:lang w:eastAsia="nl-NL"/>
-          <w14:ligatures w14:val="none"/>
-        </w:rPr>
-      </w:pPr>
-      <w:r>
-        <w:rPr>
-          <w:rFonts w:ascii="Consolas" w:eastAsia="Times New Roman" w:hAnsi="Consolas" w:cs="Times New Roman"/>
-          <w:color w:val="CE9178"/>
-          <w:kern w:val="0"/>
-          <w:sz w:val="21"/>
-          <w:szCs w:val="21"/>
-          <w:lang w:eastAsia="nl-NL"/>
+          <w:lang w:val="en-US" w:eastAsia="nl-NL"/>
+          <w14:ligatures w14:val="none"/>
+        </w:rPr>
+      </w:pPr>
+      <w:r>
+        <w:rPr>
+          <w:rFonts w:ascii="Consolas" w:eastAsia="Times New Roman" w:hAnsi="Consolas" w:cs="Times New Roman"/>
+          <w:color w:val="CE9178"/>
+          <w:kern w:val="0"/>
+          <w:sz w:val="21"/>
+          <w:szCs w:val="21"/>
+          <w:lang w:val="en-US" w:eastAsia="nl-NL"/>
           <w14:ligatures w14:val="none"/>
         </w:rPr>
         <w:t>                          ██▓▓▓▓▓▓▓▓▓▓▓▓▓▓▓▓▓▓▓▓▓▓▒▒▓▓                          </w:t>
@@ -3611,18 +3790,18 @@
           <w:kern w:val="0"/>
           <w:sz w:val="21"/>
           <w:szCs w:val="21"/>
-          <w:lang w:eastAsia="nl-NL"/>
-          <w14:ligatures w14:val="none"/>
-        </w:rPr>
-      </w:pPr>
-      <w:r>
-        <w:rPr>
-          <w:rFonts w:ascii="Consolas" w:eastAsia="Times New Roman" w:hAnsi="Consolas" w:cs="Times New Roman"/>
-          <w:color w:val="CE9178"/>
-          <w:kern w:val="0"/>
-          <w:sz w:val="21"/>
-          <w:szCs w:val="21"/>
-          <w:lang w:eastAsia="nl-NL"/>
+          <w:lang w:val="en-US" w:eastAsia="nl-NL"/>
+          <w14:ligatures w14:val="none"/>
+        </w:rPr>
+      </w:pPr>
+      <w:r>
+        <w:rPr>
+          <w:rFonts w:ascii="Consolas" w:eastAsia="Times New Roman" w:hAnsi="Consolas" w:cs="Times New Roman"/>
+          <w:color w:val="CE9178"/>
+          <w:kern w:val="0"/>
+          <w:sz w:val="21"/>
+          <w:szCs w:val="21"/>
+          <w:lang w:val="en-US" w:eastAsia="nl-NL"/>
           <w14:ligatures w14:val="none"/>
         </w:rPr>
         <w:t>                          ██▓▓▓▓▓▓▓▓▓▓▓▓▓▓▓▓▓▓▓▓▓▓▒▒██                          </w:t>
@@ -3638,18 +3817,18 @@
           <w:kern w:val="0"/>
           <w:sz w:val="21"/>
           <w:szCs w:val="21"/>
-          <w:lang w:eastAsia="nl-NL"/>
-          <w14:ligatures w14:val="none"/>
-        </w:rPr>
-      </w:pPr>
-      <w:r>
-        <w:rPr>
-          <w:rFonts w:ascii="Consolas" w:eastAsia="Times New Roman" w:hAnsi="Consolas" w:cs="Times New Roman"/>
-          <w:color w:val="CE9178"/>
-          <w:kern w:val="0"/>
-          <w:sz w:val="21"/>
-          <w:szCs w:val="21"/>
-          <w:lang w:eastAsia="nl-NL"/>
+          <w:lang w:val="en-US" w:eastAsia="nl-NL"/>
+          <w14:ligatures w14:val="none"/>
+        </w:rPr>
+      </w:pPr>
+      <w:r>
+        <w:rPr>
+          <w:rFonts w:ascii="Consolas" w:eastAsia="Times New Roman" w:hAnsi="Consolas" w:cs="Times New Roman"/>
+          <w:color w:val="CE9178"/>
+          <w:kern w:val="0"/>
+          <w:sz w:val="21"/>
+          <w:szCs w:val="21"/>
+          <w:lang w:val="en-US" w:eastAsia="nl-NL"/>
           <w14:ligatures w14:val="none"/>
         </w:rPr>
         <w:t>                        ██▓▓▓▓▓▓▓▓▓▓▓▓▓▓▓▓▓▓▓▓▓▓▓▓▓▓▓▓██                        </w:t>
@@ -3665,18 +3844,18 @@
           <w:kern w:val="0"/>
           <w:sz w:val="21"/>
           <w:szCs w:val="21"/>
-          <w:lang w:eastAsia="nl-NL"/>
-          <w14:ligatures w14:val="none"/>
-        </w:rPr>
-      </w:pPr>
-      <w:r>
-        <w:rPr>
-          <w:rFonts w:ascii="Consolas" w:eastAsia="Times New Roman" w:hAnsi="Consolas" w:cs="Times New Roman"/>
-          <w:color w:val="CE9178"/>
-          <w:kern w:val="0"/>
-          <w:sz w:val="21"/>
-          <w:szCs w:val="21"/>
-          <w:lang w:eastAsia="nl-NL"/>
+          <w:lang w:val="en-US" w:eastAsia="nl-NL"/>
+          <w14:ligatures w14:val="none"/>
+        </w:rPr>
+      </w:pPr>
+      <w:r>
+        <w:rPr>
+          <w:rFonts w:ascii="Consolas" w:eastAsia="Times New Roman" w:hAnsi="Consolas" w:cs="Times New Roman"/>
+          <w:color w:val="CE9178"/>
+          <w:kern w:val="0"/>
+          <w:sz w:val="21"/>
+          <w:szCs w:val="21"/>
+          <w:lang w:val="en-US" w:eastAsia="nl-NL"/>
           <w14:ligatures w14:val="none"/>
         </w:rPr>
         <w:t>                        ████████████████████████████████                        </w:t>
@@ -3692,18 +3871,18 @@
           <w:kern w:val="0"/>
           <w:sz w:val="21"/>
           <w:szCs w:val="21"/>
-          <w:lang w:eastAsia="nl-NL"/>
-          <w14:ligatures w14:val="none"/>
-        </w:rPr>
-      </w:pPr>
-      <w:r>
-        <w:rPr>
-          <w:rFonts w:ascii="Consolas" w:eastAsia="Times New Roman" w:hAnsi="Consolas" w:cs="Times New Roman"/>
-          <w:color w:val="CE9178"/>
-          <w:kern w:val="0"/>
-          <w:sz w:val="21"/>
-          <w:szCs w:val="21"/>
-          <w:lang w:eastAsia="nl-NL"/>
+          <w:lang w:val="en-US" w:eastAsia="nl-NL"/>
+          <w14:ligatures w14:val="none"/>
+        </w:rPr>
+      </w:pPr>
+      <w:r>
+        <w:rPr>
+          <w:rFonts w:ascii="Consolas" w:eastAsia="Times New Roman" w:hAnsi="Consolas" w:cs="Times New Roman"/>
+          <w:color w:val="CE9178"/>
+          <w:kern w:val="0"/>
+          <w:sz w:val="21"/>
+          <w:szCs w:val="21"/>
+          <w:lang w:val="en-US" w:eastAsia="nl-NL"/>
           <w14:ligatures w14:val="none"/>
         </w:rPr>
         <w:t>"""</w:t>
@@ -3715,10 +3894,337 @@
           <w:kern w:val="0"/>
           <w:sz w:val="21"/>
           <w:szCs w:val="21"/>
-          <w:lang w:eastAsia="nl-NL"/>
+          <w:lang w:val="en-US" w:eastAsia="nl-NL"/>
           <w14:ligatures w14:val="none"/>
         </w:rPr>
         <w:t>)</w:t>
+      </w:r>
+    </w:p>
+    <w:p>
+      <w:pPr>
+        <w:rPr>
+          <w:lang w:val="en-US"/>
+        </w:rPr>
+      </w:pPr>
+    </w:p>
+    <w:p>
+      <w:pPr>
+        <w:rPr>
+          <w:lang w:val="en-US"/>
+        </w:rPr>
+      </w:pPr>
+    </w:p>
+    <w:p>
+      <w:pPr>
+        <w:rPr>
+          <w:lang w:val="en-US"/>
+        </w:rPr>
+      </w:pPr>
+    </w:p>
+    <w:p>
+      <w:pPr>
+        <w:pStyle w:val="Normaalweb"/>
+        <w:rPr>
+          <w:lang w:val="en-US"/>
+        </w:rPr>
+      </w:pPr>
+      <w:r>
+        <w:rPr>
+          <w:lang w:val="en-US"/>
+        </w:rPr>
+        <w:t>You are sailing on the small skiff as the sun dips below the horizon, casting a golden glow over the water. The boat is</w:t>
+      </w:r>
+      <w:r>
+        <w:rPr>
+          <w:lang w:val="en-US"/>
+        </w:rPr>
+        <w:t xml:space="preserve"> gently rocking with the rhythm of the waves. The fortress island, with its imposing stone walls and watchful towers, gradually recedes into the distance. You can't help but feel a mix of relief and anticipation as you embark on this new journey. </w:t>
+      </w:r>
+    </w:p>
+    <w:p>
+      <w:pPr>
+        <w:pStyle w:val="Normaalweb"/>
+        <w:rPr>
+          <w:lang w:val="en-US"/>
+        </w:rPr>
+      </w:pPr>
+      <w:r>
+        <w:rPr>
+          <w:lang w:val="en-US"/>
+        </w:rPr>
+        <w:t xml:space="preserve">As the sun goes down you start to feel a bit chilly. </w:t>
+      </w:r>
+      <w:r>
+        <w:rPr>
+          <w:lang w:val="en-US"/>
+        </w:rPr>
+        <w:t xml:space="preserve">You shiver in the cool evening breeze. </w:t>
+      </w:r>
+      <w:r>
+        <w:rPr>
+          <w:lang w:val="en-US"/>
+        </w:rPr>
+        <w:t xml:space="preserve">You start looking around among the </w:t>
+      </w:r>
+      <w:r>
+        <w:rPr>
+          <w:lang w:val="en-US"/>
+        </w:rPr>
+        <w:t>Marlowe’s</w:t>
+      </w:r>
+      <w:r>
+        <w:rPr>
+          <w:lang w:val="en-US"/>
+        </w:rPr>
+        <w:t xml:space="preserve"> things and find a soft woolen scarf of </w:t>
+      </w:r>
+      <w:r>
+        <w:rPr>
+          <w:lang w:val="en-US"/>
+        </w:rPr>
+        <w:t>superb</w:t>
+      </w:r>
+      <w:r>
+        <w:rPr>
+          <w:lang w:val="en-US"/>
+        </w:rPr>
+        <w:t xml:space="preserve"> quality. You check the label and it reads </w:t>
+      </w:r>
+      <w:r>
+        <w:rPr>
+          <w:lang w:val="en-US"/>
+        </w:rPr>
+        <w:t>‘</w:t>
+      </w:r>
+      <w:r>
+        <w:rPr>
+          <w:lang w:val="en-US"/>
+        </w:rPr>
+        <w:t>Acne Studios</w:t>
+      </w:r>
+      <w:r>
+        <w:rPr>
+          <w:lang w:val="en-US"/>
+        </w:rPr>
+        <w:t>’. “Damn” you think, “that ol</w:t>
+      </w:r>
+      <w:r>
+        <w:rPr>
+          <w:lang w:val="en-US"/>
+        </w:rPr>
+        <w:t>d pirate has some excellent taste”.</w:t>
+      </w:r>
+      <w:r>
+        <w:rPr>
+          <w:lang w:val="en-US"/>
+        </w:rPr>
+        <w:t xml:space="preserve"> </w:t>
+      </w:r>
+      <w:r>
+        <w:rPr>
+          <w:lang w:val="en-US"/>
+        </w:rPr>
+        <w:t>You wra</w:t>
+      </w:r>
+      <w:r>
+        <w:rPr>
+          <w:lang w:val="en-US"/>
+        </w:rPr>
+        <w:t>p the scarf around your shoulders, and you feel an immediate sense of comfort and warmth.</w:t>
+      </w:r>
+    </w:p>
+    <w:p>
+      <w:pPr>
+        <w:rPr>
+          <w:lang w:val="en-US"/>
+        </w:rPr>
+      </w:pPr>
+    </w:p>
+    <w:p>
+      <w:pPr>
+        <w:pStyle w:val="Normaalweb"/>
+        <w:rPr>
+          <w:lang w:val="en-US"/>
+        </w:rPr>
+      </w:pPr>
+      <w:r>
+        <w:rPr>
+          <w:lang w:val="en-US"/>
+        </w:rPr>
+        <w:t xml:space="preserve">As the skiff glides smoothly over the water, the salty sea </w:t>
+      </w:r>
+      <w:r>
+        <w:rPr>
+          <w:lang w:val="en-US"/>
+        </w:rPr>
+        <w:t>a</w:t>
+      </w:r>
+      <w:r>
+        <w:rPr>
+          <w:lang w:val="en-US"/>
+        </w:rPr>
+        <w:t>ir</w:t>
+      </w:r>
+      <w:r>
+        <w:rPr>
+          <w:lang w:val="en-US"/>
+        </w:rPr>
+        <w:t xml:space="preserve"> fills your lungs. The fresh air seems to clear the fog from your mind, and you feel your hangover lifting. Your health improves, and a newfound strength courses through your veins. </w:t>
+      </w:r>
+    </w:p>
+    <w:p>
+      <w:pPr>
+        <w:rPr>
+          <w:lang w:val="en-US"/>
+        </w:rPr>
+      </w:pPr>
+    </w:p>
+    <w:p>
+      <w:pPr>
+        <w:rPr>
+          <w:lang w:val="en-US"/>
+        </w:rPr>
+      </w:pPr>
+    </w:p>
+    <w:p>
+      <w:pPr>
+        <w:pStyle w:val="Normaalweb"/>
+        <w:rPr>
+          <w:lang w:val="en-US"/>
+        </w:rPr>
+      </w:pPr>
+      <w:r>
+        <w:rPr>
+          <w:lang w:val="en-US"/>
+        </w:rPr>
+        <w:lastRenderedPageBreak/>
+        <w:t xml:space="preserve">On your little skiff you enter </w:t>
+      </w:r>
+      <w:r>
+        <w:rPr>
+          <w:lang w:val="en-US"/>
+        </w:rPr>
+        <w:t>into the bustling Port of Amsterdam</w:t>
+      </w:r>
+      <w:r>
+        <w:rPr>
+          <w:lang w:val="en-US"/>
+        </w:rPr>
+        <w:t>. Th</w:t>
+      </w:r>
+      <w:r>
+        <w:rPr>
+          <w:lang w:val="en-US"/>
+        </w:rPr>
+        <w:t>e</w:t>
+      </w:r>
+      <w:r>
+        <w:rPr>
+          <w:lang w:val="en-US"/>
+        </w:rPr>
+        <w:t xml:space="preserve"> </w:t>
+      </w:r>
+      <w:r>
+        <w:rPr>
+          <w:lang w:val="en-US"/>
+        </w:rPr>
+        <w:t>sound of waves lapping against the hull gradually giv</w:t>
+      </w:r>
+      <w:r>
+        <w:rPr>
+          <w:lang w:val="en-US"/>
+        </w:rPr>
+        <w:t>es</w:t>
+      </w:r>
+      <w:r>
+        <w:rPr>
+          <w:lang w:val="en-US"/>
+        </w:rPr>
+        <w:t xml:space="preserve"> way to the cacophony of the harbor. As you draw closer, the scale of the port becomes apparent. Ships of all shapes and sizes are docked along the piers. The salty sea air carries with it a </w:t>
+      </w:r>
+      <w:r>
+        <w:rPr>
+          <w:lang w:val="en-US"/>
+        </w:rPr>
+        <w:t>mixture</w:t>
+      </w:r>
+      <w:r>
+        <w:rPr>
+          <w:lang w:val="en-US"/>
+        </w:rPr>
+        <w:t xml:space="preserve"> of scents: the sharp tang of fresh fish, the rich aroma of exotic spices, and the earthy smell of damp wood. </w:t>
+      </w:r>
+    </w:p>
+    <w:p>
+      <w:pPr>
+        <w:pStyle w:val="Normaalweb"/>
+        <w:rPr>
+          <w:lang w:val="en-US"/>
+        </w:rPr>
+      </w:pPr>
+      <w:r>
+        <w:rPr>
+          <w:lang w:val="en-US"/>
+        </w:rPr>
+        <w:t>The harbor is alive with activity. Sailors shout orders and greetings, their voices mingling with the clatter of crates being loaded and unloaded</w:t>
+      </w:r>
+      <w:r>
+        <w:rPr>
+          <w:lang w:val="en-US"/>
+        </w:rPr>
+        <w:t>, while</w:t>
+      </w:r>
+      <w:r>
+        <w:rPr>
+          <w:lang w:val="en-US"/>
+        </w:rPr>
+        <w:t xml:space="preserve"> haggle animatedly over prices. </w:t>
+      </w:r>
+    </w:p>
+    <w:p>
+      <w:pPr>
+        <w:pStyle w:val="Normaalweb"/>
+        <w:rPr>
+          <w:lang w:val="en-US"/>
+        </w:rPr>
+      </w:pPr>
+      <w:r>
+        <w:rPr>
+          <w:lang w:val="en-US"/>
+        </w:rPr>
+        <w:t>You step</w:t>
+      </w:r>
+      <w:r>
+        <w:rPr>
+          <w:lang w:val="en-US"/>
+        </w:rPr>
+        <w:t xml:space="preserve"> onto the cobblestone streets, worn smooth by countless footsteps</w:t>
+      </w:r>
+      <w:r>
+        <w:rPr>
+          <w:lang w:val="en-US"/>
+        </w:rPr>
+        <w:t xml:space="preserve">. </w:t>
+      </w:r>
+      <w:r>
+        <w:rPr>
+          <w:lang w:val="en-US"/>
+        </w:rPr>
+        <w:t xml:space="preserve">The sounds of seagulls crying overhead and the distant murmur of a bustling market reach your ears, painting a picture of life in this vibrant city. </w:t>
+      </w:r>
+    </w:p>
+    <w:p>
+      <w:pPr>
+        <w:pStyle w:val="Normaalweb"/>
+        <w:rPr>
+          <w:lang w:val="en-US"/>
+        </w:rPr>
+      </w:pPr>
+      <w:r>
+        <w:rPr>
+          <w:lang w:val="en-US"/>
+        </w:rPr>
+        <w:t>From your vantage point, you can already see the market teeming with people, a popular inn standing proudly at its edge. Next to the inn, a shadowy alleyway beckons. With a sense of excitement and curiosity, you take your first steps into the Port of Amsterdam, ready to explore all it has to offer.</w:t>
       </w:r>
     </w:p>
     <w:p>
@@ -4721,6 +5227,35 @@
       <w14:ligatures w14:val="none"/>
     </w:rPr>
   </w:style>
+  <w:style w:type="character" w:styleId="GevolgdeHyperlink">
+    <w:name w:val="FollowedHyperlink"/>
+    <w:basedOn w:val="Standaardalinea-lettertype"/>
+    <w:uiPriority w:val="99"/>
+    <w:semiHidden/>
+    <w:unhideWhenUsed/>
+    <w:rsid w:val="001537BD"/>
+    <w:rPr>
+      <w:color w:val="96607D" w:themeColor="followedHyperlink"/>
+      <w:u w:val="single"/>
+    </w:rPr>
+  </w:style>
+  <w:style w:type="paragraph" w:styleId="Normaalweb">
+    <w:name w:val="Normal (Web)"/>
+    <w:basedOn w:val="Standaard"/>
+    <w:uiPriority w:val="99"/>
+    <w:semiHidden/>
+    <w:unhideWhenUsed/>
+    <w:rsid w:val="001537BD"/>
+    <w:pPr>
+      <w:spacing w:before="100" w:beforeAutospacing="1" w:after="100" w:afterAutospacing="1" w:line="240" w:lineRule="auto"/>
+    </w:pPr>
+    <w:rPr>
+      <w:rFonts w:ascii="Times New Roman" w:eastAsia="Times New Roman" w:hAnsi="Times New Roman" w:cs="Times New Roman"/>
+      <w:kern w:val="0"/>
+      <w:lang w:eastAsia="nl-NL"/>
+      <w14:ligatures w14:val="none"/>
+    </w:rPr>
+  </w:style>
 </w:styles>
 </file>
 

</xml_diff>